<commit_message>
Añadidos criterios de comparación.
He añadido mi parte de criterios de comparación (Mínimo 5-->9)
</commit_message>
<xml_diff>
--- a/TG2_JavierOblaré.docx
+++ b/TG2_JavierOblaré.docx
@@ -2306,18 +2306,16 @@
       <w:r>
         <w:t xml:space="preserve"> </w:t>
       </w:r>
-      <w:bookmarkStart w:id="3" w:name="_GoBack"/>
+    </w:p>
+    <w:p>
+      <w:pPr>
+        <w:pStyle w:val="Ttulo2"/>
+      </w:pPr>
+      <w:bookmarkStart w:id="3" w:name="_Toc445388851"/>
+      <w:r>
+        <w:t>1.3 Entrega</w:t>
+      </w:r>
       <w:bookmarkEnd w:id="3"/>
-    </w:p>
-    <w:p>
-      <w:pPr>
-        <w:pStyle w:val="Ttulo2"/>
-      </w:pPr>
-      <w:bookmarkStart w:id="4" w:name="_Toc445388851"/>
-      <w:r>
-        <w:t>1.3 Entrega</w:t>
-      </w:r>
-      <w:bookmarkEnd w:id="4"/>
     </w:p>
     <w:p>
       <w:r>
@@ -2428,7 +2426,7 @@
         <w:pStyle w:val="Ttulo1"/>
         <w:spacing w:before="360"/>
       </w:pPr>
-      <w:bookmarkStart w:id="5" w:name="_Toc445388852"/>
+      <w:bookmarkStart w:id="4" w:name="_Toc445388852"/>
       <w:r>
         <w:lastRenderedPageBreak/>
         <w:t xml:space="preserve">2. </w:t>
@@ -2442,44 +2440,44 @@
       <w:r>
         <w:t xml:space="preserve"> las tecnologías</w:t>
       </w:r>
+      <w:bookmarkEnd w:id="4"/>
+    </w:p>
+    <w:p>
+      <w:r>
+        <w:t>En</w:t>
+      </w:r>
+      <w:r>
+        <w:t xml:space="preserve"> los siguientes apartados se debe describir brevemente cada tecnología a comparar</w:t>
+      </w:r>
+      <w:r>
+        <w:t>.</w:t>
+      </w:r>
+    </w:p>
+    <w:p>
+      <w:r>
+        <w:t>Se pueden incluir imágenes copiadas y pegadas desde diversas fuentes de información, siempre que debajo de cada una se indique la fuente (al menos la URL).</w:t>
+      </w:r>
+    </w:p>
+    <w:p/>
+    <w:p>
+      <w:pPr>
+        <w:pStyle w:val="Ttulo2"/>
+      </w:pPr>
+      <w:bookmarkStart w:id="5" w:name="_Toc445388853"/>
+      <w:r>
+        <w:t>2.1 Descripción de la tecnología 1</w:t>
+      </w:r>
       <w:bookmarkEnd w:id="5"/>
     </w:p>
     <w:p>
-      <w:r>
-        <w:t>En</w:t>
-      </w:r>
-      <w:r>
-        <w:t xml:space="preserve"> los siguientes apartados se debe describir brevemente cada tecnología a comparar</w:t>
-      </w:r>
-      <w:r>
-        <w:t>.</w:t>
-      </w:r>
-    </w:p>
-    <w:p>
-      <w:r>
-        <w:t>Se pueden incluir imágenes copiadas y pegadas desde diversas fuentes de información, siempre que debajo de cada una se indique la fuente (al menos la URL).</w:t>
-      </w:r>
-    </w:p>
-    <w:p/>
-    <w:p>
       <w:pPr>
         <w:pStyle w:val="Ttulo2"/>
       </w:pPr>
-      <w:bookmarkStart w:id="6" w:name="_Toc445388853"/>
-      <w:r>
-        <w:t>2.1 Descripción de la tecnología 1</w:t>
+      <w:bookmarkStart w:id="6" w:name="_Toc445388854"/>
+      <w:r>
+        <w:t>2.2 Descripción de la tecnología 2</w:t>
       </w:r>
       <w:bookmarkEnd w:id="6"/>
-    </w:p>
-    <w:p>
-      <w:pPr>
-        <w:pStyle w:val="Ttulo2"/>
-      </w:pPr>
-      <w:bookmarkStart w:id="7" w:name="_Toc445388854"/>
-      <w:r>
-        <w:t>2.2 Descripción de la tecnología 2</w:t>
-      </w:r>
-      <w:bookmarkEnd w:id="7"/>
     </w:p>
     <w:p>
       <w:pPr>
@@ -2505,7 +2503,7 @@
       <w:pPr>
         <w:pStyle w:val="Ttulo1"/>
       </w:pPr>
-      <w:bookmarkStart w:id="8" w:name="_Toc445388855"/>
+      <w:bookmarkStart w:id="7" w:name="_Toc445388855"/>
       <w:r>
         <w:lastRenderedPageBreak/>
         <w:t xml:space="preserve">3. </w:t>
@@ -2513,680 +2511,1132 @@
       <w:r>
         <w:t>Criterios de comparación</w:t>
       </w:r>
+      <w:bookmarkEnd w:id="7"/>
+    </w:p>
+    <w:p>
+      <w:r>
+        <w:t xml:space="preserve">En los sub-apartados de este apartado se deben indicar </w:t>
+      </w:r>
+      <w:r>
+        <w:t>cada uno de los criterios (también llamados factores, propiedades, características,</w:t>
+      </w:r>
+      <w:r>
+        <w:t xml:space="preserve"> indicadores,</w:t>
+      </w:r>
+      <w:r>
+        <w:t xml:space="preserve"> etc.), que se usarán en la comparación.</w:t>
+      </w:r>
+    </w:p>
+    <w:p>
+      <w:r>
+        <w:t xml:space="preserve">Los criterios </w:t>
+      </w:r>
+      <w:r>
+        <w:t>deben organizarse en categorías (al menos 3 categorías).</w:t>
+      </w:r>
+      <w:r>
+        <w:t xml:space="preserve"> El número de criterios </w:t>
+      </w:r>
+      <w:r>
+        <w:t>totales no puede ser inferior a 20.</w:t>
+      </w:r>
+    </w:p>
+    <w:p>
+      <w:r>
+        <w:t xml:space="preserve">Las categorías dependerán del tipo de tecnología, pueden ser categorías como “General”, “Utilidades”, “Rendimiento”, etc. </w:t>
+      </w:r>
+    </w:p>
+    <w:p>
+      <w:r>
+        <w:t>Los criterios a definir en cada categoría también dependerán del tipo de tecnologías a comparar. En el siguiente apartado hay algunos ejemplos.</w:t>
+      </w:r>
+    </w:p>
+    <w:p/>
+    <w:p>
+      <w:pPr>
+        <w:pStyle w:val="Ttulo2"/>
+      </w:pPr>
+      <w:bookmarkStart w:id="8" w:name="_Toc445388856"/>
+      <w:r>
+        <w:t>3.1 Categoría A</w:t>
+      </w:r>
+      <w:r>
+        <w:t xml:space="preserve">: </w:t>
+      </w:r>
       <w:bookmarkEnd w:id="8"/>
-    </w:p>
-    <w:p>
-      <w:r>
-        <w:t xml:space="preserve">En los sub-apartados de este apartado se deben indicar </w:t>
-      </w:r>
-      <w:r>
-        <w:t>cada uno de los criterios (también llamados factores, propiedades, características,</w:t>
-      </w:r>
-      <w:r>
-        <w:t xml:space="preserve"> indicadores,</w:t>
-      </w:r>
-      <w:r>
-        <w:t xml:space="preserve"> etc.), que se usarán en la comparación.</w:t>
-      </w:r>
-    </w:p>
-    <w:p>
-      <w:r>
-        <w:t xml:space="preserve">Los criterios </w:t>
-      </w:r>
-      <w:r>
-        <w:t>deben organizarse en categorías (al menos 3 categorías).</w:t>
-      </w:r>
-      <w:r>
-        <w:t xml:space="preserve"> El número de criterios </w:t>
-      </w:r>
-      <w:r>
-        <w:t>totales no puede ser inferior a 20.</w:t>
-      </w:r>
-    </w:p>
-    <w:p>
-      <w:r>
-        <w:t xml:space="preserve">Las categorías dependerán del tipo de tecnología, pueden ser categorías como “General”, “Utilidades”, “Rendimiento”, etc. </w:t>
-      </w:r>
-    </w:p>
-    <w:p>
-      <w:r>
-        <w:t>Los criterios a definir en cada categoría también dependerán del tipo de tecnologías a comparar. En el siguiente apartado hay algunos ejemplos.</w:t>
+      <w:r>
+        <w:t>GENERAL</w:t>
       </w:r>
     </w:p>
     <w:p/>
     <w:p>
+      <w:r>
+        <w:t>3.1.1 Precio de la herramienta</w:t>
+      </w:r>
+    </w:p>
+    <w:p>
+      <w:r>
+        <w:t>Nombre del criterio: Precio.</w:t>
+      </w:r>
+    </w:p>
+    <w:p>
+      <w:r>
+        <w:t>Descripción: Valor por el cual se puede adquirir el software para poder utilizarlo.</w:t>
+      </w:r>
+    </w:p>
+    <w:p>
+      <w:r>
+        <w:t>Tipo de valor: Texto libre.</w:t>
+      </w:r>
+    </w:p>
+    <w:p>
+      <w:pPr>
+        <w:pStyle w:val="Ttulo3"/>
+      </w:pPr>
+      <w:bookmarkStart w:id="9" w:name="_Toc445388858"/>
+      <w:r>
+        <w:t>3.1.2 Criterio A.2</w:t>
+      </w:r>
+      <w:r>
+        <w:t>: Nombre</w:t>
+      </w:r>
+      <w:bookmarkEnd w:id="9"/>
+    </w:p>
+    <w:p>
+      <w:pPr>
+        <w:pStyle w:val="Ttulo3"/>
+      </w:pPr>
+      <w:bookmarkStart w:id="10" w:name="_Toc445388859"/>
+      <w:r>
+        <w:t>3.</w:t>
+      </w:r>
+      <w:r>
+        <w:t>1</w:t>
+      </w:r>
+      <w:proofErr w:type="gramStart"/>
+      <w:r>
+        <w:t>.n</w:t>
+      </w:r>
+      <w:proofErr w:type="gramEnd"/>
+      <w:r>
+        <w:t xml:space="preserve"> Criterio </w:t>
+      </w:r>
+      <w:proofErr w:type="spellStart"/>
+      <w:r>
+        <w:t>A.n</w:t>
+      </w:r>
+      <w:proofErr w:type="spellEnd"/>
+      <w:r>
+        <w:t>: Nombre</w:t>
+      </w:r>
+      <w:bookmarkEnd w:id="10"/>
+    </w:p>
+    <w:p/>
+    <w:p>
       <w:pPr>
         <w:pStyle w:val="Ttulo2"/>
-      </w:pPr>
-      <w:bookmarkStart w:id="9" w:name="_Toc445388856"/>
-      <w:r>
-        <w:t>3.1 Categoría A</w:t>
-      </w:r>
+        <w:rPr>
+          <w:lang w:val="en-US"/>
+        </w:rPr>
+      </w:pPr>
+      <w:bookmarkStart w:id="11" w:name="_Toc445388860"/>
+      <w:r>
+        <w:rPr>
+          <w:lang w:val="en-US"/>
+        </w:rPr>
+        <w:t xml:space="preserve">3.2 </w:t>
+      </w:r>
+      <w:proofErr w:type="spellStart"/>
+      <w:r>
+        <w:rPr>
+          <w:lang w:val="en-US"/>
+        </w:rPr>
+        <w:t>Categoría</w:t>
+      </w:r>
+      <w:proofErr w:type="spellEnd"/>
+      <w:r>
+        <w:rPr>
+          <w:lang w:val="en-US"/>
+        </w:rPr>
+        <w:t xml:space="preserve"> B: </w:t>
+      </w:r>
+      <w:bookmarkEnd w:id="11"/>
+      <w:r>
+        <w:rPr>
+          <w:lang w:val="en-US"/>
+        </w:rPr>
+        <w:t>REQUERIMIENTOS</w:t>
+      </w:r>
+    </w:p>
+    <w:p>
+      <w:pPr>
+        <w:rPr>
+          <w:lang w:val="en-US"/>
+        </w:rPr>
+      </w:pPr>
+    </w:p>
+    <w:p>
+      <w:pPr>
+        <w:autoSpaceDE w:val="0"/>
+        <w:autoSpaceDN w:val="0"/>
+        <w:adjustRightInd w:val="0"/>
+        <w:spacing w:after="0" w:line="240" w:lineRule="auto"/>
+        <w:jc w:val="left"/>
+        <w:rPr>
+          <w:lang w:val="en-US"/>
+        </w:rPr>
+      </w:pPr>
+      <w:bookmarkStart w:id="12" w:name="_Toc445388861"/>
+      <w:r>
+        <w:rPr>
+          <w:lang w:val="en-US"/>
+        </w:rPr>
+        <w:t xml:space="preserve">3.2.1 </w:t>
+      </w:r>
+      <w:bookmarkEnd w:id="12"/>
+      <w:r>
+        <w:rPr>
+          <w:lang w:val="en-US"/>
+        </w:rPr>
+        <w:t>Supported Database Management Systems</w:t>
+      </w:r>
+    </w:p>
+    <w:p>
+      <w:pPr>
+        <w:autoSpaceDE w:val="0"/>
+        <w:autoSpaceDN w:val="0"/>
+        <w:adjustRightInd w:val="0"/>
+        <w:spacing w:after="0" w:line="240" w:lineRule="auto"/>
+        <w:jc w:val="left"/>
+        <w:rPr>
+          <w:lang w:val="en-US"/>
+        </w:rPr>
+      </w:pPr>
+    </w:p>
+    <w:p>
+      <w:pPr>
+        <w:autoSpaceDE w:val="0"/>
+        <w:autoSpaceDN w:val="0"/>
+        <w:adjustRightInd w:val="0"/>
+        <w:spacing w:after="0" w:line="240" w:lineRule="auto"/>
+        <w:jc w:val="left"/>
+      </w:pPr>
+      <w:r>
+        <w:t>Nombre del criterio: Sistemas gestores soportados</w:t>
+      </w:r>
+    </w:p>
+    <w:p>
+      <w:pPr>
+        <w:autoSpaceDE w:val="0"/>
+        <w:autoSpaceDN w:val="0"/>
+        <w:adjustRightInd w:val="0"/>
+        <w:spacing w:after="0" w:line="240" w:lineRule="auto"/>
+        <w:jc w:val="left"/>
+      </w:pPr>
+    </w:p>
+    <w:p>
+      <w:pPr>
+        <w:autoSpaceDE w:val="0"/>
+        <w:autoSpaceDN w:val="0"/>
+        <w:adjustRightInd w:val="0"/>
+        <w:spacing w:after="0" w:line="240" w:lineRule="auto"/>
+        <w:jc w:val="left"/>
+      </w:pPr>
+      <w:r>
+        <w:t>Descripción: Sistema gestores de bases de datos que son soportados por la herramienta.</w:t>
+      </w:r>
+    </w:p>
+    <w:p>
+      <w:pPr>
+        <w:autoSpaceDE w:val="0"/>
+        <w:autoSpaceDN w:val="0"/>
+        <w:adjustRightInd w:val="0"/>
+        <w:spacing w:after="0" w:line="240" w:lineRule="auto"/>
+        <w:jc w:val="left"/>
+      </w:pPr>
+    </w:p>
+    <w:p>
+      <w:pPr>
+        <w:autoSpaceDE w:val="0"/>
+        <w:autoSpaceDN w:val="0"/>
+        <w:adjustRightInd w:val="0"/>
+        <w:spacing w:after="0" w:line="240" w:lineRule="auto"/>
+        <w:jc w:val="left"/>
+      </w:pPr>
+      <w:r>
+        <w:t>Tipo de valor: Texto libre.</w:t>
+      </w:r>
+    </w:p>
+    <w:p>
+      <w:pPr>
+        <w:pStyle w:val="Ttulo3"/>
+      </w:pPr>
+    </w:p>
+    <w:p>
+      <w:pPr>
+        <w:pStyle w:val="Ttulo3"/>
+      </w:pPr>
+      <w:bookmarkStart w:id="13" w:name="_Toc445388862"/>
+      <w:r>
+        <w:t>3.2.2 Criterio B.2: Nombre</w:t>
+      </w:r>
+      <w:bookmarkEnd w:id="13"/>
+    </w:p>
+    <w:p>
+      <w:pPr>
+        <w:pStyle w:val="Ttulo3"/>
+      </w:pPr>
+      <w:bookmarkStart w:id="14" w:name="_Toc445388863"/>
+      <w:r>
+        <w:t>3.2</w:t>
+      </w:r>
+      <w:proofErr w:type="gramStart"/>
+      <w:r>
+        <w:t>.n</w:t>
+      </w:r>
+      <w:proofErr w:type="gramEnd"/>
+      <w:r>
+        <w:t xml:space="preserve"> Criterio </w:t>
+      </w:r>
+      <w:proofErr w:type="spellStart"/>
+      <w:r>
+        <w:t>B.n</w:t>
+      </w:r>
+      <w:proofErr w:type="spellEnd"/>
       <w:r>
         <w:t>: Nombre</w:t>
       </w:r>
-      <w:bookmarkEnd w:id="9"/>
+      <w:bookmarkEnd w:id="14"/>
+    </w:p>
+    <w:p/>
+    <w:p>
+      <w:pPr>
+        <w:pStyle w:val="Ttulo2"/>
+      </w:pPr>
+      <w:bookmarkStart w:id="15" w:name="_Toc445388864"/>
+    </w:p>
+    <w:p>
+      <w:pPr>
+        <w:pStyle w:val="Ttulo2"/>
+      </w:pPr>
+      <w:r>
+        <w:t xml:space="preserve">3.3 Categoría </w:t>
+      </w:r>
+      <w:r>
+        <w:t>c</w:t>
+      </w:r>
+      <w:r>
+        <w:t xml:space="preserve">: </w:t>
+      </w:r>
+      <w:bookmarkEnd w:id="15"/>
+      <w:r>
+        <w:t>RENDIMIENTO/EFICIENCIA</w:t>
+      </w:r>
+    </w:p>
+    <w:p/>
+    <w:p>
+      <w:pPr>
+        <w:autoSpaceDE w:val="0"/>
+        <w:autoSpaceDN w:val="0"/>
+        <w:adjustRightInd w:val="0"/>
+        <w:spacing w:after="0" w:line="240" w:lineRule="auto"/>
+        <w:jc w:val="left"/>
+      </w:pPr>
+      <w:bookmarkStart w:id="16" w:name="_Toc445388865"/>
+      <w:r>
+        <w:t xml:space="preserve">3.3.1 </w:t>
+      </w:r>
+      <w:bookmarkEnd w:id="16"/>
+      <w:r>
+        <w:t>TTL</w:t>
+      </w:r>
+    </w:p>
+    <w:p>
+      <w:pPr>
+        <w:autoSpaceDE w:val="0"/>
+        <w:autoSpaceDN w:val="0"/>
+        <w:adjustRightInd w:val="0"/>
+        <w:spacing w:after="0" w:line="240" w:lineRule="auto"/>
+        <w:jc w:val="left"/>
+      </w:pPr>
+    </w:p>
+    <w:p>
+      <w:pPr>
+        <w:autoSpaceDE w:val="0"/>
+        <w:autoSpaceDN w:val="0"/>
+        <w:adjustRightInd w:val="0"/>
+        <w:spacing w:after="0" w:line="240" w:lineRule="auto"/>
+        <w:jc w:val="left"/>
+      </w:pPr>
+      <w:r>
+        <w:t xml:space="preserve">Nombre del </w:t>
+      </w:r>
+      <w:proofErr w:type="spellStart"/>
+      <w:r>
+        <w:t>criterio</w:t>
+      </w:r>
+      <w:proofErr w:type="gramStart"/>
+      <w:r>
+        <w:t>:TTL</w:t>
+      </w:r>
+      <w:proofErr w:type="spellEnd"/>
+      <w:proofErr w:type="gramEnd"/>
+    </w:p>
+    <w:p>
+      <w:pPr>
+        <w:autoSpaceDE w:val="0"/>
+        <w:autoSpaceDN w:val="0"/>
+        <w:adjustRightInd w:val="0"/>
+        <w:spacing w:after="0" w:line="240" w:lineRule="auto"/>
+        <w:jc w:val="left"/>
+      </w:pPr>
+    </w:p>
+    <w:p>
+      <w:pPr>
+        <w:autoSpaceDE w:val="0"/>
+        <w:autoSpaceDN w:val="0"/>
+        <w:adjustRightInd w:val="0"/>
+        <w:spacing w:after="0" w:line="240" w:lineRule="auto"/>
+        <w:jc w:val="left"/>
+      </w:pPr>
+      <w:r>
+        <w:t>Descripción: Este es el tiempo entre el comienzo del índice de referencia y la ejecución de la primera consulta.</w:t>
+      </w:r>
+    </w:p>
+    <w:p>
+      <w:pPr>
+        <w:autoSpaceDE w:val="0"/>
+        <w:autoSpaceDN w:val="0"/>
+        <w:adjustRightInd w:val="0"/>
+        <w:spacing w:after="0" w:line="240" w:lineRule="auto"/>
+        <w:jc w:val="left"/>
+      </w:pPr>
+    </w:p>
+    <w:p>
+      <w:pPr>
+        <w:autoSpaceDE w:val="0"/>
+        <w:autoSpaceDN w:val="0"/>
+        <w:adjustRightInd w:val="0"/>
+        <w:spacing w:after="0" w:line="240" w:lineRule="auto"/>
+        <w:jc w:val="left"/>
+      </w:pPr>
+      <w:r>
+        <w:t>Tipo de valor: Numérico</w:t>
+      </w:r>
     </w:p>
     <w:p>
       <w:pPr>
         <w:pStyle w:val="Ttulo3"/>
       </w:pPr>
-      <w:bookmarkStart w:id="10" w:name="_Toc445388857"/>
-      <w:r>
-        <w:t xml:space="preserve">3.1.1 Criterio </w:t>
-      </w:r>
-      <w:r>
-        <w:t>A.1: Nombre</w:t>
-      </w:r>
-      <w:bookmarkEnd w:id="10"/>
-    </w:p>
-    <w:p>
-      <w:r>
-        <w:t>Por cada criterio hay que indicar el nombre, una breve descripción, y el tipo de valor a asignar al criterio.</w:t>
-      </w:r>
-      <w:r>
-        <w:t xml:space="preserve"> El número de criterios no puede ser inferior a 20.</w:t>
-      </w:r>
-    </w:p>
-    <w:p>
-      <w:r>
-        <w:t>Por ejemplo, si</w:t>
-      </w:r>
-      <w:r>
-        <w:t xml:space="preserve"> se comparan dos herramientas CASE, un criterio </w:t>
-      </w:r>
-      <w:r>
-        <w:t xml:space="preserve">podría ser </w:t>
-      </w:r>
-      <w:r>
-        <w:t xml:space="preserve">el autor, entonces en este apartado se podría </w:t>
-      </w:r>
-      <w:r>
-        <w:t>incluir</w:t>
-      </w:r>
-      <w:r>
-        <w:t xml:space="preserve"> este texto:</w:t>
-      </w:r>
-    </w:p>
-    <w:p>
-      <w:pPr>
+    </w:p>
+    <w:p>
+      <w:pPr>
+        <w:autoSpaceDE w:val="0"/>
+        <w:autoSpaceDN w:val="0"/>
+        <w:adjustRightInd w:val="0"/>
+        <w:spacing w:after="0" w:line="240" w:lineRule="auto"/>
+        <w:jc w:val="left"/>
+      </w:pPr>
+      <w:r>
+        <w:t>3.3.2</w:t>
+      </w:r>
+      <w:r>
+        <w:t xml:space="preserve"> </w:t>
+      </w:r>
+      <w:proofErr w:type="gramStart"/>
+      <w:r>
+        <w:t>SQ(</w:t>
+      </w:r>
+      <w:proofErr w:type="spellStart"/>
+      <w:proofErr w:type="gramEnd"/>
+      <w:r>
+        <w:t>Symple</w:t>
+      </w:r>
+      <w:proofErr w:type="spellEnd"/>
+      <w:r>
+        <w:t xml:space="preserve"> </w:t>
+      </w:r>
+      <w:proofErr w:type="spellStart"/>
+      <w:r>
+        <w:t>Query</w:t>
+      </w:r>
+      <w:proofErr w:type="spellEnd"/>
+      <w:r>
+        <w:t>)</w:t>
+      </w:r>
+    </w:p>
+    <w:p>
+      <w:pPr>
+        <w:autoSpaceDE w:val="0"/>
+        <w:autoSpaceDN w:val="0"/>
+        <w:adjustRightInd w:val="0"/>
+        <w:spacing w:after="0" w:line="240" w:lineRule="auto"/>
+        <w:jc w:val="left"/>
+      </w:pPr>
+    </w:p>
+    <w:p>
+      <w:pPr>
+        <w:autoSpaceDE w:val="0"/>
+        <w:autoSpaceDN w:val="0"/>
+        <w:adjustRightInd w:val="0"/>
+        <w:spacing w:after="0" w:line="240" w:lineRule="auto"/>
+        <w:jc w:val="left"/>
+      </w:pPr>
+      <w:r>
+        <w:t>Nombre del criterio: Consulta Sencilla</w:t>
+      </w:r>
+    </w:p>
+    <w:p>
+      <w:pPr>
+        <w:autoSpaceDE w:val="0"/>
+        <w:autoSpaceDN w:val="0"/>
+        <w:adjustRightInd w:val="0"/>
+        <w:spacing w:after="0" w:line="240" w:lineRule="auto"/>
+        <w:jc w:val="left"/>
+      </w:pPr>
+    </w:p>
+    <w:p>
+      <w:pPr>
+        <w:autoSpaceDE w:val="0"/>
+        <w:autoSpaceDN w:val="0"/>
+        <w:adjustRightInd w:val="0"/>
+        <w:spacing w:after="0" w:line="240" w:lineRule="auto"/>
+        <w:jc w:val="left"/>
+      </w:pPr>
+      <w:r>
+        <w:t>Descripción: Tiempo medio que tarda en</w:t>
+      </w:r>
+      <w:r>
+        <w:t xml:space="preserve"> realizar una consulta sencilla</w:t>
+      </w:r>
+      <w:r>
+        <w:t>.</w:t>
+      </w:r>
+    </w:p>
+    <w:p>
+      <w:pPr>
+        <w:autoSpaceDE w:val="0"/>
+        <w:autoSpaceDN w:val="0"/>
+        <w:adjustRightInd w:val="0"/>
+        <w:spacing w:after="0" w:line="240" w:lineRule="auto"/>
+        <w:jc w:val="left"/>
+      </w:pPr>
+    </w:p>
+    <w:p>
+      <w:pPr>
+        <w:autoSpaceDE w:val="0"/>
+        <w:autoSpaceDN w:val="0"/>
+        <w:adjustRightInd w:val="0"/>
+        <w:spacing w:after="0" w:line="240" w:lineRule="auto"/>
+        <w:jc w:val="left"/>
+      </w:pPr>
+      <w:r>
+        <w:t xml:space="preserve">Tipo de valor: Numérico </w:t>
+      </w:r>
+    </w:p>
+    <w:p>
+      <w:pPr>
+        <w:autoSpaceDE w:val="0"/>
+        <w:autoSpaceDN w:val="0"/>
+        <w:adjustRightInd w:val="0"/>
+        <w:spacing w:after="0" w:line="240" w:lineRule="auto"/>
+        <w:jc w:val="left"/>
+      </w:pPr>
+    </w:p>
+    <w:p>
+      <w:pPr>
+        <w:autoSpaceDE w:val="0"/>
+        <w:autoSpaceDN w:val="0"/>
+        <w:adjustRightInd w:val="0"/>
+        <w:spacing w:after="0" w:line="240" w:lineRule="auto"/>
+        <w:jc w:val="left"/>
+      </w:pPr>
+    </w:p>
+    <w:p>
+      <w:pPr>
+        <w:autoSpaceDE w:val="0"/>
+        <w:autoSpaceDN w:val="0"/>
+        <w:adjustRightInd w:val="0"/>
+        <w:spacing w:after="0" w:line="240" w:lineRule="auto"/>
+        <w:jc w:val="left"/>
+      </w:pPr>
+      <w:r>
+        <w:t>3.3.3</w:t>
+      </w:r>
+      <w:r>
+        <w:t xml:space="preserve"> </w:t>
+      </w:r>
+      <w:proofErr w:type="gramStart"/>
+      <w:r>
+        <w:t>CQ(</w:t>
+      </w:r>
+      <w:proofErr w:type="spellStart"/>
+      <w:proofErr w:type="gramEnd"/>
+      <w:r>
+        <w:t>Complex</w:t>
+      </w:r>
+      <w:proofErr w:type="spellEnd"/>
+      <w:r>
+        <w:t xml:space="preserve"> </w:t>
+      </w:r>
+      <w:proofErr w:type="spellStart"/>
+      <w:r>
+        <w:t>Query</w:t>
+      </w:r>
+      <w:proofErr w:type="spellEnd"/>
+      <w:r>
+        <w:t>)</w:t>
+      </w:r>
+    </w:p>
+    <w:p>
+      <w:pPr>
+        <w:autoSpaceDE w:val="0"/>
+        <w:autoSpaceDN w:val="0"/>
+        <w:adjustRightInd w:val="0"/>
+        <w:spacing w:after="0" w:line="240" w:lineRule="auto"/>
+        <w:jc w:val="left"/>
+      </w:pPr>
+    </w:p>
+    <w:p>
+      <w:pPr>
+        <w:autoSpaceDE w:val="0"/>
+        <w:autoSpaceDN w:val="0"/>
+        <w:adjustRightInd w:val="0"/>
+        <w:spacing w:after="0" w:line="240" w:lineRule="auto"/>
+        <w:jc w:val="left"/>
+      </w:pPr>
+      <w:r>
+        <w:t>Nombre del criterio: Consulta Compleja</w:t>
+      </w:r>
+    </w:p>
+    <w:p>
+      <w:pPr>
+        <w:autoSpaceDE w:val="0"/>
+        <w:autoSpaceDN w:val="0"/>
+        <w:adjustRightInd w:val="0"/>
+        <w:spacing w:after="0" w:line="240" w:lineRule="auto"/>
+        <w:jc w:val="left"/>
+      </w:pPr>
+    </w:p>
+    <w:p>
+      <w:pPr>
+        <w:autoSpaceDE w:val="0"/>
+        <w:autoSpaceDN w:val="0"/>
+        <w:adjustRightInd w:val="0"/>
+        <w:spacing w:after="0" w:line="240" w:lineRule="auto"/>
+        <w:jc w:val="left"/>
         <w:rPr>
-          <w:i/>
+          <w:rFonts w:ascii="TimesNewRomanPSMT" w:hAnsi="TimesNewRomanPSMT" w:cs="TimesNewRomanPSMT"/>
+          <w:sz w:val="20"/>
+          <w:szCs w:val="20"/>
         </w:rPr>
       </w:pPr>
       <w:r>
+        <w:t xml:space="preserve">Descripción: Tiempo medio que tarda en realizar una consulta compleja, incluye </w:t>
+      </w:r>
+      <w:proofErr w:type="spellStart"/>
+      <w:r>
+        <w:t>projections</w:t>
+      </w:r>
+      <w:proofErr w:type="spellEnd"/>
+      <w:r>
+        <w:t xml:space="preserve">, </w:t>
+      </w:r>
+      <w:proofErr w:type="spellStart"/>
+      <w:r>
+        <w:t>joins</w:t>
+      </w:r>
+      <w:proofErr w:type="spellEnd"/>
+      <w:r>
+        <w:t xml:space="preserve">, </w:t>
+      </w:r>
+      <w:proofErr w:type="spellStart"/>
+      <w:r>
+        <w:t>grouping</w:t>
+      </w:r>
+      <w:proofErr w:type="spellEnd"/>
+      <w:r>
+        <w:t xml:space="preserve"> and </w:t>
+      </w:r>
+      <w:proofErr w:type="spellStart"/>
+      <w:r>
+        <w:t>sorting</w:t>
+      </w:r>
+      <w:proofErr w:type="spellEnd"/>
+      <w:r>
+        <w:t>.</w:t>
+      </w:r>
+    </w:p>
+    <w:p>
+      <w:pPr>
+        <w:autoSpaceDE w:val="0"/>
+        <w:autoSpaceDN w:val="0"/>
+        <w:adjustRightInd w:val="0"/>
+        <w:spacing w:after="0" w:line="240" w:lineRule="auto"/>
+        <w:jc w:val="left"/>
+      </w:pPr>
+    </w:p>
+    <w:p>
+      <w:pPr>
+        <w:autoSpaceDE w:val="0"/>
+        <w:autoSpaceDN w:val="0"/>
+        <w:adjustRightInd w:val="0"/>
+        <w:spacing w:after="0" w:line="240" w:lineRule="auto"/>
+        <w:jc w:val="left"/>
+      </w:pPr>
+      <w:r>
+        <w:t>Tipo de valor: Numérico</w:t>
+      </w:r>
+    </w:p>
+    <w:p>
+      <w:pPr>
+        <w:autoSpaceDE w:val="0"/>
+        <w:autoSpaceDN w:val="0"/>
+        <w:adjustRightInd w:val="0"/>
+        <w:spacing w:after="0" w:line="240" w:lineRule="auto"/>
+        <w:jc w:val="left"/>
+      </w:pPr>
+    </w:p>
+    <w:p>
+      <w:pPr>
+        <w:autoSpaceDE w:val="0"/>
+        <w:autoSpaceDN w:val="0"/>
+        <w:adjustRightInd w:val="0"/>
+        <w:spacing w:after="0" w:line="240" w:lineRule="auto"/>
+        <w:jc w:val="left"/>
+      </w:pPr>
+    </w:p>
+    <w:p>
+      <w:pPr>
+        <w:autoSpaceDE w:val="0"/>
+        <w:autoSpaceDN w:val="0"/>
+        <w:adjustRightInd w:val="0"/>
+        <w:spacing w:after="0" w:line="240" w:lineRule="auto"/>
+        <w:jc w:val="left"/>
+      </w:pPr>
+      <w:r>
+        <w:t>3.3.4</w:t>
+      </w:r>
+      <w:r>
+        <w:t xml:space="preserve"> EL (</w:t>
+      </w:r>
+      <w:proofErr w:type="spellStart"/>
+      <w:r>
+        <w:t>eager</w:t>
+      </w:r>
+      <w:proofErr w:type="spellEnd"/>
+      <w:r>
+        <w:t xml:space="preserve"> </w:t>
+      </w:r>
+      <w:proofErr w:type="spellStart"/>
+      <w:r>
+        <w:t>loading</w:t>
+      </w:r>
+      <w:proofErr w:type="spellEnd"/>
+      <w:r>
+        <w:t>)</w:t>
+      </w:r>
+    </w:p>
+    <w:p>
+      <w:pPr>
+        <w:autoSpaceDE w:val="0"/>
+        <w:autoSpaceDN w:val="0"/>
+        <w:adjustRightInd w:val="0"/>
+        <w:spacing w:after="0" w:line="240" w:lineRule="auto"/>
+        <w:jc w:val="left"/>
+      </w:pPr>
+    </w:p>
+    <w:p>
+      <w:pPr>
+        <w:autoSpaceDE w:val="0"/>
+        <w:autoSpaceDN w:val="0"/>
+        <w:adjustRightInd w:val="0"/>
+        <w:spacing w:after="0" w:line="240" w:lineRule="auto"/>
+        <w:jc w:val="left"/>
+      </w:pPr>
+      <w:r>
+        <w:t xml:space="preserve">Nombre del criterio: </w:t>
+      </w:r>
+      <w:r>
+        <w:t>una consulta con la carga ansiosa</w:t>
+      </w:r>
+    </w:p>
+    <w:p>
+      <w:pPr>
+        <w:autoSpaceDE w:val="0"/>
+        <w:autoSpaceDN w:val="0"/>
+        <w:adjustRightInd w:val="0"/>
+        <w:spacing w:after="0" w:line="240" w:lineRule="auto"/>
+        <w:jc w:val="left"/>
+      </w:pPr>
+    </w:p>
+    <w:p>
+      <w:pPr>
+        <w:autoSpaceDE w:val="0"/>
+        <w:autoSpaceDN w:val="0"/>
+        <w:adjustRightInd w:val="0"/>
+        <w:spacing w:after="0" w:line="240" w:lineRule="auto"/>
+        <w:jc w:val="left"/>
+      </w:pPr>
+      <w:r>
+        <w:t>Descripción: rendimiento ante una consulta con una carga ansiosa de datos.</w:t>
+      </w:r>
+    </w:p>
+    <w:p>
+      <w:pPr>
+        <w:autoSpaceDE w:val="0"/>
+        <w:autoSpaceDN w:val="0"/>
+        <w:adjustRightInd w:val="0"/>
+        <w:spacing w:after="0" w:line="240" w:lineRule="auto"/>
+        <w:jc w:val="left"/>
+      </w:pPr>
+    </w:p>
+    <w:p>
+      <w:pPr>
+        <w:autoSpaceDE w:val="0"/>
+        <w:autoSpaceDN w:val="0"/>
+        <w:adjustRightInd w:val="0"/>
+        <w:spacing w:after="0" w:line="240" w:lineRule="auto"/>
+        <w:jc w:val="left"/>
+      </w:pPr>
+      <w:r>
+        <w:t xml:space="preserve">Tipo de valor: Numérico </w:t>
+      </w:r>
+    </w:p>
+    <w:p>
+      <w:pPr>
+        <w:autoSpaceDE w:val="0"/>
+        <w:autoSpaceDN w:val="0"/>
+        <w:adjustRightInd w:val="0"/>
+        <w:spacing w:after="0" w:line="240" w:lineRule="auto"/>
+        <w:jc w:val="left"/>
+      </w:pPr>
+    </w:p>
+    <w:p>
+      <w:pPr>
+        <w:autoSpaceDE w:val="0"/>
+        <w:autoSpaceDN w:val="0"/>
+        <w:adjustRightInd w:val="0"/>
+        <w:spacing w:after="0" w:line="240" w:lineRule="auto"/>
+        <w:jc w:val="left"/>
+      </w:pPr>
+    </w:p>
+    <w:p>
+      <w:pPr>
+        <w:autoSpaceDE w:val="0"/>
+        <w:autoSpaceDN w:val="0"/>
+        <w:adjustRightInd w:val="0"/>
+        <w:spacing w:after="0" w:line="240" w:lineRule="auto"/>
+        <w:jc w:val="left"/>
+      </w:pPr>
+    </w:p>
+    <w:p>
+      <w:pPr>
+        <w:autoSpaceDE w:val="0"/>
+        <w:autoSpaceDN w:val="0"/>
+        <w:adjustRightInd w:val="0"/>
+        <w:spacing w:after="0" w:line="240" w:lineRule="auto"/>
+        <w:jc w:val="left"/>
+      </w:pPr>
+    </w:p>
+    <w:p>
+      <w:pPr>
+        <w:autoSpaceDE w:val="0"/>
+        <w:autoSpaceDN w:val="0"/>
+        <w:adjustRightInd w:val="0"/>
+        <w:spacing w:after="0" w:line="240" w:lineRule="auto"/>
+        <w:jc w:val="left"/>
         <w:rPr>
-          <w:i/>
+          <w:lang w:val="en-US"/>
         </w:rPr>
-        <w:t>3.1</w:t>
-      </w:r>
+      </w:pPr>
       <w:r>
         <w:rPr>
-          <w:i/>
+          <w:lang w:val="en-US"/>
         </w:rPr>
-        <w:t>.1</w:t>
+        <w:t>3.3.5</w:t>
       </w:r>
       <w:r>
         <w:rPr>
-          <w:i/>
+          <w:lang w:val="en-US"/>
         </w:rPr>
         <w:t xml:space="preserve"> </w:t>
       </w:r>
+      <w:proofErr w:type="gramStart"/>
       <w:r>
         <w:rPr>
-          <w:i/>
+          <w:lang w:val="en-US"/>
         </w:rPr>
-        <w:t>Criterio</w:t>
-      </w:r>
+        <w:t>CUD(</w:t>
+      </w:r>
+      <w:proofErr w:type="gramEnd"/>
       <w:r>
         <w:rPr>
-          <w:i/>
+          <w:lang w:val="en-US"/>
         </w:rPr>
-        <w:t xml:space="preserve"> A.1</w:t>
-      </w:r>
-      <w:r>
+        <w:t>creation, update and delete)</w:t>
+      </w:r>
+    </w:p>
+    <w:p>
+      <w:pPr>
+        <w:autoSpaceDE w:val="0"/>
+        <w:autoSpaceDN w:val="0"/>
+        <w:adjustRightInd w:val="0"/>
+        <w:spacing w:after="0" w:line="240" w:lineRule="auto"/>
+        <w:jc w:val="left"/>
         <w:rPr>
-          <w:i/>
+          <w:lang w:val="en-US"/>
         </w:rPr>
-        <w:t xml:space="preserve">: </w:t>
-      </w:r>
-      <w:r>
-        <w:rPr>
-          <w:i/>
-        </w:rPr>
-        <w:t>Autor de la herramienta</w:t>
-      </w:r>
-    </w:p>
-    <w:p>
-      <w:pPr>
-        <w:rPr>
-          <w:i/>
-        </w:rPr>
-      </w:pPr>
-      <w:r>
-        <w:rPr>
-          <w:i/>
-        </w:rPr>
-        <w:t>Nombre del criterio: Autor.</w:t>
-      </w:r>
-    </w:p>
-    <w:p>
-      <w:pPr>
-        <w:rPr>
-          <w:i/>
-        </w:rPr>
-      </w:pPr>
-      <w:r>
-        <w:rPr>
-          <w:i/>
-        </w:rPr>
-        <w:t>Descripción:</w:t>
-      </w:r>
-      <w:r>
-        <w:rPr>
-          <w:i/>
-        </w:rPr>
-        <w:t xml:space="preserve"> Nombre de la persona, institución o empresa que ha creado la herramienta.</w:t>
-      </w:r>
-    </w:p>
-    <w:p>
-      <w:pPr>
-        <w:rPr>
-          <w:i/>
-        </w:rPr>
-      </w:pPr>
-      <w:r>
-        <w:rPr>
-          <w:i/>
-        </w:rPr>
-        <w:t>Tipo de valor:</w:t>
-      </w:r>
-      <w:r>
-        <w:rPr>
-          <w:i/>
-        </w:rPr>
-        <w:t xml:space="preserve"> Texto libre.</w:t>
-      </w:r>
-    </w:p>
-    <w:p/>
-    <w:p>
-      <w:r>
-        <w:t xml:space="preserve">Otro ejemplo de criterio </w:t>
-      </w:r>
-      <w:r>
-        <w:t>con valor Si/No</w:t>
-      </w:r>
-      <w:r>
-        <w:t>:</w:t>
-      </w:r>
-    </w:p>
-    <w:p>
-      <w:pPr>
-        <w:rPr>
-          <w:i/>
-        </w:rPr>
-      </w:pPr>
-      <w:r>
-        <w:rPr>
-          <w:i/>
-        </w:rPr>
-        <w:t>3.1</w:t>
-      </w:r>
-      <w:r>
-        <w:rPr>
-          <w:i/>
-        </w:rPr>
-        <w:t>.1</w:t>
-      </w:r>
-      <w:r>
-        <w:rPr>
-          <w:i/>
-        </w:rPr>
-        <w:t xml:space="preserve"> </w:t>
-      </w:r>
-      <w:r>
-        <w:rPr>
-          <w:i/>
-        </w:rPr>
-        <w:t>Criterio</w:t>
-      </w:r>
-      <w:r>
-        <w:rPr>
-          <w:i/>
-        </w:rPr>
-        <w:t xml:space="preserve"> </w:t>
-      </w:r>
-      <w:r>
-        <w:rPr>
-          <w:i/>
-        </w:rPr>
-        <w:t>A</w:t>
-      </w:r>
-      <w:r>
-        <w:rPr>
-          <w:i/>
-        </w:rPr>
-        <w:t>.1</w:t>
-      </w:r>
-      <w:r>
-        <w:rPr>
-          <w:i/>
-        </w:rPr>
-        <w:t>: Generación de código Java</w:t>
-      </w:r>
-    </w:p>
-    <w:p>
-      <w:pPr>
-        <w:rPr>
-          <w:i/>
-        </w:rPr>
-      </w:pPr>
-      <w:r>
-        <w:rPr>
-          <w:i/>
-        </w:rPr>
-        <w:t>Nombre del criterio: Generación código Java</w:t>
-      </w:r>
-      <w:r>
-        <w:rPr>
-          <w:i/>
-        </w:rPr>
-        <w:t>.</w:t>
-      </w:r>
-    </w:p>
-    <w:p>
-      <w:pPr>
-        <w:rPr>
-          <w:i/>
-        </w:rPr>
-      </w:pPr>
-      <w:r>
-        <w:rPr>
-          <w:i/>
-        </w:rPr>
-        <w:t xml:space="preserve">Descripción: </w:t>
-      </w:r>
-      <w:r>
-        <w:rPr>
-          <w:i/>
-        </w:rPr>
-        <w:t>Indi</w:t>
-      </w:r>
-      <w:r>
-        <w:rPr>
-          <w:i/>
-        </w:rPr>
-        <w:t>c</w:t>
-      </w:r>
-      <w:r>
-        <w:rPr>
-          <w:i/>
-        </w:rPr>
-        <w:t>a si la herramienta CASE incluye funcionalidad para generar archivos fuente .java a partir de diagramas de clase</w:t>
-      </w:r>
-      <w:r>
-        <w:rPr>
-          <w:i/>
-        </w:rPr>
-        <w:t>.</w:t>
-      </w:r>
-    </w:p>
-    <w:p>
-      <w:pPr>
-        <w:rPr>
-          <w:i/>
-        </w:rPr>
-      </w:pPr>
-      <w:r>
-        <w:rPr>
-          <w:i/>
-        </w:rPr>
-        <w:t>Tipo de valor:</w:t>
-      </w:r>
-      <w:r>
-        <w:rPr>
-          <w:i/>
-        </w:rPr>
-        <w:t xml:space="preserve"> Booleano (Si/No)</w:t>
-      </w:r>
-      <w:r>
-        <w:rPr>
-          <w:i/>
-        </w:rPr>
-        <w:t>.</w:t>
-      </w:r>
-    </w:p>
-    <w:p/>
-    <w:p>
-      <w:r>
-        <w:t>Otro ejemplo</w:t>
-      </w:r>
-      <w:r>
-        <w:t xml:space="preserve"> de criterio con valor numérico</w:t>
-      </w:r>
-      <w:r>
-        <w:t>:</w:t>
-      </w:r>
-    </w:p>
-    <w:p>
-      <w:pPr>
-        <w:rPr>
-          <w:i/>
-        </w:rPr>
-      </w:pPr>
-      <w:r>
-        <w:rPr>
-          <w:i/>
-        </w:rPr>
-        <w:t>3.1</w:t>
-      </w:r>
-      <w:r>
-        <w:rPr>
-          <w:i/>
-        </w:rPr>
-        <w:t>.1</w:t>
-      </w:r>
-      <w:r>
-        <w:rPr>
-          <w:i/>
-        </w:rPr>
-        <w:t xml:space="preserve"> </w:t>
-      </w:r>
-      <w:r>
-        <w:rPr>
-          <w:i/>
-        </w:rPr>
-        <w:t>Criterio</w:t>
-      </w:r>
-      <w:r>
-        <w:rPr>
-          <w:i/>
-        </w:rPr>
-        <w:t xml:space="preserve"> </w:t>
-      </w:r>
-      <w:r>
-        <w:rPr>
-          <w:i/>
-        </w:rPr>
-        <w:t>A</w:t>
-      </w:r>
-      <w:r>
-        <w:rPr>
-          <w:i/>
-        </w:rPr>
-        <w:t>.1</w:t>
-      </w:r>
-      <w:r>
-        <w:rPr>
-          <w:i/>
-        </w:rPr>
-        <w:t>: Número de proyectos simultáneos</w:t>
-      </w:r>
-    </w:p>
-    <w:p>
-      <w:pPr>
-        <w:rPr>
-          <w:i/>
-        </w:rPr>
-      </w:pPr>
-      <w:r>
-        <w:rPr>
-          <w:i/>
-        </w:rPr>
+      </w:pPr>
+    </w:p>
+    <w:p>
+      <w:pPr>
+        <w:autoSpaceDE w:val="0"/>
+        <w:autoSpaceDN w:val="0"/>
+        <w:adjustRightInd w:val="0"/>
+        <w:spacing w:after="0" w:line="240" w:lineRule="auto"/>
+        <w:jc w:val="left"/>
+      </w:pPr>
+      <w:r>
+        <w:t>Nombre del criterio: creación, actualización y borrado de operaciones.</w:t>
+      </w:r>
+    </w:p>
+    <w:p>
+      <w:pPr>
+        <w:autoSpaceDE w:val="0"/>
+        <w:autoSpaceDN w:val="0"/>
+        <w:adjustRightInd w:val="0"/>
+        <w:spacing w:after="0" w:line="240" w:lineRule="auto"/>
+        <w:jc w:val="left"/>
+      </w:pPr>
+    </w:p>
+    <w:p>
+      <w:pPr>
+        <w:autoSpaceDE w:val="0"/>
+        <w:autoSpaceDN w:val="0"/>
+        <w:adjustRightInd w:val="0"/>
+        <w:spacing w:after="0" w:line="240" w:lineRule="auto"/>
+        <w:jc w:val="left"/>
+      </w:pPr>
+      <w:r>
+        <w:t>Descripción: rendimiento de la ejecución de las operaciones básicas como insertar, actualizar y borrar.</w:t>
+      </w:r>
+    </w:p>
+    <w:p>
+      <w:pPr>
+        <w:autoSpaceDE w:val="0"/>
+        <w:autoSpaceDN w:val="0"/>
+        <w:adjustRightInd w:val="0"/>
+        <w:spacing w:after="0" w:line="240" w:lineRule="auto"/>
+        <w:jc w:val="left"/>
+      </w:pPr>
+    </w:p>
+    <w:p>
+      <w:pPr>
+        <w:autoSpaceDE w:val="0"/>
+        <w:autoSpaceDN w:val="0"/>
+        <w:adjustRightInd w:val="0"/>
+        <w:spacing w:after="0" w:line="240" w:lineRule="auto"/>
+        <w:jc w:val="left"/>
+      </w:pPr>
+      <w:r>
+        <w:t>Tipo de valor: Numérico</w:t>
+      </w:r>
+    </w:p>
+    <w:p>
+      <w:pPr>
+        <w:autoSpaceDE w:val="0"/>
+        <w:autoSpaceDN w:val="0"/>
+        <w:adjustRightInd w:val="0"/>
+        <w:spacing w:after="0" w:line="240" w:lineRule="auto"/>
+        <w:jc w:val="left"/>
+      </w:pPr>
+    </w:p>
+    <w:p>
+      <w:pPr>
+        <w:autoSpaceDE w:val="0"/>
+        <w:autoSpaceDN w:val="0"/>
+        <w:adjustRightInd w:val="0"/>
+        <w:spacing w:after="0" w:line="240" w:lineRule="auto"/>
+        <w:jc w:val="left"/>
+      </w:pPr>
+      <w:r>
+        <w:lastRenderedPageBreak/>
+        <w:t>3.3.6</w:t>
+      </w:r>
+      <w:r>
+        <w:t xml:space="preserve"> CPU</w:t>
+      </w:r>
+    </w:p>
+    <w:p>
+      <w:pPr>
+        <w:autoSpaceDE w:val="0"/>
+        <w:autoSpaceDN w:val="0"/>
+        <w:adjustRightInd w:val="0"/>
+        <w:spacing w:after="0" w:line="240" w:lineRule="auto"/>
+        <w:jc w:val="left"/>
+      </w:pPr>
+    </w:p>
+    <w:p>
+      <w:pPr>
+        <w:autoSpaceDE w:val="0"/>
+        <w:autoSpaceDN w:val="0"/>
+        <w:adjustRightInd w:val="0"/>
+        <w:spacing w:after="0" w:line="240" w:lineRule="auto"/>
+        <w:jc w:val="left"/>
+      </w:pPr>
+      <w:r>
         <w:t xml:space="preserve">Nombre del criterio: </w:t>
       </w:r>
       <w:r>
-        <w:rPr>
-          <w:i/>
-        </w:rPr>
-        <w:t>Proyectos simultáneos</w:t>
-      </w:r>
-      <w:r>
-        <w:rPr>
-          <w:i/>
-        </w:rPr>
-        <w:t>.</w:t>
-      </w:r>
-    </w:p>
-    <w:p>
-      <w:pPr>
-        <w:rPr>
-          <w:i/>
-        </w:rPr>
-      </w:pPr>
-      <w:r>
-        <w:rPr>
-          <w:i/>
-        </w:rPr>
-        <w:t xml:space="preserve">Descripción: </w:t>
-      </w:r>
-      <w:r>
-        <w:rPr>
-          <w:i/>
-        </w:rPr>
-        <w:t>Indi</w:t>
-      </w:r>
-      <w:r>
-        <w:rPr>
-          <w:i/>
-        </w:rPr>
-        <w:t>c</w:t>
-      </w:r>
-      <w:r>
-        <w:rPr>
-          <w:i/>
-        </w:rPr>
-        <w:t xml:space="preserve">a </w:t>
-      </w:r>
-      <w:r>
-        <w:rPr>
-          <w:i/>
-        </w:rPr>
-        <w:t>el número máximo de proyectos de modelado que deja tener abiertos la herramienta de forma simultánea</w:t>
-      </w:r>
-      <w:r>
-        <w:rPr>
-          <w:i/>
-        </w:rPr>
-        <w:t>.</w:t>
-      </w:r>
-    </w:p>
-    <w:p>
-      <w:pPr>
-        <w:rPr>
-          <w:i/>
-        </w:rPr>
-      </w:pPr>
-      <w:r>
-        <w:rPr>
-          <w:i/>
-        </w:rPr>
-        <w:lastRenderedPageBreak/>
-        <w:t>Tipo de valor:</w:t>
-      </w:r>
-      <w:r>
-        <w:rPr>
-          <w:i/>
-        </w:rPr>
-        <w:t xml:space="preserve"> Numérico</w:t>
-      </w:r>
-      <w:r>
-        <w:rPr>
-          <w:i/>
-        </w:rPr>
-        <w:t>.</w:t>
-      </w:r>
-    </w:p>
-    <w:p/>
-    <w:p>
-      <w:pPr>
-        <w:pStyle w:val="Ttulo3"/>
-      </w:pPr>
-      <w:bookmarkStart w:id="11" w:name="_Toc445388858"/>
-      <w:r>
-        <w:t>3.1.2 Criterio A.2</w:t>
-      </w:r>
-      <w:r>
-        <w:t>: Nombre</w:t>
-      </w:r>
-      <w:bookmarkEnd w:id="11"/>
-    </w:p>
-    <w:p>
-      <w:pPr>
-        <w:pStyle w:val="Ttulo3"/>
-      </w:pPr>
-      <w:bookmarkStart w:id="12" w:name="_Toc445388859"/>
-      <w:r>
-        <w:t>3.</w:t>
-      </w:r>
-      <w:r>
-        <w:t>1</w:t>
-      </w:r>
-      <w:proofErr w:type="gramStart"/>
-      <w:r>
-        <w:t>.n</w:t>
-      </w:r>
-      <w:proofErr w:type="gramEnd"/>
-      <w:r>
-        <w:t xml:space="preserve"> Criterio </w:t>
-      </w:r>
-      <w:proofErr w:type="spellStart"/>
-      <w:r>
-        <w:t>A.n</w:t>
-      </w:r>
-      <w:proofErr w:type="spellEnd"/>
-      <w:r>
-        <w:t>: Nombre</w:t>
-      </w:r>
-      <w:bookmarkEnd w:id="12"/>
-    </w:p>
-    <w:p/>
-    <w:p>
-      <w:pPr>
-        <w:pStyle w:val="Ttulo2"/>
-      </w:pPr>
-      <w:bookmarkStart w:id="13" w:name="_Toc445388860"/>
-      <w:r>
-        <w:t>3.2 Categoría B: Nombre</w:t>
-      </w:r>
-      <w:bookmarkEnd w:id="13"/>
-    </w:p>
-    <w:p/>
-    <w:p>
-      <w:pPr>
-        <w:pStyle w:val="Ttulo3"/>
-      </w:pPr>
-      <w:bookmarkStart w:id="14" w:name="_Toc445388861"/>
-      <w:r>
-        <w:t>3.2.1 Criterio B.1: Nombre</w:t>
-      </w:r>
-      <w:bookmarkEnd w:id="14"/>
-    </w:p>
-    <w:p>
-      <w:pPr>
-        <w:pStyle w:val="Ttulo3"/>
-      </w:pPr>
-      <w:bookmarkStart w:id="15" w:name="_Toc445388862"/>
-      <w:r>
-        <w:t>3.2.2 Criterio B.2: Nombre</w:t>
-      </w:r>
-      <w:bookmarkEnd w:id="15"/>
-    </w:p>
-    <w:p>
-      <w:pPr>
-        <w:pStyle w:val="Ttulo3"/>
-      </w:pPr>
-      <w:bookmarkStart w:id="16" w:name="_Toc445388863"/>
-      <w:r>
-        <w:t>3.2</w:t>
-      </w:r>
-      <w:proofErr w:type="gramStart"/>
-      <w:r>
-        <w:t>.n</w:t>
-      </w:r>
-      <w:proofErr w:type="gramEnd"/>
-      <w:r>
-        <w:t xml:space="preserve"> Criterio </w:t>
-      </w:r>
-      <w:proofErr w:type="spellStart"/>
-      <w:r>
-        <w:t>B.n</w:t>
-      </w:r>
-      <w:proofErr w:type="spellEnd"/>
-      <w:r>
-        <w:t>: Nombre</w:t>
-      </w:r>
-      <w:bookmarkEnd w:id="16"/>
-    </w:p>
-    <w:p/>
-    <w:p>
-      <w:pPr>
-        <w:pStyle w:val="Ttulo2"/>
-      </w:pPr>
-      <w:bookmarkStart w:id="17" w:name="_Toc445388864"/>
-      <w:r>
-        <w:t>3.3 Categoría Z</w:t>
-      </w:r>
-      <w:r>
-        <w:t>: Nombre</w:t>
-      </w:r>
+        <w:t>el tiempo de uso de la CPU</w:t>
+      </w:r>
+    </w:p>
+    <w:p>
+      <w:pPr>
+        <w:autoSpaceDE w:val="0"/>
+        <w:autoSpaceDN w:val="0"/>
+        <w:adjustRightInd w:val="0"/>
+        <w:spacing w:after="0" w:line="240" w:lineRule="auto"/>
+        <w:jc w:val="left"/>
+      </w:pPr>
+    </w:p>
+    <w:p>
+      <w:pPr>
+        <w:autoSpaceDE w:val="0"/>
+        <w:autoSpaceDN w:val="0"/>
+        <w:adjustRightInd w:val="0"/>
+        <w:spacing w:after="0" w:line="240" w:lineRule="auto"/>
+        <w:jc w:val="left"/>
+      </w:pPr>
+      <w:r>
+        <w:t xml:space="preserve">Descripción: es la cantidad de tiempo en que la unidad central de proceso es usada por las instrucciones del programa. </w:t>
+      </w:r>
+    </w:p>
+    <w:p>
+      <w:pPr>
+        <w:autoSpaceDE w:val="0"/>
+        <w:autoSpaceDN w:val="0"/>
+        <w:adjustRightInd w:val="0"/>
+        <w:spacing w:after="0" w:line="240" w:lineRule="auto"/>
+        <w:jc w:val="left"/>
+      </w:pPr>
+      <w:bookmarkStart w:id="17" w:name="_GoBack"/>
       <w:bookmarkEnd w:id="17"/>
     </w:p>
-    <w:p/>
-    <w:p>
-      <w:pPr>
-        <w:pStyle w:val="Ttulo3"/>
-      </w:pPr>
-      <w:bookmarkStart w:id="18" w:name="_Toc445388865"/>
-      <w:r>
-        <w:t>3.3.1 Criterio Z</w:t>
-      </w:r>
-      <w:r>
-        <w:t>.1: Nombre</w:t>
-      </w:r>
-      <w:bookmarkEnd w:id="18"/>
-    </w:p>
-    <w:p>
-      <w:pPr>
-        <w:pStyle w:val="Ttulo3"/>
-      </w:pPr>
-      <w:bookmarkStart w:id="19" w:name="_Toc445388866"/>
-      <w:r>
-        <w:t>3.3.2 Criterio Z</w:t>
-      </w:r>
-      <w:r>
-        <w:t>.2: Nombre</w:t>
-      </w:r>
-      <w:bookmarkEnd w:id="19"/>
-    </w:p>
-    <w:p>
-      <w:pPr>
-        <w:pStyle w:val="Ttulo3"/>
-      </w:pPr>
-      <w:bookmarkStart w:id="20" w:name="_Toc445388867"/>
-      <w:r>
-        <w:t>3.3</w:t>
-      </w:r>
-      <w:proofErr w:type="gramStart"/>
-      <w:r>
-        <w:t>.n</w:t>
-      </w:r>
-      <w:proofErr w:type="gramEnd"/>
-      <w:r>
-        <w:t xml:space="preserve"> Criterio </w:t>
-      </w:r>
-      <w:proofErr w:type="spellStart"/>
-      <w:r>
-        <w:t>Z</w:t>
-      </w:r>
-      <w:r>
-        <w:t>.n</w:t>
-      </w:r>
-      <w:proofErr w:type="spellEnd"/>
-      <w:r>
-        <w:t>: Nombre</w:t>
-      </w:r>
-      <w:bookmarkEnd w:id="20"/>
+    <w:p>
+      <w:pPr>
+        <w:autoSpaceDE w:val="0"/>
+        <w:autoSpaceDN w:val="0"/>
+        <w:adjustRightInd w:val="0"/>
+        <w:spacing w:after="0" w:line="240" w:lineRule="auto"/>
+        <w:jc w:val="left"/>
+      </w:pPr>
+      <w:r>
+        <w:t>Tipo de valor: Numérico</w:t>
+      </w:r>
+    </w:p>
+    <w:p>
+      <w:pPr>
+        <w:autoSpaceDE w:val="0"/>
+        <w:autoSpaceDN w:val="0"/>
+        <w:adjustRightInd w:val="0"/>
+        <w:spacing w:after="0" w:line="240" w:lineRule="auto"/>
+        <w:jc w:val="left"/>
+      </w:pPr>
+    </w:p>
+    <w:p>
+      <w:pPr>
+        <w:autoSpaceDE w:val="0"/>
+        <w:autoSpaceDN w:val="0"/>
+        <w:adjustRightInd w:val="0"/>
+        <w:spacing w:after="0" w:line="240" w:lineRule="auto"/>
+        <w:jc w:val="left"/>
+      </w:pPr>
+    </w:p>
+    <w:p>
+      <w:pPr>
+        <w:autoSpaceDE w:val="0"/>
+        <w:autoSpaceDN w:val="0"/>
+        <w:adjustRightInd w:val="0"/>
+        <w:spacing w:after="0" w:line="240" w:lineRule="auto"/>
+        <w:jc w:val="left"/>
+      </w:pPr>
+      <w:r>
+        <w:t>3.3.7</w:t>
+      </w:r>
+      <w:r>
+        <w:t xml:space="preserve"> RAM</w:t>
+      </w:r>
+    </w:p>
+    <w:p>
+      <w:pPr>
+        <w:autoSpaceDE w:val="0"/>
+        <w:autoSpaceDN w:val="0"/>
+        <w:adjustRightInd w:val="0"/>
+        <w:spacing w:after="0" w:line="240" w:lineRule="auto"/>
+        <w:jc w:val="left"/>
+      </w:pPr>
+    </w:p>
+    <w:p>
+      <w:pPr>
+        <w:autoSpaceDE w:val="0"/>
+        <w:autoSpaceDN w:val="0"/>
+        <w:adjustRightInd w:val="0"/>
+        <w:spacing w:after="0" w:line="240" w:lineRule="auto"/>
+        <w:jc w:val="left"/>
+      </w:pPr>
+      <w:r>
+        <w:t xml:space="preserve">Nombre del criterio: </w:t>
+      </w:r>
+      <w:r>
+        <w:t>uso de memoria media</w:t>
+      </w:r>
+    </w:p>
+    <w:p>
+      <w:pPr>
+        <w:autoSpaceDE w:val="0"/>
+        <w:autoSpaceDN w:val="0"/>
+        <w:adjustRightInd w:val="0"/>
+        <w:spacing w:after="0" w:line="240" w:lineRule="auto"/>
+        <w:jc w:val="left"/>
+      </w:pPr>
+    </w:p>
+    <w:p>
+      <w:pPr>
+        <w:autoSpaceDE w:val="0"/>
+        <w:autoSpaceDN w:val="0"/>
+        <w:adjustRightInd w:val="0"/>
+        <w:spacing w:after="0" w:line="240" w:lineRule="auto"/>
+        <w:jc w:val="left"/>
+      </w:pPr>
+      <w:r>
+        <w:t>Descripción: Porcentaje medio de memoria RAM utilizada por el software durante su ejecución.</w:t>
+      </w:r>
+    </w:p>
+    <w:p>
+      <w:pPr>
+        <w:autoSpaceDE w:val="0"/>
+        <w:autoSpaceDN w:val="0"/>
+        <w:adjustRightInd w:val="0"/>
+        <w:spacing w:after="0" w:line="240" w:lineRule="auto"/>
+        <w:jc w:val="left"/>
+      </w:pPr>
+    </w:p>
+    <w:p>
+      <w:pPr>
+        <w:autoSpaceDE w:val="0"/>
+        <w:autoSpaceDN w:val="0"/>
+        <w:adjustRightInd w:val="0"/>
+        <w:spacing w:after="0" w:line="240" w:lineRule="auto"/>
+        <w:jc w:val="left"/>
+      </w:pPr>
+      <w:r>
+        <w:t>Tipo de valor</w:t>
+      </w:r>
+      <w:r>
+        <w:t>: Numérico.</w:t>
+      </w:r>
     </w:p>
     <w:p/>
     <w:p>
@@ -3208,7 +3658,7 @@
       <w:pPr>
         <w:pStyle w:val="Ttulo1"/>
       </w:pPr>
-      <w:bookmarkStart w:id="21" w:name="_Toc445388868"/>
+      <w:bookmarkStart w:id="18" w:name="_Toc445388868"/>
       <w:r>
         <w:lastRenderedPageBreak/>
         <w:t xml:space="preserve">4. </w:t>
@@ -3216,13 +3666,13 @@
       <w:r>
         <w:t>Evaluación de los criterios por tecnología</w:t>
       </w:r>
-      <w:bookmarkEnd w:id="21"/>
+      <w:bookmarkEnd w:id="18"/>
     </w:p>
     <w:p>
       <w:pPr>
         <w:pStyle w:val="Ttulo2"/>
       </w:pPr>
-      <w:bookmarkStart w:id="22" w:name="_Toc445388869"/>
+      <w:bookmarkStart w:id="19" w:name="_Toc445388869"/>
       <w:r>
         <w:t>4</w:t>
       </w:r>
@@ -3232,7 +3682,7 @@
       <w:r>
         <w:t>Evaluación de los criterios para la tecnología 1</w:t>
       </w:r>
-      <w:bookmarkEnd w:id="22"/>
+      <w:bookmarkEnd w:id="19"/>
     </w:p>
     <w:p>
       <w:r>
@@ -3437,7 +3887,7 @@
       <w:pPr>
         <w:pStyle w:val="Ttulo2"/>
       </w:pPr>
-      <w:bookmarkStart w:id="23" w:name="_Toc445388870"/>
+      <w:bookmarkStart w:id="20" w:name="_Toc445388870"/>
       <w:r>
         <w:t>4</w:t>
       </w:r>
@@ -3453,7 +3903,7 @@
       <w:r>
         <w:t>Evaluación de los criterios para la tecnología 2</w:t>
       </w:r>
-      <w:bookmarkEnd w:id="23"/>
+      <w:bookmarkEnd w:id="20"/>
     </w:p>
     <w:p/>
     <w:p/>
@@ -3476,7 +3926,7 @@
       <w:pPr>
         <w:pStyle w:val="Ttulo1"/>
       </w:pPr>
-      <w:bookmarkStart w:id="24" w:name="_Toc445388871"/>
+      <w:bookmarkStart w:id="21" w:name="_Toc445388871"/>
       <w:r>
         <w:lastRenderedPageBreak/>
         <w:t>5</w:t>
@@ -3487,7 +3937,7 @@
       <w:r>
         <w:t>Comparación de las tecnologías</w:t>
       </w:r>
-      <w:bookmarkEnd w:id="24"/>
+      <w:bookmarkEnd w:id="21"/>
     </w:p>
     <w:p>
       <w:r>
@@ -3767,12 +4217,12 @@
       <w:pPr>
         <w:pStyle w:val="Ttulo1"/>
       </w:pPr>
-      <w:bookmarkStart w:id="25" w:name="_Toc445388872"/>
+      <w:bookmarkStart w:id="22" w:name="_Toc445388872"/>
       <w:r>
         <w:lastRenderedPageBreak/>
         <w:t>6. Recomendaciones</w:t>
       </w:r>
-      <w:bookmarkEnd w:id="25"/>
+      <w:bookmarkEnd w:id="22"/>
     </w:p>
     <w:p>
       <w:r>
@@ -3798,21 +4248,21 @@
       <w:pPr>
         <w:pStyle w:val="Ttulo2"/>
       </w:pPr>
-      <w:bookmarkStart w:id="26" w:name="_Toc445388873"/>
+      <w:bookmarkStart w:id="23" w:name="_Toc445388873"/>
       <w:r>
         <w:t>6.1 Situación 1</w:t>
       </w:r>
-      <w:bookmarkEnd w:id="26"/>
+      <w:bookmarkEnd w:id="23"/>
     </w:p>
     <w:p>
       <w:pPr>
         <w:pStyle w:val="Ttulo3"/>
       </w:pPr>
-      <w:bookmarkStart w:id="27" w:name="_Toc445388874"/>
+      <w:bookmarkStart w:id="24" w:name="_Toc445388874"/>
       <w:r>
         <w:t>6.1.1 Descripción de la situación</w:t>
       </w:r>
-      <w:bookmarkEnd w:id="27"/>
+      <w:bookmarkEnd w:id="24"/>
     </w:p>
     <w:p>
       <w:r>
@@ -3870,11 +4320,11 @@
       <w:pPr>
         <w:pStyle w:val="Ttulo3"/>
       </w:pPr>
-      <w:bookmarkStart w:id="28" w:name="_Toc445388875"/>
+      <w:bookmarkStart w:id="25" w:name="_Toc445388875"/>
       <w:r>
         <w:t>6.1.2 Recomendación de tecnología a utilizar</w:t>
       </w:r>
-      <w:bookmarkEnd w:id="28"/>
+      <w:bookmarkEnd w:id="25"/>
     </w:p>
     <w:p>
       <w:r>
@@ -4041,31 +4491,31 @@
       <w:pPr>
         <w:pStyle w:val="Ttulo2"/>
       </w:pPr>
-      <w:bookmarkStart w:id="29" w:name="_Toc445388876"/>
+      <w:bookmarkStart w:id="26" w:name="_Toc445388876"/>
       <w:r>
         <w:t>6.2 Situación 2</w:t>
       </w:r>
-      <w:bookmarkEnd w:id="29"/>
+      <w:bookmarkEnd w:id="26"/>
     </w:p>
     <w:p>
       <w:pPr>
         <w:pStyle w:val="Ttulo3"/>
       </w:pPr>
-      <w:bookmarkStart w:id="30" w:name="_Toc445388877"/>
+      <w:bookmarkStart w:id="27" w:name="_Toc445388877"/>
       <w:r>
         <w:t>6.2.1 Descripción de la situación</w:t>
       </w:r>
-      <w:bookmarkEnd w:id="30"/>
+      <w:bookmarkEnd w:id="27"/>
     </w:p>
     <w:p>
       <w:pPr>
         <w:pStyle w:val="Ttulo3"/>
       </w:pPr>
-      <w:bookmarkStart w:id="31" w:name="_Toc445388878"/>
+      <w:bookmarkStart w:id="28" w:name="_Toc445388878"/>
       <w:r>
         <w:t>6.2.2 Recomendación de tecnología a utilizar</w:t>
       </w:r>
-      <w:bookmarkEnd w:id="31"/>
+      <w:bookmarkEnd w:id="28"/>
     </w:p>
     <w:p/>
     <w:p/>
@@ -4144,7 +4594,7 @@
           <w:rPr>
             <w:noProof/>
           </w:rPr>
-          <w:t>2</w:t>
+          <w:t>6</w:t>
         </w:r>
         <w:r>
           <w:fldChar w:fldCharType="end"/>
@@ -5823,7 +6273,7 @@
   <a:extraClrSchemeLst/>
   <a:extLst>
     <a:ext uri="{05A4C25C-085E-4340-85A3-A5531E510DB2}">
-      <thm15:themeFamily xmlns:thm15="http://schemas.microsoft.com/office/thememl/2012/main" xmlns="" name="Office Theme" id="{62F939B6-93AF-4DB8-9C6B-D6C7DFDC589F}" vid="{4A3C46E8-61CC-4603-A589-7422A47A8E4A}"/>
+      <thm15:themeFamily xmlns="" xmlns:thm15="http://schemas.microsoft.com/office/thememl/2012/main" name="Office Theme" id="{62F939B6-93AF-4DB8-9C6B-D6C7DFDC589F}" vid="{4A3C46E8-61CC-4603-A589-7422A47A8E4A}"/>
     </a:ext>
   </a:extLst>
 </a:theme>
@@ -5834,7 +6284,7 @@
 </file>
 
 <file path=customXml/itemProps1.xml><?xml version="1.0" encoding="utf-8"?>
-<ds:datastoreItem xmlns:ds="http://schemas.openxmlformats.org/officeDocument/2006/customXml" ds:itemID="{5F0AE609-22D2-46F2-8B90-508FE222A5D8}">
+<ds:datastoreItem xmlns:ds="http://schemas.openxmlformats.org/officeDocument/2006/customXml" ds:itemID="{6F844032-1EAA-42D9-90E9-9F89D8EAE415}">
   <ds:schemaRefs>
     <ds:schemaRef ds:uri="http://schemas.openxmlformats.org/officeDocument/2006/bibliography"/>
   </ds:schemaRefs>

</xml_diff>

<commit_message>
Añadido descripción de Hibernate
Añadida la descripción de la tecnologia Hibernate
</commit_message>
<xml_diff>
--- a/TG2_JavierOblaré.docx
+++ b/TG2_JavierOblaré.docx
@@ -2441,6 +2441,25 @@
         <w:t xml:space="preserve"> las tecnologías</w:t>
       </w:r>
       <w:bookmarkEnd w:id="4"/>
+      <w:r>
+        <w:t xml:space="preserve"> ORM (</w:t>
+      </w:r>
+      <w:proofErr w:type="spellStart"/>
+      <w:r>
+        <w:t>Hibernate</w:t>
+      </w:r>
+      <w:proofErr w:type="spellEnd"/>
+      <w:r>
+        <w:t xml:space="preserve"> &amp; </w:t>
+      </w:r>
+      <w:proofErr w:type="spellStart"/>
+      <w:r>
+        <w:t>Entity</w:t>
+      </w:r>
+      <w:proofErr w:type="spellEnd"/>
+      <w:r>
+        <w:t xml:space="preserve"> Framework)</w:t>
+      </w:r>
     </w:p>
     <w:p>
       <w:r>
@@ -2465,19 +2484,1464 @@
       </w:pPr>
       <w:bookmarkStart w:id="5" w:name="_Toc445388853"/>
       <w:r>
-        <w:t>2.1 Descripción de la tecnología 1</w:t>
+        <w:t xml:space="preserve">2.1 Descripción de </w:t>
       </w:r>
       <w:bookmarkEnd w:id="5"/>
+      <w:proofErr w:type="spellStart"/>
+      <w:r>
+        <w:t>Hibernate</w:t>
+      </w:r>
+      <w:proofErr w:type="spellEnd"/>
+    </w:p>
+    <w:p>
+      <w:pPr>
+        <w:pStyle w:val="NormalWeb"/>
+        <w:spacing w:before="0" w:beforeAutospacing="0" w:after="150" w:afterAutospacing="0" w:line="330" w:lineRule="atLeast"/>
+        <w:rPr>
+          <w:rFonts w:ascii="Arial" w:hAnsi="Arial" w:cs="Arial"/>
+          <w:b/>
+          <w:color w:val="444444"/>
+          <w:sz w:val="28"/>
+          <w:szCs w:val="28"/>
+        </w:rPr>
+      </w:pPr>
+      <w:r>
+        <w:rPr>
+          <w:rFonts w:ascii="Arial" w:hAnsi="Arial" w:cs="Arial"/>
+          <w:b/>
+          <w:sz w:val="28"/>
+          <w:szCs w:val="28"/>
+        </w:rPr>
+        <w:t>¿QUÉ ES HIBERNATE?</w:t>
+      </w:r>
+    </w:p>
+    <w:p>
+      <w:pPr>
+        <w:pStyle w:val="NormalWeb"/>
+        <w:spacing w:before="0" w:beforeAutospacing="0" w:after="150" w:afterAutospacing="0" w:line="330" w:lineRule="atLeast"/>
+        <w:rPr>
+          <w:rFonts w:ascii="Arial" w:hAnsi="Arial" w:cs="Arial"/>
+          <w:sz w:val="22"/>
+          <w:szCs w:val="22"/>
+        </w:rPr>
+      </w:pPr>
+      <w:r>
+        <w:rPr>
+          <w:rFonts w:ascii="Arial" w:hAnsi="Arial" w:cs="Arial"/>
+          <w:sz w:val="22"/>
+          <w:szCs w:val="22"/>
+        </w:rPr>
+        <w:t xml:space="preserve">Para introducirnos en el mundo de </w:t>
+      </w:r>
+      <w:proofErr w:type="spellStart"/>
+      <w:r>
+        <w:rPr>
+          <w:rFonts w:ascii="Arial" w:hAnsi="Arial" w:cs="Arial"/>
+          <w:sz w:val="22"/>
+          <w:szCs w:val="22"/>
+        </w:rPr>
+        <w:t>Hibernate</w:t>
+      </w:r>
+      <w:proofErr w:type="spellEnd"/>
+      <w:r>
+        <w:rPr>
+          <w:rFonts w:ascii="Arial" w:hAnsi="Arial" w:cs="Arial"/>
+          <w:sz w:val="22"/>
+          <w:szCs w:val="22"/>
+        </w:rPr>
+        <w:t xml:space="preserve"> prim</w:t>
+      </w:r>
+      <w:r>
+        <w:rPr>
+          <w:rFonts w:ascii="Arial" w:hAnsi="Arial" w:cs="Arial"/>
+          <w:sz w:val="22"/>
+          <w:szCs w:val="22"/>
+        </w:rPr>
+        <w:t>ero tomaremos una definición:</w:t>
+      </w:r>
+    </w:p>
+    <w:p>
+      <w:pPr>
+        <w:pStyle w:val="NormalWeb"/>
+        <w:spacing w:before="0" w:beforeAutospacing="0" w:after="150" w:afterAutospacing="0" w:line="330" w:lineRule="atLeast"/>
+        <w:rPr>
+          <w:rFonts w:ascii="Arial" w:hAnsi="Arial" w:cs="Arial"/>
+          <w:sz w:val="22"/>
+          <w:szCs w:val="22"/>
+        </w:rPr>
+      </w:pPr>
+      <w:r>
+        <w:rPr>
+          <w:rStyle w:val="nfasis"/>
+          <w:rFonts w:ascii="Arial" w:hAnsi="Arial" w:cs="Arial"/>
+          <w:sz w:val="22"/>
+          <w:szCs w:val="22"/>
+        </w:rPr>
+        <w:t>“</w:t>
+      </w:r>
+      <w:proofErr w:type="spellStart"/>
+      <w:r>
+        <w:rPr>
+          <w:rStyle w:val="nfasis"/>
+          <w:rFonts w:ascii="Arial" w:hAnsi="Arial" w:cs="Arial"/>
+          <w:sz w:val="22"/>
+          <w:szCs w:val="22"/>
+        </w:rPr>
+        <w:t>Hibernate</w:t>
+      </w:r>
+      <w:proofErr w:type="spellEnd"/>
+      <w:r>
+        <w:rPr>
+          <w:rStyle w:val="nfasis"/>
+          <w:rFonts w:ascii="Arial" w:hAnsi="Arial" w:cs="Arial"/>
+          <w:sz w:val="22"/>
+          <w:szCs w:val="22"/>
+        </w:rPr>
+        <w:t xml:space="preserve"> es una herramienta de Mapeo objeto-relacional (ORM) para la plataforma Java (y disponible también para .Net con el nombre de</w:t>
+      </w:r>
+      <w:r>
+        <w:rPr>
+          <w:rStyle w:val="apple-converted-space"/>
+          <w:rFonts w:ascii="Arial" w:eastAsiaTheme="majorEastAsia" w:hAnsi="Arial" w:cs="Arial"/>
+          <w:i/>
+          <w:iCs/>
+          <w:sz w:val="22"/>
+          <w:szCs w:val="22"/>
+        </w:rPr>
+        <w:t> </w:t>
+      </w:r>
+      <w:proofErr w:type="spellStart"/>
+      <w:r>
+        <w:rPr>
+          <w:rStyle w:val="nfasis"/>
+          <w:rFonts w:ascii="Arial" w:hAnsi="Arial" w:cs="Arial"/>
+          <w:sz w:val="22"/>
+          <w:szCs w:val="22"/>
+          <w:u w:val="single"/>
+        </w:rPr>
+        <w:t>NHibernate</w:t>
+      </w:r>
+      <w:proofErr w:type="spellEnd"/>
+      <w:r>
+        <w:rPr>
+          <w:rStyle w:val="nfasis"/>
+          <w:rFonts w:ascii="Arial" w:hAnsi="Arial" w:cs="Arial"/>
+          <w:sz w:val="22"/>
+          <w:szCs w:val="22"/>
+        </w:rPr>
+        <w:t>) que facilita el mapeo de atributos entre una base de datos relacional tradicional y el modelo de objetos de una aplicación, mediante archivos declarativos (XML) o anotaciones en los</w:t>
+      </w:r>
+      <w:r>
+        <w:rPr>
+          <w:rStyle w:val="apple-converted-space"/>
+          <w:rFonts w:ascii="Arial" w:eastAsiaTheme="majorEastAsia" w:hAnsi="Arial" w:cs="Arial"/>
+          <w:i/>
+          <w:iCs/>
+          <w:sz w:val="22"/>
+          <w:szCs w:val="22"/>
+        </w:rPr>
+        <w:t> </w:t>
+      </w:r>
+      <w:proofErr w:type="spellStart"/>
+      <w:r>
+        <w:rPr>
+          <w:rStyle w:val="nfasis"/>
+          <w:rFonts w:ascii="Arial" w:hAnsi="Arial" w:cs="Arial"/>
+          <w:sz w:val="22"/>
+          <w:szCs w:val="22"/>
+          <w:u w:val="single"/>
+        </w:rPr>
+        <w:t>beans</w:t>
+      </w:r>
+      <w:proofErr w:type="spellEnd"/>
+      <w:r>
+        <w:rPr>
+          <w:rStyle w:val="apple-converted-space"/>
+          <w:rFonts w:ascii="Arial" w:eastAsiaTheme="majorEastAsia" w:hAnsi="Arial" w:cs="Arial"/>
+          <w:i/>
+          <w:iCs/>
+          <w:sz w:val="22"/>
+          <w:szCs w:val="22"/>
+        </w:rPr>
+        <w:t> </w:t>
+      </w:r>
+      <w:r>
+        <w:rPr>
+          <w:rStyle w:val="nfasis"/>
+          <w:rFonts w:ascii="Arial" w:hAnsi="Arial" w:cs="Arial"/>
+          <w:sz w:val="22"/>
+          <w:szCs w:val="22"/>
+        </w:rPr>
+        <w:t xml:space="preserve">de las entidades que permiten establecer estas relaciones. </w:t>
+      </w:r>
+      <w:proofErr w:type="spellStart"/>
+      <w:r>
+        <w:rPr>
+          <w:rStyle w:val="nfasis"/>
+          <w:rFonts w:ascii="Arial" w:hAnsi="Arial" w:cs="Arial"/>
+          <w:sz w:val="22"/>
+          <w:szCs w:val="22"/>
+        </w:rPr>
+        <w:t>Hibernate</w:t>
+      </w:r>
+      <w:proofErr w:type="spellEnd"/>
+      <w:r>
+        <w:rPr>
+          <w:rStyle w:val="nfasis"/>
+          <w:rFonts w:ascii="Arial" w:hAnsi="Arial" w:cs="Arial"/>
+          <w:sz w:val="22"/>
+          <w:szCs w:val="22"/>
+        </w:rPr>
+        <w:t xml:space="preserve"> es software libre, distribuido bajo los términos de la licencia GNU LGPL”.</w:t>
+      </w:r>
+    </w:p>
+    <w:p>
+      <w:pPr>
+        <w:pStyle w:val="NormalWeb"/>
+        <w:spacing w:before="0" w:beforeAutospacing="0" w:after="150" w:afterAutospacing="0" w:line="330" w:lineRule="atLeast"/>
+        <w:rPr>
+          <w:rFonts w:ascii="Arial" w:hAnsi="Arial" w:cs="Arial"/>
+          <w:sz w:val="22"/>
+          <w:szCs w:val="22"/>
+        </w:rPr>
+      </w:pPr>
+      <w:r>
+        <w:rPr>
+          <w:rFonts w:ascii="Arial" w:hAnsi="Arial" w:cs="Arial"/>
+          <w:sz w:val="22"/>
+          <w:szCs w:val="22"/>
+        </w:rPr>
+        <w:t xml:space="preserve">En otras palabras, </w:t>
+      </w:r>
+      <w:proofErr w:type="spellStart"/>
+      <w:r>
+        <w:rPr>
+          <w:rFonts w:ascii="Arial" w:hAnsi="Arial" w:cs="Arial"/>
+          <w:sz w:val="22"/>
+          <w:szCs w:val="22"/>
+        </w:rPr>
+        <w:t>Hibernate</w:t>
+      </w:r>
+      <w:proofErr w:type="spellEnd"/>
+      <w:r>
+        <w:rPr>
+          <w:rFonts w:ascii="Arial" w:hAnsi="Arial" w:cs="Arial"/>
+          <w:sz w:val="22"/>
+          <w:szCs w:val="22"/>
+        </w:rPr>
+        <w:t xml:space="preserve"> es un Framework que agiliza la relación entre la aplicación y la base de datos. Para poder aprender a utilizarlo es necesario contar con los conocimientos básicos de base de datos y SQL  así como manejar el lenguaje Java.</w:t>
+      </w:r>
+    </w:p>
+    <w:p>
+      <w:pPr>
+        <w:pStyle w:val="NormalWeb"/>
+        <w:spacing w:before="0" w:beforeAutospacing="0" w:after="150" w:afterAutospacing="0" w:line="330" w:lineRule="atLeast"/>
+        <w:rPr>
+          <w:rFonts w:ascii="Arial" w:hAnsi="Arial" w:cs="Arial"/>
+          <w:sz w:val="22"/>
+          <w:szCs w:val="22"/>
+        </w:rPr>
+      </w:pPr>
+    </w:p>
+    <w:p>
+      <w:pPr>
+        <w:rPr>
+          <w:b/>
+          <w:sz w:val="24"/>
+          <w:szCs w:val="24"/>
+        </w:rPr>
+      </w:pPr>
+      <w:r>
+        <w:rPr>
+          <w:rFonts w:eastAsia="Times New Roman"/>
+          <w:b/>
+          <w:sz w:val="24"/>
+          <w:szCs w:val="24"/>
+          <w:lang w:eastAsia="es-ES"/>
+        </w:rPr>
+        <w:t>HISTORIA</w:t>
+      </w:r>
+    </w:p>
+    <w:p>
+      <w:pPr>
+        <w:jc w:val="left"/>
+        <w:rPr>
+          <w:bCs/>
+          <w:shd w:val="clear" w:color="auto" w:fill="FFFFFF"/>
+        </w:rPr>
+      </w:pPr>
+      <w:r>
+        <w:br/>
+      </w:r>
+      <w:proofErr w:type="spellStart"/>
+      <w:r>
+        <w:rPr>
+          <w:shd w:val="clear" w:color="auto" w:fill="FFFFFF"/>
+        </w:rPr>
+        <w:t>Hibernate</w:t>
+      </w:r>
+      <w:proofErr w:type="spellEnd"/>
+      <w:r>
+        <w:rPr>
+          <w:shd w:val="clear" w:color="auto" w:fill="FFFFFF"/>
+        </w:rPr>
+        <w:t xml:space="preserve"> fue una iniciativa de un grupo de desarrolladores dispersos alrededor del mundo conducidos por </w:t>
+      </w:r>
+      <w:proofErr w:type="spellStart"/>
+      <w:r>
+        <w:rPr>
+          <w:shd w:val="clear" w:color="auto" w:fill="FFFFFF"/>
+        </w:rPr>
+        <w:t>Gavin</w:t>
+      </w:r>
+      <w:proofErr w:type="spellEnd"/>
+      <w:r>
+        <w:rPr>
+          <w:shd w:val="clear" w:color="auto" w:fill="FFFFFF"/>
+        </w:rPr>
+        <w:t xml:space="preserve"> King.</w:t>
+      </w:r>
+      <w:r>
+        <w:br/>
+      </w:r>
+      <w:r>
+        <w:br/>
+      </w:r>
+      <w:proofErr w:type="spellStart"/>
+      <w:r>
+        <w:rPr>
+          <w:shd w:val="clear" w:color="auto" w:fill="FFFFFF"/>
+        </w:rPr>
+        <w:t>Hibernate</w:t>
+      </w:r>
+      <w:proofErr w:type="spellEnd"/>
+      <w:r>
+        <w:rPr>
+          <w:shd w:val="clear" w:color="auto" w:fill="FFFFFF"/>
+        </w:rPr>
+        <w:t xml:space="preserve"> se inició en 2001 por </w:t>
+      </w:r>
+      <w:proofErr w:type="spellStart"/>
+      <w:r>
+        <w:rPr>
+          <w:shd w:val="clear" w:color="auto" w:fill="FFFFFF"/>
+        </w:rPr>
+        <w:t>Gavin</w:t>
+      </w:r>
+      <w:proofErr w:type="spellEnd"/>
+      <w:r>
+        <w:rPr>
+          <w:shd w:val="clear" w:color="auto" w:fill="FFFFFF"/>
+        </w:rPr>
+        <w:t xml:space="preserve"> King</w:t>
+      </w:r>
+      <w:r>
+        <w:t xml:space="preserve"> </w:t>
+      </w:r>
+      <w:r>
+        <w:rPr>
+          <w:shd w:val="clear" w:color="auto" w:fill="FFFFFF"/>
+        </w:rPr>
+        <w:t xml:space="preserve">con colegas de Cirrus Tecnologías como una alternativa al uso de </w:t>
+      </w:r>
+      <w:proofErr w:type="spellStart"/>
+      <w:r>
+        <w:rPr>
+          <w:shd w:val="clear" w:color="auto" w:fill="FFFFFF"/>
+        </w:rPr>
+        <w:t>beans</w:t>
+      </w:r>
+      <w:proofErr w:type="spellEnd"/>
+      <w:r>
+        <w:rPr>
+          <w:shd w:val="clear" w:color="auto" w:fill="FFFFFF"/>
+        </w:rPr>
+        <w:t xml:space="preserve"> de entidad estilo EJB2. Su objetivo original era ofrecer una mejor capacidad de persistencia de los ofrecidos por EJB2 simplificando las complejidades y complementa las características faltantes.</w:t>
+      </w:r>
+      <w:r>
+        <w:br/>
+      </w:r>
+      <w:r>
+        <w:br/>
+      </w:r>
+      <w:r>
+        <w:rPr>
+          <w:shd w:val="clear" w:color="auto" w:fill="FFFFFF"/>
+        </w:rPr>
+        <w:t>A principios de</w:t>
+      </w:r>
+      <w:r>
+        <w:rPr>
+          <w:rStyle w:val="apple-converted-space"/>
+          <w:shd w:val="clear" w:color="auto" w:fill="FFFFFF"/>
+        </w:rPr>
+        <w:t> </w:t>
+      </w:r>
+      <w:r>
+        <w:rPr>
+          <w:shd w:val="clear" w:color="auto" w:fill="FFFFFF"/>
+        </w:rPr>
+        <w:t xml:space="preserve">2003, el equipo de desarrollo </w:t>
+      </w:r>
+      <w:proofErr w:type="spellStart"/>
+      <w:r>
+        <w:rPr>
+          <w:shd w:val="clear" w:color="auto" w:fill="FFFFFF"/>
+        </w:rPr>
+        <w:t>Hibernate</w:t>
+      </w:r>
+      <w:proofErr w:type="spellEnd"/>
+      <w:r>
+        <w:rPr>
+          <w:shd w:val="clear" w:color="auto" w:fill="FFFFFF"/>
+        </w:rPr>
+        <w:t xml:space="preserve"> comenzó a dar comunicados de Hibernate2, que ofrecía muchas mejoras significativas con respecto a la primera versión.</w:t>
+      </w:r>
+      <w:r>
+        <w:br/>
+      </w:r>
+      <w:r>
+        <w:br/>
+      </w:r>
+      <w:r>
+        <w:rPr>
+          <w:shd w:val="clear" w:color="auto" w:fill="FFFFFF"/>
+        </w:rPr>
+        <w:t xml:space="preserve">Tiempo después, </w:t>
+      </w:r>
+      <w:proofErr w:type="spellStart"/>
+      <w:r>
+        <w:rPr>
+          <w:shd w:val="clear" w:color="auto" w:fill="FFFFFF"/>
+        </w:rPr>
+        <w:t>JBoss</w:t>
+      </w:r>
+      <w:proofErr w:type="spellEnd"/>
+      <w:r>
+        <w:rPr>
+          <w:shd w:val="clear" w:color="auto" w:fill="FFFFFF"/>
+        </w:rPr>
+        <w:t xml:space="preserve"> Inc. (ahora parte de Red </w:t>
+      </w:r>
+      <w:proofErr w:type="spellStart"/>
+      <w:r>
+        <w:rPr>
+          <w:shd w:val="clear" w:color="auto" w:fill="FFFFFF"/>
+        </w:rPr>
+        <w:t>Hat</w:t>
+      </w:r>
+      <w:proofErr w:type="spellEnd"/>
+      <w:r>
+        <w:rPr>
+          <w:shd w:val="clear" w:color="auto" w:fill="FFFFFF"/>
+        </w:rPr>
+        <w:t xml:space="preserve">) contrató a los principales desarrolladores de </w:t>
+      </w:r>
+      <w:proofErr w:type="spellStart"/>
+      <w:r>
+        <w:rPr>
+          <w:shd w:val="clear" w:color="auto" w:fill="FFFFFF"/>
+        </w:rPr>
+        <w:t>Hibernate</w:t>
+      </w:r>
+      <w:proofErr w:type="spellEnd"/>
+      <w:r>
+        <w:rPr>
+          <w:shd w:val="clear" w:color="auto" w:fill="FFFFFF"/>
+        </w:rPr>
+        <w:t xml:space="preserve"> y trabajó con ellos en brindar soporte al proyecto.</w:t>
+      </w:r>
+      <w:r>
+        <w:br/>
+      </w:r>
+      <w:r>
+        <w:br/>
+      </w:r>
+      <w:r>
+        <w:rPr>
+          <w:shd w:val="clear" w:color="auto" w:fill="FFFFFF"/>
+        </w:rPr>
+        <w:t>En</w:t>
+      </w:r>
+      <w:r>
+        <w:rPr>
+          <w:rStyle w:val="apple-converted-space"/>
+          <w:shd w:val="clear" w:color="auto" w:fill="FFFFFF"/>
+        </w:rPr>
+        <w:t> </w:t>
+      </w:r>
+      <w:r>
+        <w:rPr>
+          <w:shd w:val="clear" w:color="auto" w:fill="FFFFFF"/>
+        </w:rPr>
+        <w:t xml:space="preserve">2005, </w:t>
+      </w:r>
+      <w:proofErr w:type="spellStart"/>
+      <w:r>
+        <w:rPr>
+          <w:shd w:val="clear" w:color="auto" w:fill="FFFFFF"/>
+        </w:rPr>
+        <w:t>Hibernate</w:t>
+      </w:r>
+      <w:proofErr w:type="spellEnd"/>
+      <w:r>
+        <w:rPr>
+          <w:shd w:val="clear" w:color="auto" w:fill="FFFFFF"/>
+        </w:rPr>
+        <w:t xml:space="preserve"> versión 3.0 fue lanzado. Las características claves incluyen una nueva arquitectura Interceptor/</w:t>
+      </w:r>
+      <w:proofErr w:type="spellStart"/>
+      <w:r>
+        <w:rPr>
+          <w:shd w:val="clear" w:color="auto" w:fill="FFFFFF"/>
+        </w:rPr>
+        <w:t>Callback</w:t>
+      </w:r>
+      <w:proofErr w:type="spellEnd"/>
+      <w:r>
+        <w:rPr>
+          <w:shd w:val="clear" w:color="auto" w:fill="FFFFFF"/>
+        </w:rPr>
+        <w:t xml:space="preserve">, filtros definidos por el usuario, y JDK 5.0 </w:t>
+      </w:r>
+      <w:proofErr w:type="gramStart"/>
+      <w:r>
+        <w:rPr>
+          <w:shd w:val="clear" w:color="auto" w:fill="FFFFFF"/>
+        </w:rPr>
+        <w:lastRenderedPageBreak/>
+        <w:t>Anotaciones(</w:t>
+      </w:r>
+      <w:proofErr w:type="gramEnd"/>
+      <w:r>
+        <w:rPr>
+          <w:shd w:val="clear" w:color="auto" w:fill="FFFFFF"/>
+        </w:rPr>
+        <w:t>Java metadatos de función).</w:t>
+      </w:r>
+      <w:r>
+        <w:br/>
+      </w:r>
+    </w:p>
+    <w:p>
+      <w:pPr>
+        <w:jc w:val="left"/>
+        <w:rPr>
+          <w:rStyle w:val="apple-converted-space"/>
+          <w:shd w:val="clear" w:color="auto" w:fill="FFFFFF"/>
+        </w:rPr>
+      </w:pPr>
+      <w:r>
+        <w:rPr>
+          <w:bCs/>
+          <w:shd w:val="clear" w:color="auto" w:fill="FFFFFF"/>
+        </w:rPr>
+        <w:t xml:space="preserve">En 2005 </w:t>
+      </w:r>
+      <w:proofErr w:type="spellStart"/>
+      <w:r>
+        <w:rPr>
+          <w:bCs/>
+          <w:shd w:val="clear" w:color="auto" w:fill="FFFFFF"/>
+        </w:rPr>
+        <w:t>tambien</w:t>
+      </w:r>
+      <w:proofErr w:type="spellEnd"/>
+      <w:r>
+        <w:rPr>
+          <w:bCs/>
+          <w:shd w:val="clear" w:color="auto" w:fill="FFFFFF"/>
+        </w:rPr>
+        <w:t xml:space="preserve"> fue lanzado</w:t>
+      </w:r>
+      <w:r>
+        <w:rPr>
+          <w:b/>
+          <w:bCs/>
+          <w:shd w:val="clear" w:color="auto" w:fill="FFFFFF"/>
+        </w:rPr>
+        <w:t xml:space="preserve"> </w:t>
+      </w:r>
+      <w:proofErr w:type="spellStart"/>
+      <w:r>
+        <w:rPr>
+          <w:b/>
+          <w:bCs/>
+          <w:shd w:val="clear" w:color="auto" w:fill="FFFFFF"/>
+        </w:rPr>
+        <w:t>NHibernate</w:t>
+      </w:r>
+      <w:proofErr w:type="spellEnd"/>
+      <w:r>
+        <w:rPr>
+          <w:rStyle w:val="apple-converted-space"/>
+          <w:shd w:val="clear" w:color="auto" w:fill="FFFFFF"/>
+        </w:rPr>
+        <w:t> </w:t>
+      </w:r>
+      <w:r>
+        <w:rPr>
+          <w:shd w:val="clear" w:color="auto" w:fill="FFFFFF"/>
+        </w:rPr>
+        <w:t>es la conversión de</w:t>
+      </w:r>
+      <w:r>
+        <w:rPr>
+          <w:rStyle w:val="apple-converted-space"/>
+          <w:shd w:val="clear" w:color="auto" w:fill="FFFFFF"/>
+        </w:rPr>
+        <w:t> </w:t>
+      </w:r>
+      <w:proofErr w:type="spellStart"/>
+      <w:r>
+        <w:fldChar w:fldCharType="begin"/>
+      </w:r>
+      <w:r>
+        <w:instrText xml:space="preserve"> HYPERLINK "https://es.wikipedia.org/wiki/Hibernate" \o "Hibernate" </w:instrText>
+      </w:r>
+      <w:r>
+        <w:fldChar w:fldCharType="separate"/>
+      </w:r>
+      <w:r>
+        <w:rPr>
+          <w:rStyle w:val="Hipervnculo"/>
+          <w:color w:val="auto"/>
+          <w:shd w:val="clear" w:color="auto" w:fill="FFFFFF"/>
+        </w:rPr>
+        <w:t>Hibernate</w:t>
+      </w:r>
+      <w:proofErr w:type="spellEnd"/>
+      <w:r>
+        <w:fldChar w:fldCharType="end"/>
+      </w:r>
+      <w:r>
+        <w:rPr>
+          <w:rStyle w:val="apple-converted-space"/>
+          <w:shd w:val="clear" w:color="auto" w:fill="FFFFFF"/>
+        </w:rPr>
+        <w:t> </w:t>
+      </w:r>
+      <w:r>
+        <w:rPr>
+          <w:shd w:val="clear" w:color="auto" w:fill="FFFFFF"/>
+        </w:rPr>
+        <w:t>de lenguaje</w:t>
+      </w:r>
+      <w:r>
+        <w:rPr>
+          <w:rStyle w:val="apple-converted-space"/>
+          <w:shd w:val="clear" w:color="auto" w:fill="FFFFFF"/>
+        </w:rPr>
+        <w:t> </w:t>
+      </w:r>
+      <w:hyperlink r:id="rId10" w:tooltip="Java (Sun)" w:history="1">
+        <w:r>
+          <w:rPr>
+            <w:rStyle w:val="Hipervnculo"/>
+            <w:color w:val="auto"/>
+            <w:shd w:val="clear" w:color="auto" w:fill="FFFFFF"/>
+          </w:rPr>
+          <w:t>Java</w:t>
+        </w:r>
+      </w:hyperlink>
+      <w:r>
+        <w:rPr>
+          <w:rStyle w:val="apple-converted-space"/>
+          <w:shd w:val="clear" w:color="auto" w:fill="FFFFFF"/>
+        </w:rPr>
+        <w:t> </w:t>
+      </w:r>
+      <w:r>
+        <w:rPr>
+          <w:shd w:val="clear" w:color="auto" w:fill="FFFFFF"/>
+        </w:rPr>
+        <w:t>a</w:t>
+      </w:r>
+      <w:r>
+        <w:rPr>
+          <w:rStyle w:val="apple-converted-space"/>
+          <w:shd w:val="clear" w:color="auto" w:fill="FFFFFF"/>
+        </w:rPr>
+        <w:t> </w:t>
+      </w:r>
+      <w:hyperlink r:id="rId11" w:tooltip="C Sharp" w:history="1">
+        <w:r>
+          <w:rPr>
+            <w:rStyle w:val="Hipervnculo"/>
+            <w:color w:val="auto"/>
+            <w:shd w:val="clear" w:color="auto" w:fill="FFFFFF"/>
+          </w:rPr>
+          <w:t>C#</w:t>
+        </w:r>
+      </w:hyperlink>
+      <w:r>
+        <w:rPr>
+          <w:rStyle w:val="apple-converted-space"/>
+          <w:shd w:val="clear" w:color="auto" w:fill="FFFFFF"/>
+        </w:rPr>
+        <w:t> </w:t>
+      </w:r>
+      <w:r>
+        <w:rPr>
+          <w:shd w:val="clear" w:color="auto" w:fill="FFFFFF"/>
+        </w:rPr>
+        <w:t>para su integración en la plataforma .NET.</w:t>
+      </w:r>
+      <w:r>
+        <w:rPr>
+          <w:rStyle w:val="apple-converted-space"/>
+          <w:shd w:val="clear" w:color="auto" w:fill="FFFFFF"/>
+        </w:rPr>
+        <w:t> </w:t>
+      </w:r>
+      <w:r>
+        <w:rPr>
+          <w:rStyle w:val="apple-converted-space"/>
+          <w:shd w:val="clear" w:color="auto" w:fill="FFFFFF"/>
+        </w:rPr>
+        <w:t xml:space="preserve"> Su última versión estable es la 4.0.3</w:t>
+      </w:r>
+    </w:p>
+    <w:p>
+      <w:pPr>
+        <w:jc w:val="left"/>
+      </w:pPr>
+      <w:r>
+        <w:rPr>
+          <w:shd w:val="clear" w:color="auto" w:fill="FFFFFF"/>
+        </w:rPr>
+        <w:t>A partir de</w:t>
+      </w:r>
+      <w:r>
+        <w:rPr>
+          <w:rStyle w:val="apple-converted-space"/>
+          <w:shd w:val="clear" w:color="auto" w:fill="FFFFFF"/>
+        </w:rPr>
+        <w:t> </w:t>
+      </w:r>
+      <w:r>
+        <w:rPr>
+          <w:shd w:val="clear" w:color="auto" w:fill="FFFFFF"/>
+        </w:rPr>
+        <w:t xml:space="preserve">2010, </w:t>
+      </w:r>
+      <w:proofErr w:type="spellStart"/>
+      <w:r>
+        <w:rPr>
+          <w:shd w:val="clear" w:color="auto" w:fill="FFFFFF"/>
+        </w:rPr>
+        <w:t>Hibernate</w:t>
+      </w:r>
+      <w:proofErr w:type="spellEnd"/>
+      <w:r>
+        <w:rPr>
+          <w:shd w:val="clear" w:color="auto" w:fill="FFFFFF"/>
+        </w:rPr>
+        <w:t xml:space="preserve"> 3(versión 3.5.0 o superior) era una aplicación certificada en la Java </w:t>
+      </w:r>
+      <w:proofErr w:type="spellStart"/>
+      <w:r>
+        <w:rPr>
+          <w:shd w:val="clear" w:color="auto" w:fill="FFFFFF"/>
+        </w:rPr>
+        <w:t>Persistence</w:t>
+      </w:r>
+      <w:proofErr w:type="spellEnd"/>
+      <w:r>
+        <w:rPr>
+          <w:shd w:val="clear" w:color="auto" w:fill="FFFFFF"/>
+        </w:rPr>
+        <w:t xml:space="preserve"> API 2.0 especificación a través de un contenedor para el módulo </w:t>
+      </w:r>
+      <w:proofErr w:type="spellStart"/>
+      <w:r>
+        <w:rPr>
+          <w:shd w:val="clear" w:color="auto" w:fill="FFFFFF"/>
+        </w:rPr>
+        <w:t>Core</w:t>
+      </w:r>
+      <w:proofErr w:type="spellEnd"/>
+      <w:r>
+        <w:rPr>
+          <w:shd w:val="clear" w:color="auto" w:fill="FFFFFF"/>
+        </w:rPr>
+        <w:t xml:space="preserve"> que proporcionaba la conformidad con el JSR 317 estándar.</w:t>
+      </w:r>
+      <w:r>
+        <w:br/>
+      </w:r>
+      <w:r>
+        <w:br/>
+      </w:r>
+      <w:r>
+        <w:rPr>
+          <w:shd w:val="clear" w:color="auto" w:fill="FFFFFF"/>
+        </w:rPr>
+        <w:t>En diciembre de</w:t>
+      </w:r>
+      <w:r>
+        <w:rPr>
+          <w:rStyle w:val="apple-converted-space"/>
+          <w:shd w:val="clear" w:color="auto" w:fill="FFFFFF"/>
+        </w:rPr>
+        <w:t> </w:t>
+      </w:r>
+      <w:r>
+        <w:rPr>
+          <w:shd w:val="clear" w:color="auto" w:fill="FFFFFF"/>
+        </w:rPr>
+        <w:t xml:space="preserve">2011, </w:t>
+      </w:r>
+      <w:proofErr w:type="spellStart"/>
+      <w:r>
+        <w:rPr>
+          <w:shd w:val="clear" w:color="auto" w:fill="FFFFFF"/>
+        </w:rPr>
+        <w:t>Hibernate</w:t>
+      </w:r>
+      <w:proofErr w:type="spellEnd"/>
+      <w:r>
+        <w:rPr>
+          <w:shd w:val="clear" w:color="auto" w:fill="FFFFFF"/>
+        </w:rPr>
+        <w:t xml:space="preserve"> </w:t>
+      </w:r>
+      <w:proofErr w:type="spellStart"/>
+      <w:r>
+        <w:rPr>
+          <w:shd w:val="clear" w:color="auto" w:fill="FFFFFF"/>
+        </w:rPr>
+        <w:t>Core</w:t>
+      </w:r>
+      <w:proofErr w:type="spellEnd"/>
+      <w:r>
+        <w:rPr>
+          <w:shd w:val="clear" w:color="auto" w:fill="FFFFFF"/>
+        </w:rPr>
+        <w:t xml:space="preserve"> 4.0.0 </w:t>
+      </w:r>
+      <w:proofErr w:type="spellStart"/>
+      <w:r>
+        <w:rPr>
+          <w:shd w:val="clear" w:color="auto" w:fill="FFFFFF"/>
+        </w:rPr>
+        <w:t>fué</w:t>
+      </w:r>
+      <w:proofErr w:type="spellEnd"/>
+      <w:r>
+        <w:rPr>
+          <w:shd w:val="clear" w:color="auto" w:fill="FFFFFF"/>
+        </w:rPr>
+        <w:t xml:space="preserve"> </w:t>
+      </w:r>
+      <w:proofErr w:type="spellStart"/>
+      <w:r>
+        <w:rPr>
+          <w:shd w:val="clear" w:color="auto" w:fill="FFFFFF"/>
+        </w:rPr>
+        <w:t>puest</w:t>
+      </w:r>
+      <w:proofErr w:type="spellEnd"/>
+      <w:r>
+        <w:rPr>
+          <w:shd w:val="clear" w:color="auto" w:fill="FFFFFF"/>
+        </w:rPr>
+        <w:t xml:space="preserve"> en libertad. Esto </w:t>
+      </w:r>
+      <w:proofErr w:type="spellStart"/>
+      <w:r>
+        <w:rPr>
+          <w:shd w:val="clear" w:color="auto" w:fill="FFFFFF"/>
+        </w:rPr>
+        <w:t>inluye</w:t>
+      </w:r>
+      <w:proofErr w:type="spellEnd"/>
+      <w:r>
+        <w:rPr>
+          <w:shd w:val="clear" w:color="auto" w:fill="FFFFFF"/>
+        </w:rPr>
+        <w:t xml:space="preserve"> nuevas características como el soporte </w:t>
+      </w:r>
+      <w:proofErr w:type="spellStart"/>
+      <w:r>
+        <w:rPr>
+          <w:shd w:val="clear" w:color="auto" w:fill="FFFFFF"/>
+        </w:rPr>
+        <w:t>multi</w:t>
+      </w:r>
+      <w:proofErr w:type="spellEnd"/>
+      <w:r>
+        <w:rPr>
+          <w:shd w:val="clear" w:color="auto" w:fill="FFFFFF"/>
+        </w:rPr>
+        <w:t xml:space="preserve">-alquiler, la introducción de </w:t>
+      </w:r>
+      <w:proofErr w:type="spellStart"/>
+      <w:proofErr w:type="gramStart"/>
+      <w:r>
+        <w:rPr>
+          <w:shd w:val="clear" w:color="auto" w:fill="FFFFFF"/>
+        </w:rPr>
+        <w:t>ServiceRegistry</w:t>
+      </w:r>
+      <w:proofErr w:type="spellEnd"/>
+      <w:r>
+        <w:rPr>
+          <w:shd w:val="clear" w:color="auto" w:fill="FFFFFF"/>
+        </w:rPr>
+        <w:t>(</w:t>
+      </w:r>
+      <w:proofErr w:type="gramEnd"/>
+      <w:r>
+        <w:rPr>
+          <w:shd w:val="clear" w:color="auto" w:fill="FFFFFF"/>
+        </w:rPr>
+        <w:t xml:space="preserve">un cambio importante en la forma de hibernación construye y gestiona "servicios"), una mejor apertura de sesión de </w:t>
+      </w:r>
+      <w:proofErr w:type="spellStart"/>
+      <w:r>
+        <w:rPr>
+          <w:shd w:val="clear" w:color="auto" w:fill="FFFFFF"/>
+        </w:rPr>
+        <w:t>SessionFactory</w:t>
+      </w:r>
+      <w:proofErr w:type="spellEnd"/>
+      <w:r>
+        <w:rPr>
+          <w:shd w:val="clear" w:color="auto" w:fill="FFFFFF"/>
+        </w:rPr>
+        <w:t xml:space="preserve">, mejora la integración a través de </w:t>
+      </w:r>
+      <w:proofErr w:type="spellStart"/>
+      <w:r>
+        <w:rPr>
+          <w:shd w:val="clear" w:color="auto" w:fill="FFFFFF"/>
+        </w:rPr>
+        <w:t>org.hibernate.integrator.spi.integrator</w:t>
+      </w:r>
+      <w:proofErr w:type="spellEnd"/>
+      <w:r>
+        <w:rPr>
+          <w:shd w:val="clear" w:color="auto" w:fill="FFFFFF"/>
+        </w:rPr>
+        <w:t xml:space="preserve"> y detección automática, internacionalización de códigos de soporte y mensajes de registro, una división más c</w:t>
+      </w:r>
+      <w:r>
+        <w:rPr>
+          <w:shd w:val="clear" w:color="auto" w:fill="FFFFFF"/>
+        </w:rPr>
+        <w:t xml:space="preserve">lara entre el API, SPI y clases de </w:t>
+      </w:r>
+      <w:r>
+        <w:rPr>
+          <w:shd w:val="clear" w:color="auto" w:fill="FFFFFF"/>
+        </w:rPr>
+        <w:t>implementación.</w:t>
+      </w:r>
+      <w:r>
+        <w:br/>
+      </w:r>
+      <w:r>
+        <w:br/>
+      </w:r>
+      <w:r>
+        <w:rPr>
+          <w:shd w:val="clear" w:color="auto" w:fill="FFFFFF"/>
+        </w:rPr>
+        <w:t>En diciembre de</w:t>
+      </w:r>
+      <w:r>
+        <w:rPr>
+          <w:rStyle w:val="apple-converted-space"/>
+          <w:shd w:val="clear" w:color="auto" w:fill="FFFFFF"/>
+        </w:rPr>
+        <w:t> </w:t>
+      </w:r>
+      <w:r>
+        <w:rPr>
+          <w:shd w:val="clear" w:color="auto" w:fill="FFFFFF"/>
+        </w:rPr>
+        <w:t xml:space="preserve">2012, </w:t>
+      </w:r>
+      <w:proofErr w:type="spellStart"/>
+      <w:r>
+        <w:rPr>
+          <w:shd w:val="clear" w:color="auto" w:fill="FFFFFF"/>
+        </w:rPr>
+        <w:t>Hibernate</w:t>
+      </w:r>
+      <w:proofErr w:type="spellEnd"/>
+      <w:r>
+        <w:rPr>
+          <w:shd w:val="clear" w:color="auto" w:fill="FFFFFF"/>
+        </w:rPr>
+        <w:t xml:space="preserve"> ORM 4.1.9 Se lanzó al mercado.</w:t>
+      </w:r>
+    </w:p>
+    <w:p>
+      <w:pPr>
+        <w:jc w:val="left"/>
+      </w:pPr>
+      <w:r>
+        <w:rPr>
+          <w:shd w:val="clear" w:color="auto" w:fill="FFFFFF"/>
+        </w:rPr>
+        <w:t xml:space="preserve">En 2012 también se inició el 5 de </w:t>
+      </w:r>
+      <w:proofErr w:type="spellStart"/>
+      <w:r>
+        <w:rPr>
+          <w:shd w:val="clear" w:color="auto" w:fill="FFFFFF"/>
+        </w:rPr>
+        <w:t>Hibernate</w:t>
+      </w:r>
+      <w:proofErr w:type="spellEnd"/>
+      <w:r>
+        <w:rPr>
+          <w:shd w:val="clear" w:color="auto" w:fill="FFFFFF"/>
+        </w:rPr>
+        <w:t>. Contendrá JPA 2.1</w:t>
+      </w:r>
+    </w:p>
+    <w:p>
+      <w:pPr>
+        <w:jc w:val="left"/>
+      </w:pPr>
+      <w:r>
+        <w:t xml:space="preserve">La actual versión de </w:t>
+      </w:r>
+      <w:proofErr w:type="spellStart"/>
+      <w:r>
+        <w:t>Hibernate</w:t>
+      </w:r>
+      <w:proofErr w:type="spellEnd"/>
+      <w:r>
+        <w:t xml:space="preserve"> </w:t>
+      </w:r>
+      <w:r>
+        <w:t>disponible es la 5.1.0 y su última versión estable es la 4.3.1.</w:t>
+      </w:r>
+    </w:p>
+    <w:p>
+      <w:pPr>
+        <w:jc w:val="left"/>
+        <w:rPr>
+          <w:b/>
+        </w:rPr>
+      </w:pPr>
+      <w:bookmarkStart w:id="6" w:name="_GoBack"/>
+      <w:bookmarkEnd w:id="6"/>
+    </w:p>
+    <w:p>
+      <w:pPr>
+        <w:jc w:val="left"/>
+        <w:rPr>
+          <w:b/>
+          <w:sz w:val="24"/>
+          <w:szCs w:val="24"/>
+        </w:rPr>
+      </w:pPr>
+      <w:r>
+        <w:rPr>
+          <w:b/>
+          <w:sz w:val="24"/>
+          <w:szCs w:val="24"/>
+        </w:rPr>
+        <w:t>CARACTERISTICAS:</w:t>
+      </w:r>
+    </w:p>
+    <w:p>
+      <w:pPr>
+        <w:jc w:val="left"/>
+      </w:pPr>
+      <w:r>
+        <w:t xml:space="preserve">Estas son solo algunas de las características que nos ofrece </w:t>
+      </w:r>
+      <w:proofErr w:type="spellStart"/>
+      <w:r>
+        <w:t>Hibernate</w:t>
+      </w:r>
+      <w:proofErr w:type="spellEnd"/>
+    </w:p>
+    <w:p>
+      <w:pPr>
+        <w:pStyle w:val="Prrafodelista"/>
+        <w:numPr>
+          <w:ilvl w:val="0"/>
+          <w:numId w:val="5"/>
+        </w:numPr>
+        <w:jc w:val="left"/>
+      </w:pPr>
+      <w:r>
+        <w:rPr>
+          <w:shd w:val="clear" w:color="auto" w:fill="FFFFFF"/>
+        </w:rPr>
+        <w:t>Herramienta de Mapeo objeto relacional (ORM) para Java.</w:t>
+      </w:r>
+    </w:p>
+    <w:p>
+      <w:pPr>
+        <w:pStyle w:val="Prrafodelista"/>
+        <w:jc w:val="left"/>
+      </w:pPr>
+    </w:p>
+    <w:p>
+      <w:pPr>
+        <w:pStyle w:val="Prrafodelista"/>
+        <w:numPr>
+          <w:ilvl w:val="0"/>
+          <w:numId w:val="5"/>
+        </w:numPr>
+        <w:jc w:val="left"/>
+      </w:pPr>
+      <w:r>
+        <w:rPr>
+          <w:shd w:val="clear" w:color="auto" w:fill="FFFFFF"/>
+        </w:rPr>
+        <w:t xml:space="preserve">Facilita el mapeo de atributos entre una base de datos relacional y el modelo de objetos de una aplicación, mediante ficheros declarativos (XML) o anotaciones en los </w:t>
+      </w:r>
+      <w:proofErr w:type="spellStart"/>
+      <w:r>
+        <w:rPr>
+          <w:shd w:val="clear" w:color="auto" w:fill="FFFFFF"/>
+        </w:rPr>
+        <w:t>beans</w:t>
+      </w:r>
+      <w:proofErr w:type="spellEnd"/>
+    </w:p>
+    <w:p>
+      <w:pPr>
+        <w:pStyle w:val="Prrafodelista"/>
+        <w:jc w:val="left"/>
+      </w:pPr>
+    </w:p>
+    <w:p>
+      <w:pPr>
+        <w:pStyle w:val="Prrafodelista"/>
+        <w:numPr>
+          <w:ilvl w:val="0"/>
+          <w:numId w:val="5"/>
+        </w:numPr>
+        <w:jc w:val="left"/>
+      </w:pPr>
+      <w:r>
+        <w:rPr>
+          <w:shd w:val="clear" w:color="auto" w:fill="FFFFFF"/>
+        </w:rPr>
+        <w:t>Software libre</w:t>
+      </w:r>
+    </w:p>
+    <w:p>
+      <w:pPr>
+        <w:pStyle w:val="Prrafodelista"/>
+        <w:jc w:val="left"/>
+      </w:pPr>
+    </w:p>
+    <w:p>
+      <w:pPr>
+        <w:pStyle w:val="Prrafodelista"/>
+        <w:numPr>
+          <w:ilvl w:val="0"/>
+          <w:numId w:val="5"/>
+        </w:numPr>
+        <w:jc w:val="left"/>
+      </w:pPr>
+      <w:r>
+        <w:rPr>
+          <w:shd w:val="clear" w:color="auto" w:fill="FFFFFF"/>
+        </w:rPr>
+        <w:t>Busca solucionar el problema entre el modelo de memoria de una aplicación (orientado a objetos) y el usado en base de datos (modelo relacional).</w:t>
+      </w:r>
+    </w:p>
+    <w:p>
+      <w:pPr>
+        <w:pStyle w:val="Prrafodelista"/>
+        <w:jc w:val="left"/>
+      </w:pPr>
+    </w:p>
+    <w:p>
+      <w:pPr>
+        <w:pStyle w:val="Prrafodelista"/>
+        <w:numPr>
+          <w:ilvl w:val="0"/>
+          <w:numId w:val="5"/>
+        </w:numPr>
+        <w:jc w:val="left"/>
+      </w:pPr>
+      <w:proofErr w:type="spellStart"/>
+      <w:r>
+        <w:rPr>
+          <w:shd w:val="clear" w:color="auto" w:fill="FFFFFF"/>
+        </w:rPr>
+        <w:t>Hibernate</w:t>
+      </w:r>
+      <w:proofErr w:type="spellEnd"/>
+      <w:r>
+        <w:rPr>
+          <w:shd w:val="clear" w:color="auto" w:fill="FFFFFF"/>
+        </w:rPr>
+        <w:t xml:space="preserve"> permite a la aplicación manipular los datos de la base operando sobre los objetos, que tiene las características de la POO.</w:t>
+      </w:r>
+    </w:p>
+    <w:p>
+      <w:pPr>
+        <w:pStyle w:val="Prrafodelista"/>
+        <w:jc w:val="left"/>
+      </w:pPr>
+    </w:p>
+    <w:p>
+      <w:pPr>
+        <w:pStyle w:val="Prrafodelista"/>
+        <w:numPr>
+          <w:ilvl w:val="0"/>
+          <w:numId w:val="5"/>
+        </w:numPr>
+        <w:jc w:val="left"/>
+      </w:pPr>
+      <w:proofErr w:type="spellStart"/>
+      <w:r>
+        <w:rPr>
+          <w:shd w:val="clear" w:color="auto" w:fill="FFFFFF"/>
+        </w:rPr>
+        <w:t>Hibernate</w:t>
+      </w:r>
+      <w:proofErr w:type="spellEnd"/>
+      <w:r>
+        <w:rPr>
+          <w:shd w:val="clear" w:color="auto" w:fill="FFFFFF"/>
+        </w:rPr>
+        <w:t xml:space="preserve"> convertirá los datos entre los tipos utilizados en Java y los definidos por SQL.</w:t>
+      </w:r>
+    </w:p>
+    <w:p>
+      <w:pPr>
+        <w:pStyle w:val="Prrafodelista"/>
+        <w:jc w:val="left"/>
+      </w:pPr>
+    </w:p>
+    <w:p>
+      <w:pPr>
+        <w:pStyle w:val="Prrafodelista"/>
+        <w:numPr>
+          <w:ilvl w:val="0"/>
+          <w:numId w:val="5"/>
+        </w:numPr>
+        <w:jc w:val="left"/>
+      </w:pPr>
+      <w:proofErr w:type="spellStart"/>
+      <w:r>
+        <w:rPr>
+          <w:shd w:val="clear" w:color="auto" w:fill="FFFFFF"/>
+        </w:rPr>
+        <w:t>Hibernate</w:t>
+      </w:r>
+      <w:proofErr w:type="spellEnd"/>
+      <w:r>
+        <w:rPr>
+          <w:shd w:val="clear" w:color="auto" w:fill="FFFFFF"/>
+        </w:rPr>
+        <w:t xml:space="preserve"> genera las sentencias SQL y libera al desarrollador del manejo manual de los datos que resultan de la ejecución de dichas sentencias.</w:t>
+      </w:r>
+    </w:p>
+    <w:p>
+      <w:pPr>
+        <w:pStyle w:val="Prrafodelista"/>
+        <w:jc w:val="left"/>
+      </w:pPr>
+    </w:p>
+    <w:p>
+      <w:pPr>
+        <w:pStyle w:val="Prrafodelista"/>
+        <w:numPr>
+          <w:ilvl w:val="0"/>
+          <w:numId w:val="5"/>
+        </w:numPr>
+        <w:jc w:val="left"/>
+      </w:pPr>
+      <w:r>
+        <w:rPr>
+          <w:shd w:val="clear" w:color="auto" w:fill="FFFFFF"/>
+        </w:rPr>
+        <w:t>Mantiene la portabilidad entre los motores de base de datos, con un ligero incremente en el tiempo de ejecución.</w:t>
+      </w:r>
+    </w:p>
+    <w:p>
+      <w:pPr>
+        <w:pStyle w:val="Prrafodelista"/>
+        <w:numPr>
+          <w:ilvl w:val="0"/>
+          <w:numId w:val="5"/>
+        </w:numPr>
+        <w:jc w:val="left"/>
+      </w:pPr>
+      <w:r>
+        <w:rPr>
+          <w:shd w:val="clear" w:color="auto" w:fill="FFFFFF"/>
+        </w:rPr>
+        <w:lastRenderedPageBreak/>
+        <w:t>Es flexible en cuanto al esquema de tablas utilizado, para poder adaptarse a su uso sobre una base de datos ya existente.</w:t>
+      </w:r>
+    </w:p>
+    <w:p>
+      <w:pPr>
+        <w:pStyle w:val="Prrafodelista"/>
+        <w:jc w:val="left"/>
+      </w:pPr>
+    </w:p>
+    <w:p>
+      <w:pPr>
+        <w:pStyle w:val="Prrafodelista"/>
+        <w:numPr>
+          <w:ilvl w:val="0"/>
+          <w:numId w:val="5"/>
+        </w:numPr>
+        <w:jc w:val="left"/>
+      </w:pPr>
+      <w:r>
+        <w:rPr>
+          <w:shd w:val="clear" w:color="auto" w:fill="FFFFFF"/>
+        </w:rPr>
+        <w:t>También puede crear una base de datos a partir de la información disponible.</w:t>
+      </w:r>
+    </w:p>
+    <w:p>
+      <w:pPr>
+        <w:pStyle w:val="Prrafodelista"/>
+        <w:jc w:val="left"/>
+      </w:pPr>
+    </w:p>
+    <w:p>
+      <w:pPr>
+        <w:pStyle w:val="Prrafodelista"/>
+        <w:numPr>
+          <w:ilvl w:val="0"/>
+          <w:numId w:val="5"/>
+        </w:numPr>
+        <w:jc w:val="left"/>
+      </w:pPr>
+      <w:r>
+        <w:rPr>
+          <w:shd w:val="clear" w:color="auto" w:fill="FFFFFF"/>
+        </w:rPr>
+        <w:t>Además, ofrece un lenguaje de consulta de datos llamado HQL, además de un API para construir las consultas programáticamente (</w:t>
+      </w:r>
+      <w:proofErr w:type="spellStart"/>
+      <w:r>
+        <w:rPr>
+          <w:shd w:val="clear" w:color="auto" w:fill="FFFFFF"/>
+        </w:rPr>
+        <w:t>criteria</w:t>
+      </w:r>
+      <w:proofErr w:type="spellEnd"/>
+      <w:r>
+        <w:rPr>
+          <w:shd w:val="clear" w:color="auto" w:fill="FFFFFF"/>
+        </w:rPr>
+        <w:t>).</w:t>
+      </w:r>
+    </w:p>
+    <w:p>
+      <w:pPr>
+        <w:pStyle w:val="Prrafodelista"/>
+        <w:jc w:val="left"/>
+      </w:pPr>
+    </w:p>
+    <w:p>
+      <w:pPr>
+        <w:pStyle w:val="Prrafodelista"/>
+        <w:numPr>
+          <w:ilvl w:val="0"/>
+          <w:numId w:val="5"/>
+        </w:numPr>
+        <w:jc w:val="left"/>
+      </w:pPr>
+      <w:r>
+        <w:rPr>
+          <w:shd w:val="clear" w:color="auto" w:fill="FFFFFF"/>
+        </w:rPr>
+        <w:t xml:space="preserve">Puede utilizarse en aplicaciones Java independientes (o </w:t>
+      </w:r>
+      <w:proofErr w:type="spellStart"/>
+      <w:r>
+        <w:rPr>
+          <w:shd w:val="clear" w:color="auto" w:fill="FFFFFF"/>
+        </w:rPr>
+        <w:t>standalones</w:t>
+      </w:r>
+      <w:proofErr w:type="spellEnd"/>
+      <w:r>
+        <w:rPr>
+          <w:shd w:val="clear" w:color="auto" w:fill="FFFFFF"/>
+        </w:rPr>
+        <w:t xml:space="preserve">) o bien en aplicaciones Java EE, mediante el componente </w:t>
+      </w:r>
+      <w:proofErr w:type="spellStart"/>
+      <w:r>
+        <w:rPr>
+          <w:shd w:val="clear" w:color="auto" w:fill="FFFFFF"/>
+        </w:rPr>
+        <w:t>Hibernate</w:t>
+      </w:r>
+      <w:proofErr w:type="spellEnd"/>
+      <w:r>
+        <w:rPr>
+          <w:shd w:val="clear" w:color="auto" w:fill="FFFFFF"/>
+        </w:rPr>
+        <w:t xml:space="preserve"> </w:t>
+      </w:r>
+      <w:proofErr w:type="spellStart"/>
+      <w:r>
+        <w:rPr>
+          <w:shd w:val="clear" w:color="auto" w:fill="FFFFFF"/>
+        </w:rPr>
+        <w:t>Annotations</w:t>
+      </w:r>
+      <w:proofErr w:type="spellEnd"/>
+      <w:r>
+        <w:rPr>
+          <w:shd w:val="clear" w:color="auto" w:fill="FFFFFF"/>
+        </w:rPr>
+        <w:t>.</w:t>
+      </w:r>
+      <w:r>
+        <w:br/>
+      </w:r>
+      <w:r>
+        <w:br/>
+      </w:r>
+      <w:r>
+        <w:rPr>
+          <w:color w:val="333333"/>
+        </w:rPr>
+        <w:br/>
+      </w:r>
+      <w:r>
+        <w:rPr>
+          <w:rFonts w:ascii="Helvetica" w:hAnsi="Helvetica" w:cs="Helvetica"/>
+          <w:color w:val="333333"/>
+          <w:sz w:val="21"/>
+          <w:szCs w:val="21"/>
+        </w:rPr>
+        <w:br/>
+      </w:r>
     </w:p>
     <w:p>
       <w:pPr>
         <w:pStyle w:val="Ttulo2"/>
       </w:pPr>
-      <w:bookmarkStart w:id="6" w:name="_Toc445388854"/>
-      <w:r>
-        <w:t>2.2 Descripción de la tecnología 2</w:t>
-      </w:r>
-      <w:bookmarkEnd w:id="6"/>
+      <w:bookmarkStart w:id="7" w:name="_Toc445388854"/>
+      <w:r>
+        <w:t xml:space="preserve">2.2 Descripción de </w:t>
+      </w:r>
+      <w:bookmarkEnd w:id="7"/>
+      <w:proofErr w:type="spellStart"/>
+      <w:r>
+        <w:t>Entity</w:t>
+      </w:r>
+      <w:proofErr w:type="spellEnd"/>
+      <w:r>
+        <w:t xml:space="preserve"> Framework</w:t>
+      </w:r>
     </w:p>
     <w:p>
       <w:pPr>
@@ -2503,7 +3967,7 @@
       <w:pPr>
         <w:pStyle w:val="Ttulo1"/>
       </w:pPr>
-      <w:bookmarkStart w:id="7" w:name="_Toc445388855"/>
+      <w:bookmarkStart w:id="8" w:name="_Toc445388855"/>
       <w:r>
         <w:lastRenderedPageBreak/>
         <w:t xml:space="preserve">3. </w:t>
@@ -2511,7 +3975,7 @@
       <w:r>
         <w:t>Criterios de comparación</w:t>
       </w:r>
-      <w:bookmarkEnd w:id="7"/>
+      <w:bookmarkEnd w:id="8"/>
     </w:p>
     <w:p>
       <w:r>
@@ -2556,14 +4020,14 @@
       <w:pPr>
         <w:pStyle w:val="Ttulo2"/>
       </w:pPr>
-      <w:bookmarkStart w:id="8" w:name="_Toc445388856"/>
+      <w:bookmarkStart w:id="9" w:name="_Toc445388856"/>
       <w:r>
         <w:t>3.1 Categoría A</w:t>
       </w:r>
       <w:r>
         <w:t xml:space="preserve">: </w:t>
       </w:r>
-      <w:bookmarkEnd w:id="8"/>
+      <w:bookmarkEnd w:id="9"/>
       <w:r>
         <w:t>GENERAL</w:t>
       </w:r>
@@ -2593,20 +4057,20 @@
       <w:pPr>
         <w:pStyle w:val="Ttulo3"/>
       </w:pPr>
-      <w:bookmarkStart w:id="9" w:name="_Toc445388858"/>
+      <w:bookmarkStart w:id="10" w:name="_Toc445388858"/>
       <w:r>
         <w:t>3.1.2 Criterio A.2</w:t>
       </w:r>
       <w:r>
         <w:t>: Nombre</w:t>
       </w:r>
-      <w:bookmarkEnd w:id="9"/>
+      <w:bookmarkEnd w:id="10"/>
     </w:p>
     <w:p>
       <w:pPr>
         <w:pStyle w:val="Ttulo3"/>
       </w:pPr>
-      <w:bookmarkStart w:id="10" w:name="_Toc445388859"/>
+      <w:bookmarkStart w:id="11" w:name="_Toc445388859"/>
       <w:r>
         <w:t>3.</w:t>
       </w:r>
@@ -2629,52 +4093,23 @@
       <w:r>
         <w:t>: Nombre</w:t>
       </w:r>
-      <w:bookmarkEnd w:id="10"/>
+      <w:bookmarkEnd w:id="11"/>
     </w:p>
     <w:p/>
     <w:p>
       <w:pPr>
         <w:pStyle w:val="Ttulo2"/>
-        <w:rPr>
-          <w:lang w:val="en-US"/>
-        </w:rPr>
-      </w:pPr>
-      <w:bookmarkStart w:id="11" w:name="_Toc445388860"/>
-      <w:r>
-        <w:rPr>
-          <w:lang w:val="en-US"/>
-        </w:rPr>
-        <w:t xml:space="preserve">3.2 </w:t>
-      </w:r>
-      <w:proofErr w:type="spellStart"/>
-      <w:r>
-        <w:rPr>
-          <w:lang w:val="en-US"/>
-        </w:rPr>
-        <w:t>Categoría</w:t>
-      </w:r>
-      <w:proofErr w:type="spellEnd"/>
-      <w:r>
-        <w:rPr>
-          <w:lang w:val="en-US"/>
-        </w:rPr>
-        <w:t xml:space="preserve"> B: </w:t>
-      </w:r>
-      <w:bookmarkEnd w:id="11"/>
-      <w:r>
-        <w:rPr>
-          <w:lang w:val="en-US"/>
-        </w:rPr>
+      </w:pPr>
+      <w:bookmarkStart w:id="12" w:name="_Toc445388860"/>
+      <w:r>
+        <w:t xml:space="preserve">3.2 Categoría B: </w:t>
+      </w:r>
+      <w:bookmarkEnd w:id="12"/>
+      <w:r>
         <w:t>REQUERIMIENTOS</w:t>
       </w:r>
     </w:p>
-    <w:p>
-      <w:pPr>
-        <w:rPr>
-          <w:lang w:val="en-US"/>
-        </w:rPr>
-      </w:pPr>
-    </w:p>
+    <w:p/>
     <w:p>
       <w:pPr>
         <w:autoSpaceDE w:val="0"/>
@@ -2682,24 +4117,33 @@
         <w:adjustRightInd w:val="0"/>
         <w:spacing w:after="0" w:line="240" w:lineRule="auto"/>
         <w:jc w:val="left"/>
-        <w:rPr>
-          <w:lang w:val="en-US"/>
-        </w:rPr>
-      </w:pPr>
-      <w:bookmarkStart w:id="12" w:name="_Toc445388861"/>
-      <w:r>
-        <w:rPr>
-          <w:lang w:val="en-US"/>
-        </w:rPr>
+      </w:pPr>
+      <w:bookmarkStart w:id="13" w:name="_Toc445388861"/>
+      <w:r>
         <w:t xml:space="preserve">3.2.1 </w:t>
       </w:r>
-      <w:bookmarkEnd w:id="12"/>
-      <w:r>
-        <w:rPr>
-          <w:lang w:val="en-US"/>
-        </w:rPr>
-        <w:t>Supported Database Management Systems</w:t>
-      </w:r>
+      <w:bookmarkEnd w:id="13"/>
+      <w:proofErr w:type="spellStart"/>
+      <w:r>
+        <w:t>Supported</w:t>
+      </w:r>
+      <w:proofErr w:type="spellEnd"/>
+      <w:r>
+        <w:t xml:space="preserve"> </w:t>
+      </w:r>
+      <w:proofErr w:type="spellStart"/>
+      <w:r>
+        <w:t>Database</w:t>
+      </w:r>
+      <w:proofErr w:type="spellEnd"/>
+      <w:r>
+        <w:t xml:space="preserve"> Management </w:t>
+      </w:r>
+      <w:proofErr w:type="spellStart"/>
+      <w:r>
+        <w:t>Systems</w:t>
+      </w:r>
+      <w:proofErr w:type="spellEnd"/>
     </w:p>
     <w:p>
       <w:pPr>
@@ -2708,9 +4152,6 @@
         <w:adjustRightInd w:val="0"/>
         <w:spacing w:after="0" w:line="240" w:lineRule="auto"/>
         <w:jc w:val="left"/>
-        <w:rPr>
-          <w:lang w:val="en-US"/>
-        </w:rPr>
       </w:pPr>
     </w:p>
     <w:p>
@@ -2776,17 +4217,17 @@
       <w:pPr>
         <w:pStyle w:val="Ttulo3"/>
       </w:pPr>
-      <w:bookmarkStart w:id="13" w:name="_Toc445388862"/>
+      <w:bookmarkStart w:id="14" w:name="_Toc445388862"/>
       <w:r>
         <w:t>3.2.2 Criterio B.2: Nombre</w:t>
       </w:r>
-      <w:bookmarkEnd w:id="13"/>
+      <w:bookmarkEnd w:id="14"/>
     </w:p>
     <w:p>
       <w:pPr>
         <w:pStyle w:val="Ttulo3"/>
       </w:pPr>
-      <w:bookmarkStart w:id="14" w:name="_Toc445388863"/>
+      <w:bookmarkStart w:id="15" w:name="_Toc445388863"/>
       <w:r>
         <w:t>3.2</w:t>
       </w:r>
@@ -2806,14 +4247,14 @@
       <w:r>
         <w:t>: Nombre</w:t>
       </w:r>
-      <w:bookmarkEnd w:id="14"/>
+      <w:bookmarkEnd w:id="15"/>
     </w:p>
     <w:p/>
     <w:p>
       <w:pPr>
         <w:pStyle w:val="Ttulo2"/>
       </w:pPr>
-      <w:bookmarkStart w:id="15" w:name="_Toc445388864"/>
+      <w:bookmarkStart w:id="16" w:name="_Toc445388864"/>
     </w:p>
     <w:p>
       <w:pPr>
@@ -2828,7 +4269,7 @@
       <w:r>
         <w:t xml:space="preserve">: </w:t>
       </w:r>
-      <w:bookmarkEnd w:id="15"/>
+      <w:bookmarkEnd w:id="16"/>
       <w:r>
         <w:t>RENDIMIENTO/EFICIENCIA</w:t>
       </w:r>
@@ -2842,11 +4283,11 @@
         <w:spacing w:after="0" w:line="240" w:lineRule="auto"/>
         <w:jc w:val="left"/>
       </w:pPr>
-      <w:bookmarkStart w:id="16" w:name="_Toc445388865"/>
+      <w:bookmarkStart w:id="17" w:name="_Toc445388865"/>
       <w:r>
         <w:t xml:space="preserve">3.3.1 </w:t>
       </w:r>
-      <w:bookmarkEnd w:id="16"/>
+      <w:bookmarkEnd w:id="17"/>
       <w:r>
         <w:t>TTL</w:t>
       </w:r>
@@ -2938,10 +4379,7 @@
         <w:jc w:val="left"/>
       </w:pPr>
       <w:r>
-        <w:t>3.3.2</w:t>
-      </w:r>
-      <w:r>
-        <w:t xml:space="preserve"> </w:t>
+        <w:t xml:space="preserve">3.3.2 </w:t>
       </w:r>
       <w:proofErr w:type="gramStart"/>
       <w:r>
@@ -3061,10 +4499,7 @@
         <w:jc w:val="left"/>
       </w:pPr>
       <w:r>
-        <w:t>3.3.3</w:t>
-      </w:r>
-      <w:r>
-        <w:t xml:space="preserve"> </w:t>
+        <w:t xml:space="preserve">3.3.3 </w:t>
       </w:r>
       <w:proofErr w:type="gramStart"/>
       <w:r>
@@ -3215,10 +4650,7 @@
         <w:jc w:val="left"/>
       </w:pPr>
       <w:r>
-        <w:t>3.3.4</w:t>
-      </w:r>
-      <w:r>
-        <w:t xml:space="preserve"> EL (</w:t>
+        <w:t>3.3.4 EL (</w:t>
       </w:r>
       <w:proofErr w:type="spellStart"/>
       <w:r>
@@ -3462,10 +4894,7 @@
       </w:pPr>
       <w:r>
         <w:lastRenderedPageBreak/>
-        <w:t>3.3.6</w:t>
-      </w:r>
-      <w:r>
-        <w:t xml:space="preserve"> CPU</w:t>
+        <w:t>3.3.6 CPU</w:t>
       </w:r>
     </w:p>
     <w:p>
@@ -3521,8 +4950,6 @@
         <w:spacing w:after="0" w:line="240" w:lineRule="auto"/>
         <w:jc w:val="left"/>
       </w:pPr>
-      <w:bookmarkStart w:id="17" w:name="_GoBack"/>
-      <w:bookmarkEnd w:id="17"/>
     </w:p>
     <w:p>
       <w:pPr>
@@ -3563,10 +4990,7 @@
         <w:jc w:val="left"/>
       </w:pPr>
       <w:r>
-        <w:t>3.3.7</w:t>
-      </w:r>
-      <w:r>
-        <w:t xml:space="preserve"> RAM</w:t>
+        <w:t>3.3.7 RAM</w:t>
       </w:r>
     </w:p>
     <w:p>
@@ -3632,10 +5056,7 @@
         <w:jc w:val="left"/>
       </w:pPr>
       <w:r>
-        <w:t>Tipo de valor</w:t>
-      </w:r>
-      <w:r>
-        <w:t>: Numérico.</w:t>
+        <w:t>Tipo de valor: Numérico.</w:t>
       </w:r>
     </w:p>
     <w:p/>
@@ -3957,7 +5378,7 @@
     <w:p>
       <w:pPr>
         <w:sectPr>
-          <w:footerReference w:type="default" r:id="rId10"/>
+          <w:footerReference w:type="default" r:id="rId12"/>
           <w:pgSz w:w="11906" w:h="16838"/>
           <w:pgMar w:top="1417" w:right="1701" w:bottom="1417" w:left="1701" w:header="708" w:footer="708" w:gutter="0"/>
           <w:cols w:space="708"/>
@@ -4594,7 +6015,7 @@
           <w:rPr>
             <w:noProof/>
           </w:rPr>
-          <w:t>6</w:t>
+          <w:t>4</w:t>
         </w:r>
         <w:r>
           <w:fldChar w:fldCharType="end"/>
@@ -4848,6 +6269,119 @@
     </w:lvl>
   </w:abstractNum>
   <w:abstractNum w:abstractNumId="2">
+    <w:nsid w:val="43F55618"/>
+    <w:multiLevelType w:val="hybridMultilevel"/>
+    <w:tmpl w:val="5DC255A8"/>
+    <w:lvl w:ilvl="0" w:tplc="0C0A0001">
+      <w:start w:val="1"/>
+      <w:numFmt w:val="bullet"/>
+      <w:lvlText w:val=""/>
+      <w:lvlJc w:val="left"/>
+      <w:pPr>
+        <w:ind w:left="720" w:hanging="360"/>
+      </w:pPr>
+      <w:rPr>
+        <w:rFonts w:ascii="Symbol" w:hAnsi="Symbol" w:hint="default"/>
+      </w:rPr>
+    </w:lvl>
+    <w:lvl w:ilvl="1" w:tplc="0C0A0003" w:tentative="1">
+      <w:start w:val="1"/>
+      <w:numFmt w:val="bullet"/>
+      <w:lvlText w:val="o"/>
+      <w:lvlJc w:val="left"/>
+      <w:pPr>
+        <w:ind w:left="1440" w:hanging="360"/>
+      </w:pPr>
+      <w:rPr>
+        <w:rFonts w:ascii="Courier New" w:hAnsi="Courier New" w:cs="Courier New" w:hint="default"/>
+      </w:rPr>
+    </w:lvl>
+    <w:lvl w:ilvl="2" w:tplc="0C0A0005" w:tentative="1">
+      <w:start w:val="1"/>
+      <w:numFmt w:val="bullet"/>
+      <w:lvlText w:val=""/>
+      <w:lvlJc w:val="left"/>
+      <w:pPr>
+        <w:ind w:left="2160" w:hanging="360"/>
+      </w:pPr>
+      <w:rPr>
+        <w:rFonts w:ascii="Wingdings" w:hAnsi="Wingdings" w:hint="default"/>
+      </w:rPr>
+    </w:lvl>
+    <w:lvl w:ilvl="3" w:tplc="0C0A0001" w:tentative="1">
+      <w:start w:val="1"/>
+      <w:numFmt w:val="bullet"/>
+      <w:lvlText w:val=""/>
+      <w:lvlJc w:val="left"/>
+      <w:pPr>
+        <w:ind w:left="2880" w:hanging="360"/>
+      </w:pPr>
+      <w:rPr>
+        <w:rFonts w:ascii="Symbol" w:hAnsi="Symbol" w:hint="default"/>
+      </w:rPr>
+    </w:lvl>
+    <w:lvl w:ilvl="4" w:tplc="0C0A0003" w:tentative="1">
+      <w:start w:val="1"/>
+      <w:numFmt w:val="bullet"/>
+      <w:lvlText w:val="o"/>
+      <w:lvlJc w:val="left"/>
+      <w:pPr>
+        <w:ind w:left="3600" w:hanging="360"/>
+      </w:pPr>
+      <w:rPr>
+        <w:rFonts w:ascii="Courier New" w:hAnsi="Courier New" w:cs="Courier New" w:hint="default"/>
+      </w:rPr>
+    </w:lvl>
+    <w:lvl w:ilvl="5" w:tplc="0C0A0005" w:tentative="1">
+      <w:start w:val="1"/>
+      <w:numFmt w:val="bullet"/>
+      <w:lvlText w:val=""/>
+      <w:lvlJc w:val="left"/>
+      <w:pPr>
+        <w:ind w:left="4320" w:hanging="360"/>
+      </w:pPr>
+      <w:rPr>
+        <w:rFonts w:ascii="Wingdings" w:hAnsi="Wingdings" w:hint="default"/>
+      </w:rPr>
+    </w:lvl>
+    <w:lvl w:ilvl="6" w:tplc="0C0A0001" w:tentative="1">
+      <w:start w:val="1"/>
+      <w:numFmt w:val="bullet"/>
+      <w:lvlText w:val=""/>
+      <w:lvlJc w:val="left"/>
+      <w:pPr>
+        <w:ind w:left="5040" w:hanging="360"/>
+      </w:pPr>
+      <w:rPr>
+        <w:rFonts w:ascii="Symbol" w:hAnsi="Symbol" w:hint="default"/>
+      </w:rPr>
+    </w:lvl>
+    <w:lvl w:ilvl="7" w:tplc="0C0A0003" w:tentative="1">
+      <w:start w:val="1"/>
+      <w:numFmt w:val="bullet"/>
+      <w:lvlText w:val="o"/>
+      <w:lvlJc w:val="left"/>
+      <w:pPr>
+        <w:ind w:left="5760" w:hanging="360"/>
+      </w:pPr>
+      <w:rPr>
+        <w:rFonts w:ascii="Courier New" w:hAnsi="Courier New" w:cs="Courier New" w:hint="default"/>
+      </w:rPr>
+    </w:lvl>
+    <w:lvl w:ilvl="8" w:tplc="0C0A0005" w:tentative="1">
+      <w:start w:val="1"/>
+      <w:numFmt w:val="bullet"/>
+      <w:lvlText w:val=""/>
+      <w:lvlJc w:val="left"/>
+      <w:pPr>
+        <w:ind w:left="6480" w:hanging="360"/>
+      </w:pPr>
+      <w:rPr>
+        <w:rFonts w:ascii="Wingdings" w:hAnsi="Wingdings" w:hint="default"/>
+      </w:rPr>
+    </w:lvl>
+  </w:abstractNum>
+  <w:abstractNum w:abstractNumId="3">
     <w:nsid w:val="63673D64"/>
     <w:multiLevelType w:val="hybridMultilevel"/>
     <w:tmpl w:val="10EA503C"/>
@@ -4959,7 +6493,7 @@
       </w:rPr>
     </w:lvl>
   </w:abstractNum>
-  <w:abstractNum w:abstractNumId="3">
+  <w:abstractNum w:abstractNumId="4">
     <w:nsid w:val="69E54BA7"/>
     <w:multiLevelType w:val="multilevel"/>
     <w:tmpl w:val="0C0A001F"/>
@@ -5049,12 +6583,15 @@
     <w:abstractNumId w:val="1"/>
   </w:num>
   <w:num w:numId="2">
-    <w:abstractNumId w:val="3"/>
+    <w:abstractNumId w:val="4"/>
   </w:num>
   <w:num w:numId="3">
     <w:abstractNumId w:val="0"/>
   </w:num>
   <w:num w:numId="4">
+    <w:abstractNumId w:val="3"/>
+  </w:num>
+  <w:num w:numId="5">
     <w:abstractNumId w:val="2"/>
   </w:num>
 </w:numbering>
@@ -5536,6 +7073,40 @@
       <w:szCs w:val="16"/>
     </w:rPr>
   </w:style>
+  <w:style w:type="paragraph" w:styleId="NormalWeb">
+    <w:name w:val="Normal (Web)"/>
+    <w:basedOn w:val="Normal"/>
+    <w:uiPriority w:val="99"/>
+    <w:semiHidden/>
+    <w:unhideWhenUsed/>
+    <w:rsid w:val="00B824DB"/>
+    <w:pPr>
+      <w:spacing w:before="100" w:beforeAutospacing="1" w:after="100" w:afterAutospacing="1" w:line="240" w:lineRule="auto"/>
+      <w:jc w:val="left"/>
+    </w:pPr>
+    <w:rPr>
+      <w:rFonts w:ascii="Times New Roman" w:eastAsia="Times New Roman" w:hAnsi="Times New Roman" w:cs="Times New Roman"/>
+      <w:sz w:val="24"/>
+      <w:szCs w:val="24"/>
+      <w:lang w:eastAsia="es-ES"/>
+    </w:rPr>
+  </w:style>
+  <w:style w:type="character" w:customStyle="1" w:styleId="apple-converted-space">
+    <w:name w:val="apple-converted-space"/>
+    <w:basedOn w:val="Fuentedeprrafopredeter"/>
+    <w:rsid w:val="00B824DB"/>
+  </w:style>
+  <w:style w:type="character" w:styleId="nfasis">
+    <w:name w:val="Emphasis"/>
+    <w:basedOn w:val="Fuentedeprrafopredeter"/>
+    <w:uiPriority w:val="20"/>
+    <w:qFormat/>
+    <w:rsid w:val="00B824DB"/>
+    <w:rPr>
+      <w:i/>
+      <w:iCs/>
+    </w:rPr>
+  </w:style>
 </w:styles>
 </file>
 
@@ -6015,6 +7586,40 @@
       <w:szCs w:val="16"/>
     </w:rPr>
   </w:style>
+  <w:style w:type="paragraph" w:styleId="NormalWeb">
+    <w:name w:val="Normal (Web)"/>
+    <w:basedOn w:val="Normal"/>
+    <w:uiPriority w:val="99"/>
+    <w:semiHidden/>
+    <w:unhideWhenUsed/>
+    <w:rsid w:val="00B824DB"/>
+    <w:pPr>
+      <w:spacing w:before="100" w:beforeAutospacing="1" w:after="100" w:afterAutospacing="1" w:line="240" w:lineRule="auto"/>
+      <w:jc w:val="left"/>
+    </w:pPr>
+    <w:rPr>
+      <w:rFonts w:ascii="Times New Roman" w:eastAsia="Times New Roman" w:hAnsi="Times New Roman" w:cs="Times New Roman"/>
+      <w:sz w:val="24"/>
+      <w:szCs w:val="24"/>
+      <w:lang w:eastAsia="es-ES"/>
+    </w:rPr>
+  </w:style>
+  <w:style w:type="character" w:customStyle="1" w:styleId="apple-converted-space">
+    <w:name w:val="apple-converted-space"/>
+    <w:basedOn w:val="Fuentedeprrafopredeter"/>
+    <w:rsid w:val="00B824DB"/>
+  </w:style>
+  <w:style w:type="character" w:styleId="nfasis">
+    <w:name w:val="Emphasis"/>
+    <w:basedOn w:val="Fuentedeprrafopredeter"/>
+    <w:uiPriority w:val="20"/>
+    <w:qFormat/>
+    <w:rsid w:val="00B824DB"/>
+    <w:rPr>
+      <w:i/>
+      <w:iCs/>
+    </w:rPr>
+  </w:style>
 </w:styles>
 </file>
 
@@ -6284,7 +7889,7 @@
 </file>
 
 <file path=customXml/itemProps1.xml><?xml version="1.0" encoding="utf-8"?>
-<ds:datastoreItem xmlns:ds="http://schemas.openxmlformats.org/officeDocument/2006/customXml" ds:itemID="{6F844032-1EAA-42D9-90E9-9F89D8EAE415}">
+<ds:datastoreItem xmlns:ds="http://schemas.openxmlformats.org/officeDocument/2006/customXml" ds:itemID="{3CBDDA8D-95A0-4327-81FE-DBCE86E3AE2B}">
   <ds:schemaRefs>
     <ds:schemaRef ds:uri="http://schemas.openxmlformats.org/officeDocument/2006/bibliography"/>
   </ds:schemaRefs>

</xml_diff>

<commit_message>
Añadidos evaluación de los criterios de Hibernate
añadidos algunos criterios de hibernate
</commit_message>
<xml_diff>
--- a/TG2_JavierOblaré.docx
+++ b/TG2_JavierOblaré.docx
@@ -3529,8 +3529,6 @@
           <w:b/>
         </w:rPr>
       </w:pPr>
-      <w:bookmarkStart w:id="6" w:name="_GoBack"/>
-      <w:bookmarkEnd w:id="6"/>
     </w:p>
     <w:p>
       <w:pPr>
@@ -3929,11 +3927,11 @@
       <w:pPr>
         <w:pStyle w:val="Ttulo2"/>
       </w:pPr>
-      <w:bookmarkStart w:id="7" w:name="_Toc445388854"/>
+      <w:bookmarkStart w:id="6" w:name="_Toc445388854"/>
       <w:r>
         <w:t xml:space="preserve">2.2 Descripción de </w:t>
       </w:r>
-      <w:bookmarkEnd w:id="7"/>
+      <w:bookmarkEnd w:id="6"/>
       <w:proofErr w:type="spellStart"/>
       <w:r>
         <w:t>Entity</w:t>
@@ -3967,7 +3965,7 @@
       <w:pPr>
         <w:pStyle w:val="Ttulo1"/>
       </w:pPr>
-      <w:bookmarkStart w:id="8" w:name="_Toc445388855"/>
+      <w:bookmarkStart w:id="7" w:name="_Toc445388855"/>
       <w:r>
         <w:lastRenderedPageBreak/>
         <w:t xml:space="preserve">3. </w:t>
@@ -3975,136 +3973,136 @@
       <w:r>
         <w:t>Criterios de comparación</w:t>
       </w:r>
+      <w:bookmarkEnd w:id="7"/>
+    </w:p>
+    <w:p>
+      <w:r>
+        <w:t xml:space="preserve">En los sub-apartados de este apartado se deben indicar </w:t>
+      </w:r>
+      <w:r>
+        <w:t>cada uno de los criterios (también llamados factores, propiedades, características,</w:t>
+      </w:r>
+      <w:r>
+        <w:t xml:space="preserve"> indicadores,</w:t>
+      </w:r>
+      <w:r>
+        <w:t xml:space="preserve"> etc.), que se usarán en la comparación.</w:t>
+      </w:r>
+    </w:p>
+    <w:p>
+      <w:r>
+        <w:t xml:space="preserve">Los criterios </w:t>
+      </w:r>
+      <w:r>
+        <w:t>deben organizarse en categorías (al menos 3 categorías).</w:t>
+      </w:r>
+      <w:r>
+        <w:t xml:space="preserve"> El número de criterios </w:t>
+      </w:r>
+      <w:r>
+        <w:t>totales no puede ser inferior a 20.</w:t>
+      </w:r>
+    </w:p>
+    <w:p>
+      <w:r>
+        <w:t xml:space="preserve">Las categorías dependerán del tipo de tecnología, pueden ser categorías como “General”, “Utilidades”, “Rendimiento”, etc. </w:t>
+      </w:r>
+    </w:p>
+    <w:p>
+      <w:r>
+        <w:t>Los criterios a definir en cada categoría también dependerán del tipo de tecnologías a comparar. En el siguiente apartado hay algunos ejemplos.</w:t>
+      </w:r>
+    </w:p>
+    <w:p/>
+    <w:p>
+      <w:pPr>
+        <w:pStyle w:val="Ttulo2"/>
+      </w:pPr>
+      <w:bookmarkStart w:id="8" w:name="_Toc445388856"/>
+      <w:r>
+        <w:t>3.1 Categoría A</w:t>
+      </w:r>
+      <w:r>
+        <w:t xml:space="preserve">: </w:t>
+      </w:r>
       <w:bookmarkEnd w:id="8"/>
-    </w:p>
-    <w:p>
-      <w:r>
-        <w:t xml:space="preserve">En los sub-apartados de este apartado se deben indicar </w:t>
-      </w:r>
-      <w:r>
-        <w:t>cada uno de los criterios (también llamados factores, propiedades, características,</w:t>
-      </w:r>
-      <w:r>
-        <w:t xml:space="preserve"> indicadores,</w:t>
-      </w:r>
-      <w:r>
-        <w:t xml:space="preserve"> etc.), que se usarán en la comparación.</w:t>
-      </w:r>
-    </w:p>
-    <w:p>
-      <w:r>
-        <w:t xml:space="preserve">Los criterios </w:t>
-      </w:r>
-      <w:r>
-        <w:t>deben organizarse en categorías (al menos 3 categorías).</w:t>
-      </w:r>
-      <w:r>
-        <w:t xml:space="preserve"> El número de criterios </w:t>
-      </w:r>
-      <w:r>
-        <w:t>totales no puede ser inferior a 20.</w:t>
-      </w:r>
-    </w:p>
-    <w:p>
-      <w:r>
-        <w:t xml:space="preserve">Las categorías dependerán del tipo de tecnología, pueden ser categorías como “General”, “Utilidades”, “Rendimiento”, etc. </w:t>
-      </w:r>
-    </w:p>
-    <w:p>
-      <w:r>
-        <w:t>Los criterios a definir en cada categoría también dependerán del tipo de tecnologías a comparar. En el siguiente apartado hay algunos ejemplos.</w:t>
+      <w:r>
+        <w:t>GENERAL</w:t>
       </w:r>
     </w:p>
     <w:p/>
     <w:p>
+      <w:r>
+        <w:t>3.1.1 Precio de la herramienta</w:t>
+      </w:r>
+    </w:p>
+    <w:p>
+      <w:r>
+        <w:t>Nombre del criterio: Precio.</w:t>
+      </w:r>
+    </w:p>
+    <w:p>
+      <w:r>
+        <w:t>Descripción: Valor por el cual se puede adquirir el software para poder utilizarlo.</w:t>
+      </w:r>
+    </w:p>
+    <w:p>
+      <w:r>
+        <w:t>Tipo de valor: Texto libre.</w:t>
+      </w:r>
+    </w:p>
+    <w:p>
+      <w:pPr>
+        <w:pStyle w:val="Ttulo3"/>
+      </w:pPr>
+      <w:bookmarkStart w:id="9" w:name="_Toc445388858"/>
+      <w:r>
+        <w:t>3.1.2 Criterio A.2</w:t>
+      </w:r>
+      <w:r>
+        <w:t>: Nombre</w:t>
+      </w:r>
+      <w:bookmarkEnd w:id="9"/>
+    </w:p>
+    <w:p>
+      <w:pPr>
+        <w:pStyle w:val="Ttulo3"/>
+      </w:pPr>
+      <w:bookmarkStart w:id="10" w:name="_Toc445388859"/>
+      <w:r>
+        <w:t>3.</w:t>
+      </w:r>
+      <w:r>
+        <w:t>1</w:t>
+      </w:r>
+      <w:proofErr w:type="gramStart"/>
+      <w:r>
+        <w:t>.n</w:t>
+      </w:r>
+      <w:proofErr w:type="gramEnd"/>
+      <w:r>
+        <w:t xml:space="preserve"> Criterio </w:t>
+      </w:r>
+      <w:proofErr w:type="spellStart"/>
+      <w:r>
+        <w:t>A.n</w:t>
+      </w:r>
+      <w:proofErr w:type="spellEnd"/>
+      <w:r>
+        <w:t>: Nombre</w:t>
+      </w:r>
+      <w:bookmarkEnd w:id="10"/>
+    </w:p>
+    <w:p/>
+    <w:p>
       <w:pPr>
         <w:pStyle w:val="Ttulo2"/>
       </w:pPr>
-      <w:bookmarkStart w:id="9" w:name="_Toc445388856"/>
-      <w:r>
-        <w:t>3.1 Categoría A</w:t>
-      </w:r>
-      <w:r>
-        <w:t xml:space="preserve">: </w:t>
-      </w:r>
-      <w:bookmarkEnd w:id="9"/>
-      <w:r>
-        <w:t>GENERAL</w:t>
-      </w:r>
-    </w:p>
-    <w:p/>
-    <w:p>
-      <w:r>
-        <w:t>3.1.1 Precio de la herramienta</w:t>
-      </w:r>
-    </w:p>
-    <w:p>
-      <w:r>
-        <w:t>Nombre del criterio: Precio.</w:t>
-      </w:r>
-    </w:p>
-    <w:p>
-      <w:r>
-        <w:t>Descripción: Valor por el cual se puede adquirir el software para poder utilizarlo.</w:t>
-      </w:r>
-    </w:p>
-    <w:p>
-      <w:r>
-        <w:t>Tipo de valor: Texto libre.</w:t>
-      </w:r>
-    </w:p>
-    <w:p>
-      <w:pPr>
-        <w:pStyle w:val="Ttulo3"/>
-      </w:pPr>
-      <w:bookmarkStart w:id="10" w:name="_Toc445388858"/>
-      <w:r>
-        <w:t>3.1.2 Criterio A.2</w:t>
-      </w:r>
-      <w:r>
-        <w:t>: Nombre</w:t>
-      </w:r>
-      <w:bookmarkEnd w:id="10"/>
-    </w:p>
-    <w:p>
-      <w:pPr>
-        <w:pStyle w:val="Ttulo3"/>
-      </w:pPr>
-      <w:bookmarkStart w:id="11" w:name="_Toc445388859"/>
-      <w:r>
-        <w:t>3.</w:t>
-      </w:r>
-      <w:r>
-        <w:t>1</w:t>
-      </w:r>
-      <w:proofErr w:type="gramStart"/>
-      <w:r>
-        <w:t>.n</w:t>
-      </w:r>
-      <w:proofErr w:type="gramEnd"/>
-      <w:r>
-        <w:t xml:space="preserve"> Criterio </w:t>
-      </w:r>
-      <w:proofErr w:type="spellStart"/>
-      <w:r>
-        <w:t>A.n</w:t>
-      </w:r>
-      <w:proofErr w:type="spellEnd"/>
-      <w:r>
-        <w:t>: Nombre</w:t>
+      <w:bookmarkStart w:id="11" w:name="_Toc445388860"/>
+      <w:r>
+        <w:t xml:space="preserve">3.2 Categoría B: </w:t>
       </w:r>
       <w:bookmarkEnd w:id="11"/>
-    </w:p>
-    <w:p/>
-    <w:p>
-      <w:pPr>
-        <w:pStyle w:val="Ttulo2"/>
-      </w:pPr>
-      <w:bookmarkStart w:id="12" w:name="_Toc445388860"/>
-      <w:r>
-        <w:t xml:space="preserve">3.2 Categoría B: </w:t>
-      </w:r>
-      <w:bookmarkEnd w:id="12"/>
       <w:r>
         <w:t>REQUERIMIENTOS</w:t>
       </w:r>
@@ -4118,11 +4116,11 @@
         <w:spacing w:after="0" w:line="240" w:lineRule="auto"/>
         <w:jc w:val="left"/>
       </w:pPr>
-      <w:bookmarkStart w:id="13" w:name="_Toc445388861"/>
+      <w:bookmarkStart w:id="12" w:name="_Toc445388861"/>
       <w:r>
         <w:t xml:space="preserve">3.2.1 </w:t>
       </w:r>
-      <w:bookmarkEnd w:id="13"/>
+      <w:bookmarkEnd w:id="12"/>
       <w:proofErr w:type="spellStart"/>
       <w:r>
         <w:t>Supported</w:t>
@@ -4217,59 +4215,59 @@
       <w:pPr>
         <w:pStyle w:val="Ttulo3"/>
       </w:pPr>
-      <w:bookmarkStart w:id="14" w:name="_Toc445388862"/>
+      <w:bookmarkStart w:id="13" w:name="_Toc445388862"/>
       <w:r>
         <w:t>3.2.2 Criterio B.2: Nombre</w:t>
       </w:r>
+      <w:bookmarkEnd w:id="13"/>
+    </w:p>
+    <w:p>
+      <w:pPr>
+        <w:pStyle w:val="Ttulo3"/>
+      </w:pPr>
+      <w:bookmarkStart w:id="14" w:name="_Toc445388863"/>
+      <w:r>
+        <w:t>3.2</w:t>
+      </w:r>
+      <w:proofErr w:type="gramStart"/>
+      <w:r>
+        <w:t>.n</w:t>
+      </w:r>
+      <w:proofErr w:type="gramEnd"/>
+      <w:r>
+        <w:t xml:space="preserve"> Criterio </w:t>
+      </w:r>
+      <w:proofErr w:type="spellStart"/>
+      <w:r>
+        <w:t>B.n</w:t>
+      </w:r>
+      <w:proofErr w:type="spellEnd"/>
+      <w:r>
+        <w:t>: Nombre</w:t>
+      </w:r>
       <w:bookmarkEnd w:id="14"/>
     </w:p>
-    <w:p>
-      <w:pPr>
-        <w:pStyle w:val="Ttulo3"/>
-      </w:pPr>
-      <w:bookmarkStart w:id="15" w:name="_Toc445388863"/>
-      <w:r>
-        <w:t>3.2</w:t>
-      </w:r>
-      <w:proofErr w:type="gramStart"/>
-      <w:r>
-        <w:t>.n</w:t>
-      </w:r>
-      <w:proofErr w:type="gramEnd"/>
-      <w:r>
-        <w:t xml:space="preserve"> Criterio </w:t>
-      </w:r>
-      <w:proofErr w:type="spellStart"/>
-      <w:r>
-        <w:t>B.n</w:t>
-      </w:r>
-      <w:proofErr w:type="spellEnd"/>
-      <w:r>
-        <w:t>: Nombre</w:t>
+    <w:p/>
+    <w:p>
+      <w:pPr>
+        <w:pStyle w:val="Ttulo2"/>
+      </w:pPr>
+      <w:bookmarkStart w:id="15" w:name="_Toc445388864"/>
+    </w:p>
+    <w:p>
+      <w:pPr>
+        <w:pStyle w:val="Ttulo2"/>
+      </w:pPr>
+      <w:r>
+        <w:t xml:space="preserve">3.3 Categoría </w:t>
+      </w:r>
+      <w:r>
+        <w:t>c</w:t>
+      </w:r>
+      <w:r>
+        <w:t xml:space="preserve">: </w:t>
       </w:r>
       <w:bookmarkEnd w:id="15"/>
-    </w:p>
-    <w:p/>
-    <w:p>
-      <w:pPr>
-        <w:pStyle w:val="Ttulo2"/>
-      </w:pPr>
-      <w:bookmarkStart w:id="16" w:name="_Toc445388864"/>
-    </w:p>
-    <w:p>
-      <w:pPr>
-        <w:pStyle w:val="Ttulo2"/>
-      </w:pPr>
-      <w:r>
-        <w:t xml:space="preserve">3.3 Categoría </w:t>
-      </w:r>
-      <w:r>
-        <w:t>c</w:t>
-      </w:r>
-      <w:r>
-        <w:t xml:space="preserve">: </w:t>
-      </w:r>
-      <w:bookmarkEnd w:id="16"/>
       <w:r>
         <w:t>RENDIMIENTO/EFICIENCIA</w:t>
       </w:r>
@@ -4283,11 +4281,11 @@
         <w:spacing w:after="0" w:line="240" w:lineRule="auto"/>
         <w:jc w:val="left"/>
       </w:pPr>
-      <w:bookmarkStart w:id="17" w:name="_Toc445388865"/>
+      <w:bookmarkStart w:id="16" w:name="_Toc445388865"/>
       <w:r>
         <w:t xml:space="preserve">3.3.1 </w:t>
       </w:r>
-      <w:bookmarkEnd w:id="17"/>
+      <w:bookmarkEnd w:id="16"/>
       <w:r>
         <w:t>TTL</w:t>
       </w:r>
@@ -5079,7 +5077,7 @@
       <w:pPr>
         <w:pStyle w:val="Ttulo1"/>
       </w:pPr>
-      <w:bookmarkStart w:id="18" w:name="_Toc445388868"/>
+      <w:bookmarkStart w:id="17" w:name="_Toc445388868"/>
       <w:r>
         <w:lastRenderedPageBreak/>
         <w:t xml:space="preserve">4. </w:t>
@@ -5087,23 +5085,28 @@
       <w:r>
         <w:t>Evaluación de los criterios por tecnología</w:t>
       </w:r>
+      <w:bookmarkEnd w:id="17"/>
+    </w:p>
+    <w:p>
+      <w:pPr>
+        <w:pStyle w:val="Ttulo2"/>
+      </w:pPr>
+      <w:bookmarkStart w:id="18" w:name="_Toc445388869"/>
+      <w:r>
+        <w:t>4</w:t>
+      </w:r>
+      <w:r>
+        <w:t xml:space="preserve">.1 </w:t>
+      </w:r>
+      <w:r>
+        <w:t xml:space="preserve">Evaluación de los criterios para la </w:t>
+      </w:r>
       <w:bookmarkEnd w:id="18"/>
-    </w:p>
-    <w:p>
-      <w:pPr>
-        <w:pStyle w:val="Ttulo2"/>
-      </w:pPr>
-      <w:bookmarkStart w:id="19" w:name="_Toc445388869"/>
-      <w:r>
-        <w:t>4</w:t>
-      </w:r>
-      <w:r>
-        <w:t xml:space="preserve">.1 </w:t>
-      </w:r>
-      <w:r>
-        <w:t>Evaluación de los criterios para la tecnología 1</w:t>
-      </w:r>
-      <w:bookmarkEnd w:id="19"/>
+      <w:proofErr w:type="spellStart"/>
+      <w:r>
+        <w:t>hibernate</w:t>
+      </w:r>
+      <w:proofErr w:type="spellEnd"/>
     </w:p>
     <w:p>
       <w:r>
@@ -5124,6 +5127,13 @@
         <w:tc>
           <w:tcPr>
             <w:tcW w:w="4247" w:type="dxa"/>
+            <w:tcBorders>
+              <w:top w:val="single" w:sz="4" w:space="0" w:color="auto"/>
+              <w:left w:val="single" w:sz="4" w:space="0" w:color="auto"/>
+              <w:bottom w:val="single" w:sz="4" w:space="0" w:color="auto"/>
+              <w:right w:val="single" w:sz="4" w:space="0" w:color="auto"/>
+            </w:tcBorders>
+            <w:hideMark/>
           </w:tcPr>
           <w:p>
             <w:r>
@@ -5134,6 +5144,13 @@
         <w:tc>
           <w:tcPr>
             <w:tcW w:w="4247" w:type="dxa"/>
+            <w:tcBorders>
+              <w:top w:val="single" w:sz="4" w:space="0" w:color="auto"/>
+              <w:left w:val="single" w:sz="4" w:space="0" w:color="auto"/>
+              <w:bottom w:val="single" w:sz="4" w:space="0" w:color="auto"/>
+              <w:right w:val="single" w:sz="4" w:space="0" w:color="auto"/>
+            </w:tcBorders>
+            <w:hideMark/>
           </w:tcPr>
           <w:p>
             <w:r>
@@ -5146,16 +5163,28 @@
         <w:tc>
           <w:tcPr>
             <w:tcW w:w="4247" w:type="dxa"/>
+            <w:tcBorders>
+              <w:top w:val="single" w:sz="4" w:space="0" w:color="auto"/>
+              <w:left w:val="single" w:sz="4" w:space="0" w:color="auto"/>
+              <w:bottom w:val="single" w:sz="4" w:space="0" w:color="auto"/>
+              <w:right w:val="single" w:sz="4" w:space="0" w:color="auto"/>
+            </w:tcBorders>
           </w:tcPr>
           <w:p>
             <w:r>
-              <w:t>Criterio A.1: Nombre</w:t>
+              <w:t>CRITERIOS GENERALES</w:t>
             </w:r>
           </w:p>
         </w:tc>
         <w:tc>
           <w:tcPr>
             <w:tcW w:w="4247" w:type="dxa"/>
+            <w:tcBorders>
+              <w:top w:val="single" w:sz="4" w:space="0" w:color="auto"/>
+              <w:left w:val="single" w:sz="4" w:space="0" w:color="auto"/>
+              <w:bottom w:val="single" w:sz="4" w:space="0" w:color="auto"/>
+              <w:right w:val="single" w:sz="4" w:space="0" w:color="auto"/>
+            </w:tcBorders>
           </w:tcPr>
           <w:p/>
         </w:tc>
@@ -5164,16 +5193,83 @@
         <w:tc>
           <w:tcPr>
             <w:tcW w:w="4247" w:type="dxa"/>
+            <w:tcBorders>
+              <w:top w:val="single" w:sz="4" w:space="0" w:color="auto"/>
+              <w:left w:val="single" w:sz="4" w:space="0" w:color="auto"/>
+              <w:bottom w:val="single" w:sz="4" w:space="0" w:color="auto"/>
+              <w:right w:val="single" w:sz="4" w:space="0" w:color="auto"/>
+            </w:tcBorders>
+            <w:hideMark/>
           </w:tcPr>
           <w:p>
             <w:r>
-              <w:t>Criterio A.2: Nombre</w:t>
+              <w:t>Criterio 1.1: Precio</w:t>
             </w:r>
           </w:p>
         </w:tc>
         <w:tc>
           <w:tcPr>
             <w:tcW w:w="4247" w:type="dxa"/>
+            <w:tcBorders>
+              <w:top w:val="single" w:sz="4" w:space="0" w:color="auto"/>
+              <w:left w:val="single" w:sz="4" w:space="0" w:color="auto"/>
+              <w:bottom w:val="single" w:sz="4" w:space="0" w:color="auto"/>
+              <w:right w:val="single" w:sz="4" w:space="0" w:color="auto"/>
+            </w:tcBorders>
+          </w:tcPr>
+          <w:p>
+            <w:r>
+              <w:rPr>
+                <w:rFonts w:asciiTheme="minorHAnsi" w:hAnsiTheme="minorHAnsi"/>
+              </w:rPr>
+              <w:t xml:space="preserve">Free(Gratis) </w:t>
+            </w:r>
+          </w:p>
+          <w:p>
+            <w:pPr>
+              <w:rPr>
+                <w:rFonts w:asciiTheme="minorHAnsi" w:hAnsiTheme="minorHAnsi"/>
+              </w:rPr>
+            </w:pPr>
+            <w:r>
+              <w:t xml:space="preserve">Comentario: </w:t>
+            </w:r>
+            <w:r>
+              <w:rPr>
+                <w:rFonts w:asciiTheme="minorHAnsi" w:hAnsiTheme="minorHAnsi"/>
+              </w:rPr>
+              <w:t>es software libre</w:t>
+            </w:r>
+          </w:p>
+        </w:tc>
+      </w:tr>
+      <w:tr>
+        <w:tc>
+          <w:tcPr>
+            <w:tcW w:w="4247" w:type="dxa"/>
+            <w:tcBorders>
+              <w:top w:val="single" w:sz="4" w:space="0" w:color="auto"/>
+              <w:left w:val="single" w:sz="4" w:space="0" w:color="auto"/>
+              <w:bottom w:val="single" w:sz="4" w:space="0" w:color="auto"/>
+              <w:right w:val="single" w:sz="4" w:space="0" w:color="auto"/>
+            </w:tcBorders>
+            <w:hideMark/>
+          </w:tcPr>
+          <w:p>
+            <w:r>
+              <w:t>Criterio 1.2: Nombre</w:t>
+            </w:r>
+          </w:p>
+        </w:tc>
+        <w:tc>
+          <w:tcPr>
+            <w:tcW w:w="4247" w:type="dxa"/>
+            <w:tcBorders>
+              <w:top w:val="single" w:sz="4" w:space="0" w:color="auto"/>
+              <w:left w:val="single" w:sz="4" w:space="0" w:color="auto"/>
+              <w:bottom w:val="single" w:sz="4" w:space="0" w:color="auto"/>
+              <w:right w:val="single" w:sz="4" w:space="0" w:color="auto"/>
+            </w:tcBorders>
           </w:tcPr>
           <w:p/>
         </w:tc>
@@ -5182,24 +5278,29 @@
         <w:tc>
           <w:tcPr>
             <w:tcW w:w="4247" w:type="dxa"/>
+            <w:tcBorders>
+              <w:top w:val="single" w:sz="4" w:space="0" w:color="auto"/>
+              <w:left w:val="single" w:sz="4" w:space="0" w:color="auto"/>
+              <w:bottom w:val="single" w:sz="4" w:space="0" w:color="auto"/>
+              <w:right w:val="single" w:sz="4" w:space="0" w:color="auto"/>
+            </w:tcBorders>
+            <w:hideMark/>
           </w:tcPr>
           <w:p>
             <w:r>
-              <w:t xml:space="preserve">Criterio </w:t>
-            </w:r>
-            <w:proofErr w:type="spellStart"/>
-            <w:r>
-              <w:t>A.n</w:t>
-            </w:r>
-            <w:proofErr w:type="spellEnd"/>
-            <w:r>
-              <w:t>: Nombre</w:t>
+              <w:t>Criterio 1.3: Nombre</w:t>
             </w:r>
           </w:p>
         </w:tc>
         <w:tc>
           <w:tcPr>
             <w:tcW w:w="4247" w:type="dxa"/>
+            <w:tcBorders>
+              <w:top w:val="single" w:sz="4" w:space="0" w:color="auto"/>
+              <w:left w:val="single" w:sz="4" w:space="0" w:color="auto"/>
+              <w:bottom w:val="single" w:sz="4" w:space="0" w:color="auto"/>
+              <w:right w:val="single" w:sz="4" w:space="0" w:color="auto"/>
+            </w:tcBorders>
           </w:tcPr>
           <w:p/>
         </w:tc>
@@ -5208,16 +5309,24 @@
         <w:tc>
           <w:tcPr>
             <w:tcW w:w="4247" w:type="dxa"/>
+            <w:tcBorders>
+              <w:top w:val="single" w:sz="4" w:space="0" w:color="auto"/>
+              <w:left w:val="single" w:sz="4" w:space="0" w:color="auto"/>
+              <w:bottom w:val="single" w:sz="4" w:space="0" w:color="auto"/>
+              <w:right w:val="single" w:sz="4" w:space="0" w:color="auto"/>
+            </w:tcBorders>
           </w:tcPr>
-          <w:p>
-            <w:r>
-              <w:t>…</w:t>
-            </w:r>
-          </w:p>
+          <w:p/>
         </w:tc>
         <w:tc>
           <w:tcPr>
             <w:tcW w:w="4247" w:type="dxa"/>
+            <w:tcBorders>
+              <w:top w:val="single" w:sz="4" w:space="0" w:color="auto"/>
+              <w:left w:val="single" w:sz="4" w:space="0" w:color="auto"/>
+              <w:bottom w:val="single" w:sz="4" w:space="0" w:color="auto"/>
+              <w:right w:val="single" w:sz="4" w:space="0" w:color="auto"/>
+            </w:tcBorders>
           </w:tcPr>
           <w:p/>
         </w:tc>
@@ -5226,19 +5335,29 @@
         <w:tc>
           <w:tcPr>
             <w:tcW w:w="4247" w:type="dxa"/>
+            <w:tcBorders>
+              <w:top w:val="single" w:sz="4" w:space="0" w:color="auto"/>
+              <w:left w:val="single" w:sz="4" w:space="0" w:color="auto"/>
+              <w:bottom w:val="single" w:sz="4" w:space="0" w:color="auto"/>
+              <w:right w:val="single" w:sz="4" w:space="0" w:color="auto"/>
+            </w:tcBorders>
+            <w:hideMark/>
           </w:tcPr>
           <w:p>
             <w:r>
-              <w:t xml:space="preserve">Criterio </w:t>
-            </w:r>
-            <w:r>
-              <w:t>B.1: Nombre</w:t>
+              <w:t>CRITERIOS REQUERIMIENTOS</w:t>
             </w:r>
           </w:p>
         </w:tc>
         <w:tc>
           <w:tcPr>
             <w:tcW w:w="4247" w:type="dxa"/>
+            <w:tcBorders>
+              <w:top w:val="single" w:sz="4" w:space="0" w:color="auto"/>
+              <w:left w:val="single" w:sz="4" w:space="0" w:color="auto"/>
+              <w:bottom w:val="single" w:sz="4" w:space="0" w:color="auto"/>
+              <w:right w:val="single" w:sz="4" w:space="0" w:color="auto"/>
+            </w:tcBorders>
           </w:tcPr>
           <w:p/>
         </w:tc>
@@ -5247,16 +5366,215 @@
         <w:tc>
           <w:tcPr>
             <w:tcW w:w="4247" w:type="dxa"/>
+            <w:tcBorders>
+              <w:top w:val="single" w:sz="4" w:space="0" w:color="auto"/>
+              <w:left w:val="single" w:sz="4" w:space="0" w:color="auto"/>
+              <w:bottom w:val="single" w:sz="4" w:space="0" w:color="auto"/>
+              <w:right w:val="single" w:sz="4" w:space="0" w:color="auto"/>
+            </w:tcBorders>
+            <w:hideMark/>
           </w:tcPr>
           <w:p>
             <w:r>
-              <w:t>Criterio B.2: Nombre</w:t>
+              <w:t>Criterio 2.1: SGBD soportados</w:t>
             </w:r>
           </w:p>
         </w:tc>
         <w:tc>
           <w:tcPr>
             <w:tcW w:w="4247" w:type="dxa"/>
+            <w:tcBorders>
+              <w:top w:val="single" w:sz="4" w:space="0" w:color="auto"/>
+              <w:left w:val="single" w:sz="4" w:space="0" w:color="auto"/>
+              <w:bottom w:val="single" w:sz="4" w:space="0" w:color="auto"/>
+              <w:right w:val="single" w:sz="4" w:space="0" w:color="auto"/>
+            </w:tcBorders>
+          </w:tcPr>
+          <w:p>
+            <w:pPr>
+              <w:autoSpaceDE w:val="0"/>
+              <w:autoSpaceDN w:val="0"/>
+              <w:adjustRightInd w:val="0"/>
+              <w:rPr>
+                <w:rFonts w:asciiTheme="minorHAnsi" w:hAnsiTheme="minorHAnsi"/>
+                <w:lang w:val="en-US"/>
+              </w:rPr>
+            </w:pPr>
+            <w:r>
+              <w:rPr>
+                <w:rFonts w:asciiTheme="minorHAnsi" w:hAnsiTheme="minorHAnsi"/>
+                <w:lang w:val="en-US"/>
+              </w:rPr>
+              <w:t>MSSQL</w:t>
+            </w:r>
+          </w:p>
+          <w:p>
+            <w:pPr>
+              <w:autoSpaceDE w:val="0"/>
+              <w:autoSpaceDN w:val="0"/>
+              <w:adjustRightInd w:val="0"/>
+              <w:rPr>
+                <w:rFonts w:asciiTheme="minorHAnsi" w:hAnsiTheme="minorHAnsi"/>
+                <w:lang w:val="en-US"/>
+              </w:rPr>
+            </w:pPr>
+            <w:r>
+              <w:rPr>
+                <w:rFonts w:asciiTheme="minorHAnsi" w:hAnsiTheme="minorHAnsi"/>
+                <w:lang w:val="en-US"/>
+              </w:rPr>
+              <w:t>DB2</w:t>
+            </w:r>
+          </w:p>
+          <w:p>
+            <w:pPr>
+              <w:autoSpaceDE w:val="0"/>
+              <w:autoSpaceDN w:val="0"/>
+              <w:adjustRightInd w:val="0"/>
+              <w:rPr>
+                <w:rFonts w:asciiTheme="minorHAnsi" w:hAnsiTheme="minorHAnsi"/>
+                <w:lang w:val="en-US"/>
+              </w:rPr>
+            </w:pPr>
+            <w:r>
+              <w:rPr>
+                <w:rFonts w:asciiTheme="minorHAnsi" w:hAnsiTheme="minorHAnsi"/>
+                <w:lang w:val="en-US"/>
+              </w:rPr>
+              <w:t>Ingres</w:t>
+            </w:r>
+          </w:p>
+          <w:p>
+            <w:pPr>
+              <w:autoSpaceDE w:val="0"/>
+              <w:autoSpaceDN w:val="0"/>
+              <w:adjustRightInd w:val="0"/>
+              <w:rPr>
+                <w:rFonts w:asciiTheme="minorHAnsi" w:hAnsiTheme="minorHAnsi"/>
+                <w:lang w:val="en-US"/>
+              </w:rPr>
+            </w:pPr>
+            <w:proofErr w:type="spellStart"/>
+            <w:r>
+              <w:rPr>
+                <w:rFonts w:asciiTheme="minorHAnsi" w:hAnsiTheme="minorHAnsi"/>
+                <w:lang w:val="en-US"/>
+              </w:rPr>
+              <w:t>Postgres</w:t>
+            </w:r>
+            <w:proofErr w:type="spellEnd"/>
+          </w:p>
+          <w:p>
+            <w:pPr>
+              <w:autoSpaceDE w:val="0"/>
+              <w:autoSpaceDN w:val="0"/>
+              <w:adjustRightInd w:val="0"/>
+              <w:rPr>
+                <w:rFonts w:asciiTheme="minorHAnsi" w:hAnsiTheme="minorHAnsi"/>
+                <w:lang w:val="en-US"/>
+              </w:rPr>
+            </w:pPr>
+            <w:r>
+              <w:rPr>
+                <w:rFonts w:asciiTheme="minorHAnsi" w:hAnsiTheme="minorHAnsi"/>
+                <w:lang w:val="en-US"/>
+              </w:rPr>
+              <w:t>MySQL</w:t>
+            </w:r>
+          </w:p>
+          <w:p>
+            <w:pPr>
+              <w:autoSpaceDE w:val="0"/>
+              <w:autoSpaceDN w:val="0"/>
+              <w:adjustRightInd w:val="0"/>
+              <w:rPr>
+                <w:rFonts w:asciiTheme="minorHAnsi" w:hAnsiTheme="minorHAnsi"/>
+                <w:lang w:val="en-US"/>
+              </w:rPr>
+            </w:pPr>
+            <w:r>
+              <w:rPr>
+                <w:rFonts w:asciiTheme="minorHAnsi" w:hAnsiTheme="minorHAnsi"/>
+                <w:lang w:val="en-US"/>
+              </w:rPr>
+              <w:t>Oracle</w:t>
+            </w:r>
+          </w:p>
+          <w:p>
+            <w:pPr>
+              <w:autoSpaceDE w:val="0"/>
+              <w:autoSpaceDN w:val="0"/>
+              <w:adjustRightInd w:val="0"/>
+              <w:rPr>
+                <w:rFonts w:asciiTheme="minorHAnsi" w:hAnsiTheme="minorHAnsi"/>
+                <w:lang w:val="en-US"/>
+              </w:rPr>
+            </w:pPr>
+            <w:r>
+              <w:rPr>
+                <w:rFonts w:asciiTheme="minorHAnsi" w:hAnsiTheme="minorHAnsi"/>
+                <w:lang w:val="en-US"/>
+              </w:rPr>
+              <w:t>Sybase</w:t>
+            </w:r>
+          </w:p>
+          <w:p>
+            <w:pPr>
+              <w:autoSpaceDE w:val="0"/>
+              <w:autoSpaceDN w:val="0"/>
+              <w:adjustRightInd w:val="0"/>
+              <w:rPr>
+                <w:rFonts w:asciiTheme="minorHAnsi" w:hAnsiTheme="minorHAnsi"/>
+                <w:lang w:val="en-US"/>
+              </w:rPr>
+            </w:pPr>
+            <w:r>
+              <w:rPr>
+                <w:rFonts w:asciiTheme="minorHAnsi" w:hAnsiTheme="minorHAnsi"/>
+                <w:lang w:val="en-US"/>
+              </w:rPr>
+              <w:t>Firebird</w:t>
+            </w:r>
+          </w:p>
+          <w:p>
+            <w:proofErr w:type="spellStart"/>
+            <w:r>
+              <w:rPr>
+                <w:rFonts w:asciiTheme="minorHAnsi" w:hAnsiTheme="minorHAnsi"/>
+              </w:rPr>
+              <w:t>SQLLite</w:t>
+            </w:r>
+            <w:proofErr w:type="spellEnd"/>
+          </w:p>
+        </w:tc>
+      </w:tr>
+      <w:tr>
+        <w:tc>
+          <w:tcPr>
+            <w:tcW w:w="4247" w:type="dxa"/>
+            <w:tcBorders>
+              <w:top w:val="single" w:sz="4" w:space="0" w:color="auto"/>
+              <w:left w:val="single" w:sz="4" w:space="0" w:color="auto"/>
+              <w:bottom w:val="single" w:sz="4" w:space="0" w:color="auto"/>
+              <w:right w:val="single" w:sz="4" w:space="0" w:color="auto"/>
+            </w:tcBorders>
+            <w:hideMark/>
+          </w:tcPr>
+          <w:p>
+            <w:r>
+              <w:t>Criterio 2.2: Nombre</w:t>
+            </w:r>
+          </w:p>
+        </w:tc>
+        <w:tc>
+          <w:tcPr>
+            <w:tcW w:w="4247" w:type="dxa"/>
+            <w:tcBorders>
+              <w:top w:val="single" w:sz="4" w:space="0" w:color="auto"/>
+              <w:left w:val="single" w:sz="4" w:space="0" w:color="auto"/>
+              <w:bottom w:val="single" w:sz="4" w:space="0" w:color="auto"/>
+              <w:right w:val="single" w:sz="4" w:space="0" w:color="auto"/>
+            </w:tcBorders>
           </w:tcPr>
           <w:p/>
         </w:tc>
@@ -5265,6 +5583,13 @@
         <w:tc>
           <w:tcPr>
             <w:tcW w:w="4247" w:type="dxa"/>
+            <w:tcBorders>
+              <w:top w:val="single" w:sz="4" w:space="0" w:color="auto"/>
+              <w:left w:val="single" w:sz="4" w:space="0" w:color="auto"/>
+              <w:bottom w:val="single" w:sz="4" w:space="0" w:color="auto"/>
+              <w:right w:val="single" w:sz="4" w:space="0" w:color="auto"/>
+            </w:tcBorders>
+            <w:hideMark/>
           </w:tcPr>
           <w:p>
             <w:r>
@@ -5275,12 +5600,693 @@
         <w:tc>
           <w:tcPr>
             <w:tcW w:w="4247" w:type="dxa"/>
+            <w:tcBorders>
+              <w:top w:val="single" w:sz="4" w:space="0" w:color="auto"/>
+              <w:left w:val="single" w:sz="4" w:space="0" w:color="auto"/>
+              <w:bottom w:val="single" w:sz="4" w:space="0" w:color="auto"/>
+              <w:right w:val="single" w:sz="4" w:space="0" w:color="auto"/>
+            </w:tcBorders>
           </w:tcPr>
           <w:p/>
         </w:tc>
       </w:tr>
+      <w:tr>
+        <w:tc>
+          <w:tcPr>
+            <w:tcW w:w="4247" w:type="dxa"/>
+            <w:tcBorders>
+              <w:top w:val="single" w:sz="4" w:space="0" w:color="auto"/>
+              <w:left w:val="single" w:sz="4" w:space="0" w:color="auto"/>
+              <w:bottom w:val="single" w:sz="4" w:space="0" w:color="auto"/>
+              <w:right w:val="single" w:sz="4" w:space="0" w:color="auto"/>
+            </w:tcBorders>
+          </w:tcPr>
+          <w:p/>
+        </w:tc>
+        <w:tc>
+          <w:tcPr>
+            <w:tcW w:w="4247" w:type="dxa"/>
+            <w:tcBorders>
+              <w:top w:val="single" w:sz="4" w:space="0" w:color="auto"/>
+              <w:left w:val="single" w:sz="4" w:space="0" w:color="auto"/>
+              <w:bottom w:val="single" w:sz="4" w:space="0" w:color="auto"/>
+              <w:right w:val="single" w:sz="4" w:space="0" w:color="auto"/>
+            </w:tcBorders>
+          </w:tcPr>
+          <w:p/>
+        </w:tc>
+      </w:tr>
+      <w:tr>
+        <w:tc>
+          <w:tcPr>
+            <w:tcW w:w="4247" w:type="dxa"/>
+            <w:tcBorders>
+              <w:top w:val="single" w:sz="4" w:space="0" w:color="auto"/>
+              <w:left w:val="single" w:sz="4" w:space="0" w:color="auto"/>
+              <w:bottom w:val="single" w:sz="4" w:space="0" w:color="auto"/>
+              <w:right w:val="single" w:sz="4" w:space="0" w:color="auto"/>
+            </w:tcBorders>
+          </w:tcPr>
+          <w:p>
+            <w:r>
+              <w:t>CRITERIOS RENDIMIENTO/EFICIENCIA</w:t>
+            </w:r>
+          </w:p>
+        </w:tc>
+        <w:tc>
+          <w:tcPr>
+            <w:tcW w:w="4247" w:type="dxa"/>
+            <w:tcBorders>
+              <w:top w:val="single" w:sz="4" w:space="0" w:color="auto"/>
+              <w:left w:val="single" w:sz="4" w:space="0" w:color="auto"/>
+              <w:bottom w:val="single" w:sz="4" w:space="0" w:color="auto"/>
+              <w:right w:val="single" w:sz="4" w:space="0" w:color="auto"/>
+            </w:tcBorders>
+          </w:tcPr>
+          <w:p>
+            <w:pPr>
+              <w:rPr>
+                <w:rFonts w:asciiTheme="minorHAnsi" w:hAnsiTheme="minorHAnsi"/>
+              </w:rPr>
+            </w:pPr>
+          </w:p>
+        </w:tc>
+      </w:tr>
+      <w:tr>
+        <w:tc>
+          <w:tcPr>
+            <w:tcW w:w="4247" w:type="dxa"/>
+            <w:tcBorders>
+              <w:top w:val="single" w:sz="4" w:space="0" w:color="auto"/>
+              <w:left w:val="single" w:sz="4" w:space="0" w:color="auto"/>
+              <w:bottom w:val="single" w:sz="4" w:space="0" w:color="auto"/>
+              <w:right w:val="single" w:sz="4" w:space="0" w:color="auto"/>
+            </w:tcBorders>
+          </w:tcPr>
+          <w:p>
+            <w:pPr>
+              <w:rPr>
+                <w:lang w:val="en-US"/>
+              </w:rPr>
+            </w:pPr>
+            <w:proofErr w:type="spellStart"/>
+            <w:r>
+              <w:rPr>
+                <w:lang w:val="en-US"/>
+              </w:rPr>
+              <w:t>Criterio</w:t>
+            </w:r>
+            <w:proofErr w:type="spellEnd"/>
+            <w:r>
+              <w:rPr>
+                <w:lang w:val="en-US"/>
+              </w:rPr>
+              <w:t xml:space="preserve"> 3.1: TTL(Time to Load)</w:t>
+            </w:r>
+          </w:p>
+        </w:tc>
+        <w:tc>
+          <w:tcPr>
+            <w:tcW w:w="4247" w:type="dxa"/>
+            <w:tcBorders>
+              <w:top w:val="single" w:sz="4" w:space="0" w:color="auto"/>
+              <w:left w:val="single" w:sz="4" w:space="0" w:color="auto"/>
+              <w:bottom w:val="single" w:sz="4" w:space="0" w:color="auto"/>
+              <w:right w:val="single" w:sz="4" w:space="0" w:color="auto"/>
+            </w:tcBorders>
+          </w:tcPr>
+          <w:p>
+            <w:pPr>
+              <w:rPr>
+                <w:rFonts w:asciiTheme="minorHAnsi" w:hAnsiTheme="minorHAnsi"/>
+              </w:rPr>
+            </w:pPr>
+            <w:r>
+              <w:rPr>
+                <w:rFonts w:asciiTheme="minorHAnsi" w:hAnsiTheme="minorHAnsi"/>
+              </w:rPr>
+              <w:t>2700ms</w:t>
+            </w:r>
+            <w:r>
+              <w:t xml:space="preserve"> </w:t>
+            </w:r>
+          </w:p>
+        </w:tc>
+      </w:tr>
+      <w:tr>
+        <w:tc>
+          <w:tcPr>
+            <w:tcW w:w="4247" w:type="dxa"/>
+            <w:tcBorders>
+              <w:top w:val="single" w:sz="4" w:space="0" w:color="auto"/>
+              <w:left w:val="single" w:sz="4" w:space="0" w:color="auto"/>
+              <w:bottom w:val="single" w:sz="4" w:space="0" w:color="auto"/>
+              <w:right w:val="single" w:sz="4" w:space="0" w:color="auto"/>
+            </w:tcBorders>
+          </w:tcPr>
+          <w:p>
+            <w:r>
+              <w:t>Criterio 3.2: SQ(</w:t>
+            </w:r>
+            <w:proofErr w:type="spellStart"/>
+            <w:r>
+              <w:t>Symple</w:t>
+            </w:r>
+            <w:proofErr w:type="spellEnd"/>
+            <w:r>
+              <w:t xml:space="preserve"> </w:t>
+            </w:r>
+            <w:proofErr w:type="spellStart"/>
+            <w:r>
+              <w:t>Query</w:t>
+            </w:r>
+            <w:proofErr w:type="spellEnd"/>
+            <w:r>
+              <w:t>)</w:t>
+            </w:r>
+          </w:p>
+        </w:tc>
+        <w:tc>
+          <w:tcPr>
+            <w:tcW w:w="4247" w:type="dxa"/>
+            <w:tcBorders>
+              <w:top w:val="single" w:sz="4" w:space="0" w:color="auto"/>
+              <w:left w:val="single" w:sz="4" w:space="0" w:color="auto"/>
+              <w:bottom w:val="single" w:sz="4" w:space="0" w:color="auto"/>
+              <w:right w:val="single" w:sz="4" w:space="0" w:color="auto"/>
+            </w:tcBorders>
+          </w:tcPr>
+          <w:p>
+            <w:r>
+              <w:rPr>
+                <w:rFonts w:asciiTheme="minorHAnsi" w:hAnsiTheme="minorHAnsi"/>
+              </w:rPr>
+              <w:t>49,5s</w:t>
+            </w:r>
+          </w:p>
+          <w:p>
+            <w:pPr>
+              <w:rPr>
+                <w:rFonts w:asciiTheme="minorHAnsi" w:hAnsiTheme="minorHAnsi"/>
+              </w:rPr>
+            </w:pPr>
+            <w:r>
+              <w:t xml:space="preserve">Comentario: </w:t>
+            </w:r>
+            <w:r>
+              <w:t>se realizó una c</w:t>
+            </w:r>
+            <w:r>
+              <w:t xml:space="preserve">onsulta simple (SQ) de una sola </w:t>
+            </w:r>
+            <w:r>
+              <w:t xml:space="preserve">tabla que devuelve aproximadamente 30.000 entradas. </w:t>
+            </w:r>
+            <w:r>
+              <w:t xml:space="preserve">Para </w:t>
+            </w:r>
+            <w:r>
+              <w:t xml:space="preserve">lograr resultados realistas </w:t>
+            </w:r>
+            <w:r>
+              <w:t>se realizó la consulta 100 veces.</w:t>
+            </w:r>
+          </w:p>
+        </w:tc>
+      </w:tr>
+      <w:tr>
+        <w:tc>
+          <w:tcPr>
+            <w:tcW w:w="4247" w:type="dxa"/>
+            <w:tcBorders>
+              <w:top w:val="single" w:sz="4" w:space="0" w:color="auto"/>
+              <w:left w:val="single" w:sz="4" w:space="0" w:color="auto"/>
+              <w:bottom w:val="single" w:sz="4" w:space="0" w:color="auto"/>
+              <w:right w:val="single" w:sz="4" w:space="0" w:color="auto"/>
+            </w:tcBorders>
+          </w:tcPr>
+          <w:p>
+            <w:r>
+              <w:t>Criterio 3.3: CQ(</w:t>
+            </w:r>
+            <w:proofErr w:type="spellStart"/>
+            <w:r>
+              <w:t>Complex</w:t>
+            </w:r>
+            <w:proofErr w:type="spellEnd"/>
+            <w:r>
+              <w:t xml:space="preserve"> </w:t>
+            </w:r>
+            <w:proofErr w:type="spellStart"/>
+            <w:r>
+              <w:t>Query</w:t>
+            </w:r>
+            <w:proofErr w:type="spellEnd"/>
+            <w:r>
+              <w:t>)</w:t>
+            </w:r>
+          </w:p>
+        </w:tc>
+        <w:tc>
+          <w:tcPr>
+            <w:tcW w:w="4247" w:type="dxa"/>
+            <w:tcBorders>
+              <w:top w:val="single" w:sz="4" w:space="0" w:color="auto"/>
+              <w:left w:val="single" w:sz="4" w:space="0" w:color="auto"/>
+              <w:bottom w:val="single" w:sz="4" w:space="0" w:color="auto"/>
+              <w:right w:val="single" w:sz="4" w:space="0" w:color="auto"/>
+            </w:tcBorders>
+          </w:tcPr>
+          <w:p>
+            <w:r>
+              <w:rPr>
+                <w:rFonts w:asciiTheme="minorHAnsi" w:hAnsiTheme="minorHAnsi"/>
+              </w:rPr>
+              <w:t>30,6s</w:t>
+            </w:r>
+          </w:p>
+          <w:p>
+            <w:pPr>
+              <w:rPr>
+                <w:rFonts w:asciiTheme="minorHAnsi" w:hAnsiTheme="minorHAnsi"/>
+              </w:rPr>
+            </w:pPr>
+            <w:r>
+              <w:t xml:space="preserve">Comentario: </w:t>
+            </w:r>
+            <w:r>
+              <w:t>se util</w:t>
+            </w:r>
+            <w:r>
+              <w:t xml:space="preserve">izó una consulta compleja (CQ), </w:t>
+            </w:r>
+            <w:r>
+              <w:t>que incluyó proyecciones</w:t>
+            </w:r>
+            <w:r>
+              <w:t xml:space="preserve"> (</w:t>
+            </w:r>
+            <w:proofErr w:type="spellStart"/>
+            <w:r>
+              <w:t>projections</w:t>
+            </w:r>
+            <w:proofErr w:type="spellEnd"/>
+            <w:r>
+              <w:t>)</w:t>
+            </w:r>
+            <w:r>
+              <w:t xml:space="preserve">, </w:t>
+            </w:r>
+            <w:r>
+              <w:t>uniones (</w:t>
+            </w:r>
+            <w:proofErr w:type="spellStart"/>
+            <w:r>
+              <w:t>joins</w:t>
+            </w:r>
+            <w:proofErr w:type="spellEnd"/>
+            <w:r>
+              <w:t>)</w:t>
+            </w:r>
+            <w:r>
+              <w:t>, agrupación</w:t>
+            </w:r>
+            <w:r>
+              <w:t xml:space="preserve"> (</w:t>
+            </w:r>
+            <w:proofErr w:type="spellStart"/>
+            <w:r>
+              <w:t>grouping</w:t>
+            </w:r>
+            <w:proofErr w:type="spellEnd"/>
+            <w:r>
+              <w:t>)</w:t>
+            </w:r>
+            <w:r>
+              <w:t xml:space="preserve"> y</w:t>
+            </w:r>
+            <w:r>
+              <w:t xml:space="preserve"> c</w:t>
+            </w:r>
+            <w:r>
+              <w:t>lasificación</w:t>
+            </w:r>
+            <w:r>
+              <w:t xml:space="preserve"> (</w:t>
+            </w:r>
+            <w:proofErr w:type="spellStart"/>
+            <w:r>
+              <w:t>sorting</w:t>
+            </w:r>
+            <w:proofErr w:type="spellEnd"/>
+            <w:r>
+              <w:t>)</w:t>
+            </w:r>
+            <w:r>
+              <w:t>.</w:t>
+            </w:r>
+          </w:p>
+        </w:tc>
+      </w:tr>
+      <w:tr>
+        <w:tc>
+          <w:tcPr>
+            <w:tcW w:w="4247" w:type="dxa"/>
+            <w:tcBorders>
+              <w:top w:val="single" w:sz="4" w:space="0" w:color="auto"/>
+              <w:left w:val="single" w:sz="4" w:space="0" w:color="auto"/>
+              <w:bottom w:val="single" w:sz="4" w:space="0" w:color="auto"/>
+              <w:right w:val="single" w:sz="4" w:space="0" w:color="auto"/>
+            </w:tcBorders>
+          </w:tcPr>
+          <w:p>
+            <w:r>
+              <w:t>Criterio 3.4: EL(</w:t>
+            </w:r>
+            <w:proofErr w:type="spellStart"/>
+            <w:r>
+              <w:t>Eager</w:t>
+            </w:r>
+            <w:proofErr w:type="spellEnd"/>
+            <w:r>
+              <w:t xml:space="preserve"> </w:t>
+            </w:r>
+            <w:proofErr w:type="spellStart"/>
+            <w:r>
+              <w:t>Loading</w:t>
+            </w:r>
+            <w:proofErr w:type="spellEnd"/>
+            <w:r>
+              <w:t>)</w:t>
+            </w:r>
+          </w:p>
+        </w:tc>
+        <w:tc>
+          <w:tcPr>
+            <w:tcW w:w="4247" w:type="dxa"/>
+            <w:tcBorders>
+              <w:top w:val="single" w:sz="4" w:space="0" w:color="auto"/>
+              <w:left w:val="single" w:sz="4" w:space="0" w:color="auto"/>
+              <w:bottom w:val="single" w:sz="4" w:space="0" w:color="auto"/>
+              <w:right w:val="single" w:sz="4" w:space="0" w:color="auto"/>
+            </w:tcBorders>
+          </w:tcPr>
+          <w:p>
+            <w:r>
+              <w:rPr>
+                <w:rFonts w:asciiTheme="minorHAnsi" w:hAnsiTheme="minorHAnsi"/>
+              </w:rPr>
+              <w:t>50,2s</w:t>
+            </w:r>
+          </w:p>
+          <w:p>
+            <w:pPr>
+              <w:rPr>
+                <w:rFonts w:asciiTheme="minorHAnsi" w:hAnsiTheme="minorHAnsi"/>
+              </w:rPr>
+            </w:pPr>
+            <w:r>
+              <w:t xml:space="preserve">Comentario: tiempo empleado en realizar una </w:t>
+            </w:r>
+            <w:proofErr w:type="spellStart"/>
+            <w:r>
+              <w:t>eager</w:t>
+            </w:r>
+            <w:proofErr w:type="spellEnd"/>
+            <w:r>
+              <w:t xml:space="preserve"> </w:t>
+            </w:r>
+            <w:proofErr w:type="spellStart"/>
+            <w:r>
+              <w:t>loading</w:t>
+            </w:r>
+            <w:proofErr w:type="spellEnd"/>
+          </w:p>
+        </w:tc>
+      </w:tr>
+      <w:tr>
+        <w:tc>
+          <w:tcPr>
+            <w:tcW w:w="4247" w:type="dxa"/>
+            <w:tcBorders>
+              <w:top w:val="single" w:sz="4" w:space="0" w:color="auto"/>
+              <w:left w:val="single" w:sz="4" w:space="0" w:color="auto"/>
+              <w:bottom w:val="single" w:sz="4" w:space="0" w:color="auto"/>
+              <w:right w:val="single" w:sz="4" w:space="0" w:color="auto"/>
+            </w:tcBorders>
+          </w:tcPr>
+          <w:p>
+            <w:r>
+              <w:t>Criterio 3.5: CUD(</w:t>
+            </w:r>
+            <w:proofErr w:type="spellStart"/>
+            <w:r>
+              <w:t>cration,update</w:t>
+            </w:r>
+            <w:proofErr w:type="spellEnd"/>
+            <w:r>
+              <w:t xml:space="preserve"> &amp; </w:t>
+            </w:r>
+            <w:proofErr w:type="spellStart"/>
+            <w:r>
+              <w:t>delete</w:t>
+            </w:r>
+            <w:proofErr w:type="spellEnd"/>
+            <w:r>
+              <w:t>)</w:t>
+            </w:r>
+          </w:p>
+        </w:tc>
+        <w:tc>
+          <w:tcPr>
+            <w:tcW w:w="4247" w:type="dxa"/>
+            <w:tcBorders>
+              <w:top w:val="single" w:sz="4" w:space="0" w:color="auto"/>
+              <w:left w:val="single" w:sz="4" w:space="0" w:color="auto"/>
+              <w:bottom w:val="single" w:sz="4" w:space="0" w:color="auto"/>
+              <w:right w:val="single" w:sz="4" w:space="0" w:color="auto"/>
+            </w:tcBorders>
+          </w:tcPr>
+          <w:p>
+            <w:r>
+              <w:rPr>
+                <w:rFonts w:asciiTheme="minorHAnsi" w:hAnsiTheme="minorHAnsi"/>
+              </w:rPr>
+              <w:t>3,3ms</w:t>
+            </w:r>
+          </w:p>
+          <w:p>
+            <w:pPr>
+              <w:rPr>
+                <w:rFonts w:asciiTheme="minorHAnsi" w:hAnsiTheme="minorHAnsi"/>
+              </w:rPr>
+            </w:pPr>
+            <w:r>
+              <w:t xml:space="preserve">Cometario: tiempo sacado a partir del objeto </w:t>
+            </w:r>
+            <w:proofErr w:type="spellStart"/>
+            <w:r>
+              <w:t>creado</w:t>
+            </w:r>
+            <w:proofErr w:type="gramStart"/>
+            <w:r>
+              <w:t>,al</w:t>
+            </w:r>
+            <w:proofErr w:type="spellEnd"/>
+            <w:proofErr w:type="gramEnd"/>
+            <w:r>
+              <w:t xml:space="preserve"> cual se le actualizan e insertan algunas </w:t>
+            </w:r>
+            <w:proofErr w:type="spellStart"/>
+            <w:r>
+              <w:t>porpiedades</w:t>
+            </w:r>
+            <w:proofErr w:type="spellEnd"/>
+            <w:r>
+              <w:t xml:space="preserve"> y son </w:t>
+            </w:r>
+            <w:proofErr w:type="spellStart"/>
+            <w:r>
+              <w:t>actualiazadas</w:t>
+            </w:r>
+            <w:proofErr w:type="spellEnd"/>
+            <w:r>
+              <w:t xml:space="preserve"> en la base de datos y finalmente son borradas de la base de datos, dicho procedimiento se repite 10.000 veces.</w:t>
+            </w:r>
+          </w:p>
+        </w:tc>
+      </w:tr>
+      <w:tr>
+        <w:tc>
+          <w:tcPr>
+            <w:tcW w:w="4247" w:type="dxa"/>
+            <w:tcBorders>
+              <w:top w:val="single" w:sz="4" w:space="0" w:color="auto"/>
+              <w:left w:val="single" w:sz="4" w:space="0" w:color="auto"/>
+              <w:bottom w:val="single" w:sz="4" w:space="0" w:color="auto"/>
+              <w:right w:val="single" w:sz="4" w:space="0" w:color="auto"/>
+            </w:tcBorders>
+          </w:tcPr>
+          <w:p>
+            <w:r>
+              <w:t>Criterio 3.6: CPU</w:t>
+            </w:r>
+          </w:p>
+        </w:tc>
+        <w:tc>
+          <w:tcPr>
+            <w:tcW w:w="4247" w:type="dxa"/>
+            <w:tcBorders>
+              <w:top w:val="single" w:sz="4" w:space="0" w:color="auto"/>
+              <w:left w:val="single" w:sz="4" w:space="0" w:color="auto"/>
+              <w:bottom w:val="single" w:sz="4" w:space="0" w:color="auto"/>
+              <w:right w:val="single" w:sz="4" w:space="0" w:color="auto"/>
+            </w:tcBorders>
+          </w:tcPr>
+          <w:p>
+            <w:r>
+              <w:rPr>
+                <w:rFonts w:asciiTheme="minorHAnsi" w:hAnsiTheme="minorHAnsi"/>
+              </w:rPr>
+              <w:t>93.3%</w:t>
+            </w:r>
+          </w:p>
+          <w:p>
+            <w:pPr>
+              <w:rPr>
+                <w:rFonts w:asciiTheme="minorHAnsi" w:hAnsiTheme="minorHAnsi"/>
+              </w:rPr>
+            </w:pPr>
+            <w:r>
+              <w:t>Comentario: uso intensivo de la CPU</w:t>
+            </w:r>
+          </w:p>
+        </w:tc>
+      </w:tr>
+      <w:tr>
+        <w:tc>
+          <w:tcPr>
+            <w:tcW w:w="4247" w:type="dxa"/>
+            <w:tcBorders>
+              <w:top w:val="single" w:sz="4" w:space="0" w:color="auto"/>
+              <w:left w:val="single" w:sz="4" w:space="0" w:color="auto"/>
+              <w:bottom w:val="single" w:sz="4" w:space="0" w:color="auto"/>
+              <w:right w:val="single" w:sz="4" w:space="0" w:color="auto"/>
+            </w:tcBorders>
+          </w:tcPr>
+          <w:p>
+            <w:r>
+              <w:lastRenderedPageBreak/>
+              <w:t>Criterio 3.7: RAM</w:t>
+            </w:r>
+          </w:p>
+        </w:tc>
+        <w:tc>
+          <w:tcPr>
+            <w:tcW w:w="4247" w:type="dxa"/>
+            <w:tcBorders>
+              <w:top w:val="single" w:sz="4" w:space="0" w:color="auto"/>
+              <w:left w:val="single" w:sz="4" w:space="0" w:color="auto"/>
+              <w:bottom w:val="single" w:sz="4" w:space="0" w:color="auto"/>
+              <w:right w:val="single" w:sz="4" w:space="0" w:color="auto"/>
+            </w:tcBorders>
+          </w:tcPr>
+          <w:p>
+            <w:r>
+              <w:rPr>
+                <w:rFonts w:asciiTheme="minorHAnsi" w:hAnsiTheme="minorHAnsi"/>
+              </w:rPr>
+              <w:t>60.3MB</w:t>
+            </w:r>
+          </w:p>
+          <w:p>
+            <w:pPr>
+              <w:rPr>
+                <w:rFonts w:asciiTheme="minorHAnsi" w:hAnsiTheme="minorHAnsi"/>
+              </w:rPr>
+            </w:pPr>
+            <w:r>
+              <w:t>Comentario: uso de memoria moderada</w:t>
+            </w:r>
+          </w:p>
+        </w:tc>
+      </w:tr>
+      <w:tr>
+        <w:tc>
+          <w:tcPr>
+            <w:tcW w:w="8494" w:type="dxa"/>
+            <w:gridSpan w:val="2"/>
+            <w:tcBorders>
+              <w:top w:val="single" w:sz="4" w:space="0" w:color="auto"/>
+              <w:left w:val="single" w:sz="4" w:space="0" w:color="auto"/>
+              <w:bottom w:val="single" w:sz="4" w:space="0" w:color="auto"/>
+              <w:right w:val="single" w:sz="4" w:space="0" w:color="auto"/>
+            </w:tcBorders>
+          </w:tcPr>
+          <w:p>
+            <w:pPr>
+              <w:autoSpaceDE w:val="0"/>
+              <w:autoSpaceDN w:val="0"/>
+              <w:adjustRightInd w:val="0"/>
+              <w:rPr>
+                <w:rFonts w:ascii="TimesNewRomanPSMT" w:hAnsi="TimesNewRomanPSMT" w:cs="TimesNewRomanPSMT"/>
+                <w:sz w:val="20"/>
+                <w:szCs w:val="20"/>
+              </w:rPr>
+            </w:pPr>
+          </w:p>
+          <w:p>
+            <w:pPr>
+              <w:autoSpaceDE w:val="0"/>
+              <w:autoSpaceDN w:val="0"/>
+              <w:adjustRightInd w:val="0"/>
+              <w:rPr>
+                <w:rFonts w:ascii="TimesNewRomanPSMT" w:hAnsi="TimesNewRomanPSMT" w:cs="TimesNewRomanPSMT"/>
+                <w:sz w:val="20"/>
+                <w:szCs w:val="20"/>
+              </w:rPr>
+            </w:pPr>
+            <w:r>
+              <w:rPr>
+                <w:rFonts w:ascii="TimesNewRomanPSMT" w:hAnsi="TimesNewRomanPSMT" w:cs="TimesNewRomanPSMT"/>
+                <w:sz w:val="20"/>
+                <w:szCs w:val="20"/>
+              </w:rPr>
+              <w:t>Todas las operaciones</w:t>
+            </w:r>
+            <w:r>
+              <w:rPr>
+                <w:rFonts w:ascii="TimesNewRomanPSMT" w:hAnsi="TimesNewRomanPSMT" w:cs="TimesNewRomanPSMT"/>
+                <w:sz w:val="20"/>
+                <w:szCs w:val="20"/>
+              </w:rPr>
+              <w:t xml:space="preserve"> anteriores,</w:t>
+            </w:r>
+            <w:r>
+              <w:rPr>
+                <w:rFonts w:ascii="TimesNewRomanPSMT" w:hAnsi="TimesNewRomanPSMT" w:cs="TimesNewRomanPSMT"/>
+                <w:sz w:val="20"/>
+                <w:szCs w:val="20"/>
+              </w:rPr>
+              <w:t xml:space="preserve"> fueron realizadas en un ordenador con 3.0 GHz, 3GB de RAM, sobre Windows 7 Y SQL Server 2008</w:t>
+            </w:r>
+            <w:r>
+              <w:rPr>
+                <w:rFonts w:ascii="TimesNewRomanPSMT" w:hAnsi="TimesNewRomanPSMT" w:cs="TimesNewRomanPSMT"/>
+                <w:sz w:val="20"/>
+                <w:szCs w:val="20"/>
+              </w:rPr>
+              <w:t>.</w:t>
+            </w:r>
+          </w:p>
+          <w:p/>
+        </w:tc>
+      </w:tr>
     </w:tbl>
-    <w:p/>
+    <w:p>
+      <w:bookmarkStart w:id="19" w:name="_GoBack"/>
+      <w:bookmarkEnd w:id="19"/>
+    </w:p>
     <w:p>
       <w:r>
         <w:t>Y algunos comentarios aclaratorios sobre aquellos criterios cuyo valor indicado en la tabla no sea suficiente para entenderlo.</w:t>
@@ -6015,7 +7021,7 @@
           <w:rPr>
             <w:noProof/>
           </w:rPr>
-          <w:t>4</w:t>
+          <w:t>9</w:t>
         </w:r>
         <w:r>
           <w:fldChar w:fldCharType="end"/>
@@ -7878,7 +8884,7 @@
   <a:extraClrSchemeLst/>
   <a:extLst>
     <a:ext uri="{05A4C25C-085E-4340-85A3-A5531E510DB2}">
-      <thm15:themeFamily xmlns="" xmlns:thm15="http://schemas.microsoft.com/office/thememl/2012/main" name="Office Theme" id="{62F939B6-93AF-4DB8-9C6B-D6C7DFDC589F}" vid="{4A3C46E8-61CC-4603-A589-7422A47A8E4A}"/>
+      <thm15:themeFamily xmlns:thm15="http://schemas.microsoft.com/office/thememl/2012/main" xmlns="" name="Office Theme" id="{62F939B6-93AF-4DB8-9C6B-D6C7DFDC589F}" vid="{4A3C46E8-61CC-4603-A589-7422A47A8E4A}"/>
     </a:ext>
   </a:extLst>
 </a:theme>
@@ -7889,7 +8895,7 @@
 </file>
 
 <file path=customXml/itemProps1.xml><?xml version="1.0" encoding="utf-8"?>
-<ds:datastoreItem xmlns:ds="http://schemas.openxmlformats.org/officeDocument/2006/customXml" ds:itemID="{3CBDDA8D-95A0-4327-81FE-DBCE86E3AE2B}">
+<ds:datastoreItem xmlns:ds="http://schemas.openxmlformats.org/officeDocument/2006/customXml" ds:itemID="{AFFF35CF-8791-46FB-A473-2CB81FDD6323}">
   <ds:schemaRefs>
     <ds:schemaRef ds:uri="http://schemas.openxmlformats.org/officeDocument/2006/bibliography"/>
   </ds:schemaRefs>

</xml_diff>